<commit_message>
correcao da banca elua
</commit_message>
<xml_diff>
--- a/Sistema de vendas - TCC Faeterj.docx
+++ b/Sistema de vendas - TCC Faeterj.docx
@@ -2083,11 +2083,7 @@
         <w:pStyle w:val="Normal"/>
         <w:spacing w:lineRule="auto" w:line="240"/>
         <w:jc w:val="both"/>
-        <w:rPr>
-          <w:rFonts w:ascii="Times New Roman" w:hAnsi="Times New Roman" w:cs="Times New Roman"/>
-          <w:sz w:val="24"/>
-          <w:szCs w:val="24"/>
-        </w:rPr>
+        <w:rPr/>
       </w:pPr>
       <w:r>
         <w:rPr>
@@ -2098,222 +2094,218 @@
         <w:tab/>
         <w:t xml:space="preserve">Este trabalho apresenta o desenvolvimento de um software para gerenciamento de estoque e realização de vendas em um modelo de negócios entre empresas. </w:t>
         <w:br/>
-        <w:t>A partir da observação de vendedores visitando clientes, especificamente aqueles que oferecem seus produtos para empresas, percebendo a manualidade do seu processo em muitos dos casos e aliados à vontade do desenvolvedor em criar aplicações no ramo corporativo, decidiu-se pela criação de uma solução robusta, que atendesse aos praticantes desse nicho de negócios. O software possibilitará a criação e controle de estoque, execução de vendas, envio do resumo da venda por e-mail, geração de relatórios, resumo financeiro com gráficos e separação de responsabilidades através de níveis de acesso de usuários. Dessa forma então, assistindo tanto os vendedores durante o processo de vendas, à empresa nos processos gerenciais e consequentemente os clientes, com mais agilidade e informação.</w:t>
-      </w:r>
-    </w:p>
-    <w:p>
-      <w:pPr>
-        <w:pStyle w:val="Normal"/>
-        <w:spacing w:lineRule="auto" w:line="360"/>
-        <w:rPr>
-          <w:rFonts w:cs="Times New Roman"/>
-        </w:rPr>
-      </w:pPr>
-      <w:r>
-        <w:rPr>
-          <w:rFonts w:cs="Times New Roman"/>
-        </w:rPr>
-      </w:r>
-    </w:p>
-    <w:p>
-      <w:pPr>
-        <w:pStyle w:val="Normal"/>
-        <w:spacing w:lineRule="auto" w:line="360"/>
-        <w:rPr>
-          <w:rFonts w:cs="Times New Roman"/>
-        </w:rPr>
-      </w:pPr>
-      <w:r>
-        <w:rPr>
-          <w:rFonts w:cs="Times New Roman"/>
-        </w:rPr>
-      </w:r>
-    </w:p>
-    <w:p>
-      <w:pPr>
-        <w:pStyle w:val="Normal"/>
-        <w:spacing w:lineRule="auto" w:line="360"/>
-        <w:rPr>
-          <w:rFonts w:cs="Times New Roman"/>
-        </w:rPr>
-      </w:pPr>
-      <w:r>
-        <w:rPr>
-          <w:rFonts w:cs="Times New Roman"/>
-        </w:rPr>
-      </w:r>
-    </w:p>
-    <w:p>
-      <w:pPr>
-        <w:pStyle w:val="Normal"/>
-        <w:spacing w:lineRule="auto" w:line="360"/>
-        <w:rPr>
-          <w:rFonts w:cs="Times New Roman"/>
-        </w:rPr>
-      </w:pPr>
-      <w:r>
-        <w:rPr>
-          <w:rFonts w:cs="Times New Roman"/>
-        </w:rPr>
-      </w:r>
-    </w:p>
-    <w:p>
-      <w:pPr>
-        <w:pStyle w:val="Normal"/>
-        <w:spacing w:lineRule="auto" w:line="360"/>
-        <w:rPr>
-          <w:rFonts w:cs="Times New Roman"/>
-        </w:rPr>
-      </w:pPr>
-      <w:r>
-        <w:rPr>
-          <w:rFonts w:cs="Times New Roman"/>
-        </w:rPr>
-      </w:r>
-    </w:p>
-    <w:p>
-      <w:pPr>
-        <w:pStyle w:val="Normal"/>
-        <w:spacing w:lineRule="auto" w:line="360"/>
-        <w:rPr>
-          <w:rFonts w:cs="Times New Roman"/>
-        </w:rPr>
-      </w:pPr>
-      <w:r>
-        <w:rPr>
-          <w:rFonts w:cs="Times New Roman"/>
-        </w:rPr>
-      </w:r>
-    </w:p>
-    <w:p>
-      <w:pPr>
-        <w:pStyle w:val="Normal"/>
-        <w:spacing w:lineRule="auto" w:line="360"/>
-        <w:rPr>
-          <w:rFonts w:cs="Times New Roman"/>
-        </w:rPr>
-      </w:pPr>
-      <w:r>
-        <w:rPr>
-          <w:rFonts w:cs="Times New Roman"/>
-        </w:rPr>
-      </w:r>
-    </w:p>
-    <w:p>
-      <w:pPr>
-        <w:pStyle w:val="Normal"/>
-        <w:spacing w:lineRule="auto" w:line="360"/>
-        <w:rPr>
-          <w:rFonts w:cs="Times New Roman"/>
-        </w:rPr>
-      </w:pPr>
-      <w:r>
-        <w:rPr>
-          <w:rFonts w:cs="Times New Roman"/>
-        </w:rPr>
-      </w:r>
-    </w:p>
-    <w:p>
-      <w:pPr>
-        <w:pStyle w:val="Normal"/>
-        <w:spacing w:lineRule="auto" w:line="360"/>
-        <w:rPr>
-          <w:rFonts w:cs="Times New Roman"/>
-        </w:rPr>
-      </w:pPr>
-      <w:r>
-        <w:rPr>
-          <w:rFonts w:cs="Times New Roman"/>
-        </w:rPr>
-      </w:r>
-    </w:p>
-    <w:p>
-      <w:pPr>
-        <w:pStyle w:val="Normal"/>
-        <w:spacing w:lineRule="auto" w:line="360"/>
-        <w:rPr>
-          <w:rFonts w:cs="Times New Roman"/>
-        </w:rPr>
-      </w:pPr>
-      <w:r>
-        <w:rPr>
-          <w:rFonts w:cs="Times New Roman"/>
-        </w:rPr>
-      </w:r>
-    </w:p>
-    <w:p>
-      <w:pPr>
-        <w:pStyle w:val="Normal"/>
-        <w:spacing w:lineRule="auto" w:line="360"/>
-        <w:rPr>
-          <w:rFonts w:cs="Times New Roman"/>
-        </w:rPr>
-      </w:pPr>
-      <w:r>
-        <w:rPr>
-          <w:rFonts w:cs="Times New Roman"/>
-        </w:rPr>
-      </w:r>
-    </w:p>
-    <w:p>
-      <w:pPr>
-        <w:pStyle w:val="Normal"/>
-        <w:spacing w:lineRule="auto" w:line="360"/>
-        <w:rPr>
-          <w:rFonts w:cs="Times New Roman"/>
-        </w:rPr>
-      </w:pPr>
-      <w:r>
-        <w:rPr>
-          <w:rFonts w:cs="Times New Roman"/>
-        </w:rPr>
-      </w:r>
-    </w:p>
-    <w:p>
-      <w:pPr>
-        <w:pStyle w:val="Normal"/>
-        <w:spacing w:lineRule="auto" w:line="360"/>
-        <w:rPr>
-          <w:rFonts w:cs="Times New Roman"/>
-        </w:rPr>
-      </w:pPr>
-      <w:r>
-        <w:rPr>
-          <w:rFonts w:cs="Times New Roman"/>
-        </w:rPr>
-      </w:r>
-    </w:p>
-    <w:p>
-      <w:pPr>
-        <w:pStyle w:val="Normal"/>
-        <w:spacing w:lineRule="auto" w:line="360"/>
-        <w:rPr>
-          <w:rFonts w:cs="Times New Roman"/>
-        </w:rPr>
-      </w:pPr>
-      <w:r>
-        <w:rPr>
-          <w:rFonts w:cs="Times New Roman"/>
-        </w:rPr>
-      </w:r>
-    </w:p>
-    <w:p>
-      <w:pPr>
-        <w:pStyle w:val="Normal"/>
-        <w:spacing w:lineRule="auto" w:line="360"/>
-        <w:rPr>
-          <w:rFonts w:ascii="Times New Roman" w:hAnsi="Times New Roman" w:cs="Times New Roman"/>
-          <w:sz w:val="24"/>
-          <w:szCs w:val="24"/>
-        </w:rPr>
-      </w:pPr>
-      <w:r>
-        <w:rPr>
-          <w:rFonts w:cs="Times New Roman" w:ascii="Times New Roman" w:hAnsi="Times New Roman"/>
-          <w:sz w:val="24"/>
-          <w:szCs w:val="24"/>
-        </w:rPr>
-        <w:t>Palavras-Chave: Sistemas de informação; TCC; B2B; Software; Java.</w:t>
+        <w:t>A partir da observação de vendedores visitando clientes, especificamente aqueles que oferecem seus produtos para empresas e percebendo a manualidade do seu processo em muitos dos casos, decidiu-se pela criação de uma solução que atendesse aos praticantes desse nicho de negócios. Definiu-se a utilização do Java como linguagem de programação, complementado pelo Hibernate/JPA e Spring no back-end e HTML5, CSS3, Javascript e Thymeleaf no front-end. O software possibilitará a criação e controle de estoque, execução de vendas, envio do resumo da venda por e-mail, geração de relatório, resumo financeiro com gráficos e separação de responsabilidades através de níveis de acesso de usuários. Dessa forma então, assistindo tanto os vendedores durante o processo de vendas, à empresa nos processos gerenciais e consequentemente os clientes, com mais agilidade e informação.</w:t>
+      </w:r>
+    </w:p>
+    <w:p>
+      <w:pPr>
+        <w:pStyle w:val="Normal"/>
+        <w:spacing w:lineRule="auto" w:line="360"/>
+        <w:rPr>
+          <w:rFonts w:cs="Times New Roman"/>
+        </w:rPr>
+      </w:pPr>
+      <w:r>
+        <w:rPr>
+          <w:rFonts w:cs="Times New Roman"/>
+        </w:rPr>
+      </w:r>
+    </w:p>
+    <w:p>
+      <w:pPr>
+        <w:pStyle w:val="Normal"/>
+        <w:spacing w:lineRule="auto" w:line="360"/>
+        <w:rPr>
+          <w:rFonts w:cs="Times New Roman"/>
+        </w:rPr>
+      </w:pPr>
+      <w:r>
+        <w:rPr>
+          <w:rFonts w:cs="Times New Roman"/>
+        </w:rPr>
+      </w:r>
+    </w:p>
+    <w:p>
+      <w:pPr>
+        <w:pStyle w:val="Normal"/>
+        <w:spacing w:lineRule="auto" w:line="360"/>
+        <w:rPr>
+          <w:rFonts w:cs="Times New Roman"/>
+        </w:rPr>
+      </w:pPr>
+      <w:r>
+        <w:rPr>
+          <w:rFonts w:cs="Times New Roman"/>
+        </w:rPr>
+      </w:r>
+    </w:p>
+    <w:p>
+      <w:pPr>
+        <w:pStyle w:val="Normal"/>
+        <w:spacing w:lineRule="auto" w:line="360"/>
+        <w:rPr>
+          <w:rFonts w:cs="Times New Roman"/>
+        </w:rPr>
+      </w:pPr>
+      <w:r>
+        <w:rPr>
+          <w:rFonts w:cs="Times New Roman"/>
+        </w:rPr>
+      </w:r>
+    </w:p>
+    <w:p>
+      <w:pPr>
+        <w:pStyle w:val="Normal"/>
+        <w:spacing w:lineRule="auto" w:line="360"/>
+        <w:rPr>
+          <w:rFonts w:cs="Times New Roman"/>
+        </w:rPr>
+      </w:pPr>
+      <w:r>
+        <w:rPr>
+          <w:rFonts w:cs="Times New Roman"/>
+        </w:rPr>
+      </w:r>
+    </w:p>
+    <w:p>
+      <w:pPr>
+        <w:pStyle w:val="Normal"/>
+        <w:spacing w:lineRule="auto" w:line="360"/>
+        <w:rPr>
+          <w:rFonts w:cs="Times New Roman"/>
+        </w:rPr>
+      </w:pPr>
+      <w:r>
+        <w:rPr>
+          <w:rFonts w:cs="Times New Roman"/>
+        </w:rPr>
+      </w:r>
+    </w:p>
+    <w:p>
+      <w:pPr>
+        <w:pStyle w:val="Normal"/>
+        <w:spacing w:lineRule="auto" w:line="360"/>
+        <w:rPr>
+          <w:rFonts w:cs="Times New Roman"/>
+        </w:rPr>
+      </w:pPr>
+      <w:r>
+        <w:rPr>
+          <w:rFonts w:cs="Times New Roman"/>
+        </w:rPr>
+      </w:r>
+    </w:p>
+    <w:p>
+      <w:pPr>
+        <w:pStyle w:val="Normal"/>
+        <w:spacing w:lineRule="auto" w:line="360"/>
+        <w:rPr>
+          <w:rFonts w:cs="Times New Roman"/>
+        </w:rPr>
+      </w:pPr>
+      <w:r>
+        <w:rPr>
+          <w:rFonts w:cs="Times New Roman"/>
+        </w:rPr>
+      </w:r>
+    </w:p>
+    <w:p>
+      <w:pPr>
+        <w:pStyle w:val="Normal"/>
+        <w:spacing w:lineRule="auto" w:line="360"/>
+        <w:rPr>
+          <w:rFonts w:cs="Times New Roman"/>
+        </w:rPr>
+      </w:pPr>
+      <w:r>
+        <w:rPr>
+          <w:rFonts w:cs="Times New Roman"/>
+        </w:rPr>
+      </w:r>
+    </w:p>
+    <w:p>
+      <w:pPr>
+        <w:pStyle w:val="Normal"/>
+        <w:spacing w:lineRule="auto" w:line="360"/>
+        <w:rPr>
+          <w:rFonts w:cs="Times New Roman"/>
+        </w:rPr>
+      </w:pPr>
+      <w:r>
+        <w:rPr>
+          <w:rFonts w:cs="Times New Roman"/>
+        </w:rPr>
+      </w:r>
+    </w:p>
+    <w:p>
+      <w:pPr>
+        <w:pStyle w:val="Normal"/>
+        <w:spacing w:lineRule="auto" w:line="360"/>
+        <w:rPr>
+          <w:rFonts w:cs="Times New Roman"/>
+        </w:rPr>
+      </w:pPr>
+      <w:r>
+        <w:rPr>
+          <w:rFonts w:cs="Times New Roman"/>
+        </w:rPr>
+      </w:r>
+    </w:p>
+    <w:p>
+      <w:pPr>
+        <w:pStyle w:val="Normal"/>
+        <w:spacing w:lineRule="auto" w:line="360"/>
+        <w:rPr>
+          <w:rFonts w:cs="Times New Roman"/>
+        </w:rPr>
+      </w:pPr>
+      <w:r>
+        <w:rPr>
+          <w:rFonts w:cs="Times New Roman"/>
+        </w:rPr>
+      </w:r>
+    </w:p>
+    <w:p>
+      <w:pPr>
+        <w:pStyle w:val="Normal"/>
+        <w:spacing w:lineRule="auto" w:line="360"/>
+        <w:rPr>
+          <w:rFonts w:cs="Times New Roman"/>
+        </w:rPr>
+      </w:pPr>
+      <w:r>
+        <w:rPr>
+          <w:rFonts w:cs="Times New Roman"/>
+        </w:rPr>
+      </w:r>
+    </w:p>
+    <w:p>
+      <w:pPr>
+        <w:pStyle w:val="Normal"/>
+        <w:spacing w:lineRule="auto" w:line="360"/>
+        <w:rPr>
+          <w:rFonts w:cs="Times New Roman"/>
+        </w:rPr>
+      </w:pPr>
+      <w:r>
+        <w:rPr>
+          <w:rFonts w:cs="Times New Roman"/>
+        </w:rPr>
+      </w:r>
+    </w:p>
+    <w:p>
+      <w:pPr>
+        <w:pStyle w:val="Normal"/>
+        <w:spacing w:lineRule="auto" w:line="360"/>
+        <w:rPr/>
+      </w:pPr>
+      <w:r>
+        <w:rPr>
+          <w:rFonts w:cs="Times New Roman" w:ascii="Times New Roman" w:hAnsi="Times New Roman"/>
+          <w:sz w:val="24"/>
+          <w:szCs w:val="24"/>
+        </w:rPr>
+        <w:t>Palavras-Chave: Java; Spring; Vendas; Negócios; Informação</w:t>
       </w:r>
       <w:r>
         <w:br w:type="page"/>
@@ -2383,299 +2375,362 @@
         <w:pStyle w:val="Normal"/>
         <w:spacing w:lineRule="auto" w:line="240"/>
         <w:jc w:val="both"/>
-        <w:rPr>
-          <w:rFonts w:ascii="Times New Roman" w:hAnsi="Times New Roman" w:cs="Times New Roman"/>
+        <w:rPr/>
+      </w:pPr>
+      <w:r>
+        <w:rPr>
+          <w:rFonts w:cs="Times New Roman" w:ascii="Times New Roman" w:hAnsi="Times New Roman"/>
           <w:color w:val="000000"/>
           <w:sz w:val="24"/>
           <w:szCs w:val="24"/>
         </w:rPr>
-      </w:pPr>
-      <w:r>
-        <w:rPr>
-          <w:rFonts w:cs="Times New Roman" w:ascii="Times New Roman" w:hAnsi="Times New Roman"/>
+        <w:tab/>
+        <w:t xml:space="preserve">This work presents the software development for inventory management and sales in an intercompany business model. </w:t>
+      </w:r>
+      <w:bookmarkStart w:id="2" w:name="tw-target-text"/>
+      <w:bookmarkEnd w:id="2"/>
+      <w:r>
+        <w:rPr>
+          <w:rFonts w:cs="Times New Roman" w:ascii="Times New Roman" w:hAnsi="Times New Roman"/>
+          <w:b w:val="false"/>
+          <w:i w:val="false"/>
+          <w:caps w:val="false"/>
+          <w:smallCaps w:val="false"/>
           <w:color w:val="000000"/>
-          <w:sz w:val="24"/>
-          <w:szCs w:val="24"/>
-        </w:rPr>
-        <w:tab/>
-        <w:t>This work presents the software development for inventory management and sales in an intercompany business model. From the observation of vendors visiting customers, specifically those who offer their products to companies, realizing the manuality of their process in many cases and allied to the willingness of the developer to create corporate applications, it was decided to create a robust solution, that would attend practitioners of this business niche. The software will allow anyone to create and control inventory, execute sales, send sales summary by e-mail, generate reports, financial summary with charts and separation of responsibilities through user access levels. That way, by assisting both the sales people during the sales process, the company in the management processes and consequently the customers, with more agility and information.</w:t>
-      </w:r>
-    </w:p>
-    <w:p>
-      <w:pPr>
-        <w:pStyle w:val="Normal"/>
-        <w:spacing w:lineRule="auto" w:line="360"/>
-        <w:jc w:val="both"/>
-        <w:rPr>
-          <w:rFonts w:cs="Times New Roman"/>
+          <w:spacing w:val="0"/>
+          <w:sz w:val="24"/>
+          <w:szCs w:val="24"/>
+          <w:lang w:val="en-US"/>
+        </w:rPr>
+        <w:t xml:space="preserve">From observing salespeople visiting customers, specifically those who offer their products to companies, and realizing the manuality of their process in many cases, it was decided to create a solution that would fit the practitioners of this business niche. </w:t>
+      </w:r>
+      <w:bookmarkStart w:id="3" w:name="tw-target-text1"/>
+      <w:bookmarkEnd w:id="3"/>
+      <w:r>
+        <w:rPr>
+          <w:rFonts w:cs="Times New Roman" w:ascii="Times New Roman" w:hAnsi="Times New Roman"/>
+          <w:b w:val="false"/>
+          <w:i w:val="false"/>
+          <w:caps w:val="false"/>
+          <w:smallCaps w:val="false"/>
           <w:color w:val="000000"/>
-        </w:rPr>
-      </w:pPr>
-      <w:r>
-        <w:rPr>
-          <w:rFonts w:cs="Times New Roman"/>
+          <w:spacing w:val="0"/>
+          <w:sz w:val="24"/>
+          <w:szCs w:val="24"/>
+          <w:lang w:val="en-US"/>
+        </w:rPr>
+        <w:t>The use of Java as a programming language was defined, complemented by Hibernate / JPA and Spring on the back-end and HTML5, CSS3, Javascript and Thymeleaf on the front-end. The software will enable inventory creation and control, sales execution, email sales summary, report generation, graphical financial summary, and separation of responsibilities across user access levels. Thus, assisting both salespeople during the sales process, the company in the management processes and consequently the customers, with more agility and information.</w:t>
+      </w:r>
+    </w:p>
+    <w:p>
+      <w:pPr>
+        <w:pStyle w:val="Normal"/>
+        <w:spacing w:lineRule="auto" w:line="240"/>
+        <w:jc w:val="both"/>
+        <w:rPr>
+          <w:rFonts w:ascii="Times New Roman" w:hAnsi="Times New Roman" w:cs="Times New Roman"/>
+          <w:b w:val="false"/>
+          <w:b w:val="false"/>
+          <w:i w:val="false"/>
+          <w:i w:val="false"/>
+          <w:caps w:val="false"/>
+          <w:smallCaps w:val="false"/>
           <w:color w:val="000000"/>
-        </w:rPr>
-      </w:r>
-    </w:p>
-    <w:p>
-      <w:pPr>
-        <w:pStyle w:val="Normal"/>
-        <w:spacing w:lineRule="auto" w:line="360"/>
-        <w:jc w:val="both"/>
-        <w:rPr>
-          <w:rFonts w:cs="Times New Roman"/>
+          <w:spacing w:val="0"/>
+          <w:sz w:val="24"/>
+          <w:szCs w:val="24"/>
+          <w:lang w:val="en-US"/>
+        </w:rPr>
+      </w:pPr>
+      <w:r>
+        <w:rPr>
+          <w:rFonts w:cs="Times New Roman" w:ascii="Times New Roman" w:hAnsi="Times New Roman"/>
+          <w:b w:val="false"/>
+          <w:i w:val="false"/>
+          <w:caps w:val="false"/>
+          <w:smallCaps w:val="false"/>
           <w:color w:val="000000"/>
-        </w:rPr>
-      </w:pPr>
-      <w:r>
-        <w:rPr>
-          <w:rFonts w:cs="Times New Roman"/>
+          <w:spacing w:val="0"/>
+          <w:sz w:val="24"/>
+          <w:szCs w:val="24"/>
+          <w:lang w:val="en-US"/>
+        </w:rPr>
+      </w:r>
+    </w:p>
+    <w:p>
+      <w:pPr>
+        <w:pStyle w:val="Normal"/>
+        <w:spacing w:lineRule="auto" w:line="240"/>
+        <w:jc w:val="both"/>
+        <w:rPr>
+          <w:rFonts w:ascii="Times New Roman" w:hAnsi="Times New Roman" w:cs="Times New Roman"/>
           <w:color w:val="000000"/>
-        </w:rPr>
-      </w:r>
-    </w:p>
-    <w:p>
-      <w:pPr>
-        <w:pStyle w:val="Normal"/>
-        <w:spacing w:lineRule="auto" w:line="360"/>
-        <w:jc w:val="both"/>
-        <w:rPr>
-          <w:rFonts w:cs="Times New Roman"/>
+          <w:sz w:val="24"/>
+          <w:szCs w:val="24"/>
+        </w:rPr>
+      </w:pPr>
+      <w:r>
+        <w:rPr>
+          <w:rFonts w:cs="Times New Roman" w:ascii="Times New Roman" w:hAnsi="Times New Roman"/>
           <w:color w:val="000000"/>
-        </w:rPr>
-      </w:pPr>
-      <w:r>
+          <w:sz w:val="24"/>
+          <w:szCs w:val="24"/>
+        </w:rPr>
+      </w:r>
+    </w:p>
+    <w:p>
+      <w:pPr>
+        <w:pStyle w:val="Normal"/>
+        <w:spacing w:lineRule="auto" w:line="360"/>
+        <w:jc w:val="both"/>
         <w:rPr>
           <w:rFonts w:cs="Times New Roman"/>
           <w:color w:val="000000"/>
         </w:rPr>
-      </w:r>
-    </w:p>
-    <w:p>
-      <w:pPr>
-        <w:pStyle w:val="Normal"/>
-        <w:spacing w:lineRule="auto" w:line="360"/>
-        <w:jc w:val="both"/>
+      </w:pPr>
+      <w:r>
         <w:rPr>
           <w:rFonts w:cs="Times New Roman"/>
           <w:color w:val="000000"/>
         </w:rPr>
-      </w:pPr>
-      <w:r>
+      </w:r>
+    </w:p>
+    <w:p>
+      <w:pPr>
+        <w:pStyle w:val="Normal"/>
+        <w:spacing w:lineRule="auto" w:line="360"/>
+        <w:jc w:val="both"/>
         <w:rPr>
           <w:rFonts w:cs="Times New Roman"/>
           <w:color w:val="000000"/>
         </w:rPr>
-      </w:r>
-    </w:p>
-    <w:p>
-      <w:pPr>
-        <w:pStyle w:val="Normal"/>
-        <w:spacing w:lineRule="auto" w:line="360"/>
-        <w:jc w:val="both"/>
+      </w:pPr>
+      <w:r>
         <w:rPr>
           <w:rFonts w:cs="Times New Roman"/>
           <w:color w:val="000000"/>
         </w:rPr>
-      </w:pPr>
-      <w:r>
+      </w:r>
+    </w:p>
+    <w:p>
+      <w:pPr>
+        <w:pStyle w:val="Normal"/>
+        <w:spacing w:lineRule="auto" w:line="360"/>
+        <w:jc w:val="both"/>
         <w:rPr>
           <w:rFonts w:cs="Times New Roman"/>
           <w:color w:val="000000"/>
         </w:rPr>
-      </w:r>
-    </w:p>
-    <w:p>
-      <w:pPr>
-        <w:pStyle w:val="Normal"/>
-        <w:spacing w:lineRule="auto" w:line="360"/>
-        <w:jc w:val="both"/>
+      </w:pPr>
+      <w:r>
         <w:rPr>
           <w:rFonts w:cs="Times New Roman"/>
           <w:color w:val="000000"/>
         </w:rPr>
-      </w:pPr>
-      <w:r>
+      </w:r>
+    </w:p>
+    <w:p>
+      <w:pPr>
+        <w:pStyle w:val="Normal"/>
+        <w:spacing w:lineRule="auto" w:line="360"/>
+        <w:jc w:val="both"/>
         <w:rPr>
           <w:rFonts w:cs="Times New Roman"/>
           <w:color w:val="000000"/>
         </w:rPr>
-      </w:r>
-    </w:p>
-    <w:p>
-      <w:pPr>
-        <w:pStyle w:val="Normal"/>
-        <w:spacing w:lineRule="auto" w:line="360"/>
-        <w:jc w:val="both"/>
+      </w:pPr>
+      <w:r>
         <w:rPr>
           <w:rFonts w:cs="Times New Roman"/>
           <w:color w:val="000000"/>
         </w:rPr>
-      </w:pPr>
-      <w:r>
+      </w:r>
+    </w:p>
+    <w:p>
+      <w:pPr>
+        <w:pStyle w:val="Normal"/>
+        <w:spacing w:lineRule="auto" w:line="360"/>
+        <w:jc w:val="both"/>
         <w:rPr>
           <w:rFonts w:cs="Times New Roman"/>
           <w:color w:val="000000"/>
         </w:rPr>
-      </w:r>
-    </w:p>
-    <w:p>
-      <w:pPr>
-        <w:pStyle w:val="Normal"/>
-        <w:spacing w:lineRule="auto" w:line="360"/>
-        <w:jc w:val="both"/>
+      </w:pPr>
+      <w:r>
         <w:rPr>
           <w:rFonts w:cs="Times New Roman"/>
           <w:color w:val="000000"/>
         </w:rPr>
-      </w:pPr>
-      <w:r>
+      </w:r>
+    </w:p>
+    <w:p>
+      <w:pPr>
+        <w:pStyle w:val="Normal"/>
+        <w:spacing w:lineRule="auto" w:line="360"/>
+        <w:jc w:val="both"/>
         <w:rPr>
           <w:rFonts w:cs="Times New Roman"/>
           <w:color w:val="000000"/>
         </w:rPr>
-      </w:r>
-    </w:p>
-    <w:p>
-      <w:pPr>
-        <w:pStyle w:val="Normal"/>
-        <w:spacing w:lineRule="auto" w:line="360"/>
-        <w:jc w:val="both"/>
+      </w:pPr>
+      <w:r>
         <w:rPr>
           <w:rFonts w:cs="Times New Roman"/>
           <w:color w:val="000000"/>
         </w:rPr>
-      </w:pPr>
-      <w:r>
+      </w:r>
+    </w:p>
+    <w:p>
+      <w:pPr>
+        <w:pStyle w:val="Normal"/>
+        <w:spacing w:lineRule="auto" w:line="360"/>
+        <w:jc w:val="both"/>
         <w:rPr>
           <w:rFonts w:cs="Times New Roman"/>
           <w:color w:val="000000"/>
         </w:rPr>
-      </w:r>
-    </w:p>
-    <w:p>
-      <w:pPr>
-        <w:pStyle w:val="Normal"/>
-        <w:spacing w:lineRule="auto" w:line="360"/>
-        <w:jc w:val="both"/>
+      </w:pPr>
+      <w:r>
         <w:rPr>
           <w:rFonts w:cs="Times New Roman"/>
           <w:color w:val="000000"/>
         </w:rPr>
-      </w:pPr>
-      <w:r>
+      </w:r>
+    </w:p>
+    <w:p>
+      <w:pPr>
+        <w:pStyle w:val="Normal"/>
+        <w:spacing w:lineRule="auto" w:line="360"/>
+        <w:jc w:val="both"/>
         <w:rPr>
           <w:rFonts w:cs="Times New Roman"/>
           <w:color w:val="000000"/>
         </w:rPr>
-      </w:r>
-    </w:p>
-    <w:p>
-      <w:pPr>
-        <w:pStyle w:val="Normal"/>
-        <w:spacing w:lineRule="auto" w:line="360"/>
-        <w:jc w:val="both"/>
+      </w:pPr>
+      <w:r>
         <w:rPr>
           <w:rFonts w:cs="Times New Roman"/>
           <w:color w:val="000000"/>
         </w:rPr>
-      </w:pPr>
-      <w:r>
+      </w:r>
+    </w:p>
+    <w:p>
+      <w:pPr>
+        <w:pStyle w:val="Normal"/>
+        <w:spacing w:lineRule="auto" w:line="360"/>
+        <w:jc w:val="both"/>
         <w:rPr>
           <w:rFonts w:cs="Times New Roman"/>
           <w:color w:val="000000"/>
         </w:rPr>
-      </w:r>
-    </w:p>
-    <w:p>
-      <w:pPr>
-        <w:pStyle w:val="Normal"/>
-        <w:spacing w:lineRule="auto" w:line="360"/>
-        <w:jc w:val="both"/>
+      </w:pPr>
+      <w:r>
         <w:rPr>
           <w:rFonts w:cs="Times New Roman"/>
           <w:color w:val="000000"/>
         </w:rPr>
-      </w:pPr>
-      <w:r>
+      </w:r>
+    </w:p>
+    <w:p>
+      <w:pPr>
+        <w:pStyle w:val="Normal"/>
+        <w:spacing w:lineRule="auto" w:line="360"/>
+        <w:jc w:val="both"/>
         <w:rPr>
           <w:rFonts w:cs="Times New Roman"/>
           <w:color w:val="000000"/>
         </w:rPr>
-      </w:r>
-    </w:p>
-    <w:p>
-      <w:pPr>
-        <w:pStyle w:val="Normal"/>
-        <w:spacing w:lineRule="auto" w:line="360"/>
-        <w:jc w:val="both"/>
+      </w:pPr>
+      <w:r>
         <w:rPr>
           <w:rFonts w:cs="Times New Roman"/>
           <w:color w:val="000000"/>
         </w:rPr>
-      </w:pPr>
-      <w:r>
+      </w:r>
+    </w:p>
+    <w:p>
+      <w:pPr>
+        <w:pStyle w:val="Normal"/>
+        <w:spacing w:lineRule="auto" w:line="360"/>
+        <w:jc w:val="both"/>
         <w:rPr>
           <w:rFonts w:cs="Times New Roman"/>
           <w:color w:val="000000"/>
         </w:rPr>
-      </w:r>
-    </w:p>
-    <w:p>
-      <w:pPr>
-        <w:pStyle w:val="Normal"/>
-        <w:spacing w:lineRule="auto" w:line="360"/>
-        <w:jc w:val="both"/>
+      </w:pPr>
+      <w:r>
         <w:rPr>
           <w:rFonts w:cs="Times New Roman"/>
           <w:color w:val="000000"/>
         </w:rPr>
-      </w:pPr>
-      <w:r>
+      </w:r>
+    </w:p>
+    <w:p>
+      <w:pPr>
+        <w:pStyle w:val="Normal"/>
+        <w:spacing w:lineRule="auto" w:line="360"/>
+        <w:jc w:val="both"/>
         <w:rPr>
           <w:rFonts w:cs="Times New Roman"/>
           <w:color w:val="000000"/>
         </w:rPr>
-      </w:r>
-    </w:p>
-    <w:p>
-      <w:pPr>
-        <w:pStyle w:val="Normal"/>
-        <w:spacing w:lineRule="auto" w:line="360"/>
-        <w:jc w:val="both"/>
+      </w:pPr>
+      <w:r>
         <w:rPr>
           <w:rFonts w:cs="Times New Roman"/>
           <w:color w:val="000000"/>
         </w:rPr>
-      </w:pPr>
-      <w:r>
+      </w:r>
+    </w:p>
+    <w:p>
+      <w:pPr>
+        <w:pStyle w:val="Normal"/>
+        <w:spacing w:lineRule="auto" w:line="360"/>
+        <w:jc w:val="both"/>
         <w:rPr>
           <w:rFonts w:cs="Times New Roman"/>
           <w:color w:val="000000"/>
         </w:rPr>
-      </w:r>
-    </w:p>
-    <w:p>
-      <w:pPr>
-        <w:pStyle w:val="Normal"/>
-        <w:spacing w:lineRule="auto" w:line="360"/>
-        <w:jc w:val="both"/>
-        <w:rPr>
-          <w:rFonts w:ascii="Times New Roman" w:hAnsi="Times New Roman" w:cs="Times New Roman"/>
+      </w:pPr>
+      <w:r>
+        <w:rPr>
+          <w:rFonts w:cs="Times New Roman"/>
           <w:color w:val="000000"/>
-          <w:sz w:val="24"/>
-          <w:szCs w:val="24"/>
-        </w:rPr>
-      </w:pPr>
-      <w:r>
-        <w:rPr>
-          <w:rFonts w:cs="Times New Roman" w:ascii="Times New Roman" w:hAnsi="Times New Roman"/>
+        </w:rPr>
+      </w:r>
+    </w:p>
+    <w:p>
+      <w:pPr>
+        <w:pStyle w:val="Normal"/>
+        <w:spacing w:lineRule="auto" w:line="360"/>
+        <w:jc w:val="both"/>
+        <w:rPr>
+          <w:rFonts w:cs="Times New Roman"/>
           <w:color w:val="000000"/>
-          <w:sz w:val="24"/>
-          <w:szCs w:val="24"/>
-        </w:rPr>
-        <w:t>Keywords: Information System; Final Paper; B2B; Software; Java.</w:t>
+        </w:rPr>
+      </w:pPr>
+      <w:r>
+        <w:rPr>
+          <w:rFonts w:cs="Times New Roman"/>
+          <w:color w:val="000000"/>
+        </w:rPr>
+      </w:r>
+    </w:p>
+    <w:p>
+      <w:pPr>
+        <w:pStyle w:val="Normal"/>
+        <w:spacing w:lineRule="auto" w:line="360"/>
+        <w:jc w:val="both"/>
+        <w:rPr/>
+      </w:pPr>
+      <w:r>
+        <w:rPr>
+          <w:rFonts w:cs="Times New Roman" w:ascii="Times New Roman" w:hAnsi="Times New Roman"/>
+          <w:color w:val="000000"/>
+          <w:sz w:val="24"/>
+          <w:szCs w:val="24"/>
+        </w:rPr>
+        <w:t>Keywords: Java; Spring; Sales; Business; Information.</w:t>
       </w:r>
       <w:r>
         <w:br w:type="page"/>
@@ -2722,8 +2777,8 @@
         <w:br/>
         <w:t>Figura 6 – Parte textual da identidade visual ………………………..………..…….… 22</w:t>
       </w:r>
-      <w:bookmarkStart w:id="2" w:name="_GoBack"/>
-      <w:bookmarkEnd w:id="2"/>
+      <w:bookmarkStart w:id="4" w:name="_GoBack"/>
+      <w:bookmarkEnd w:id="4"/>
       <w:r>
         <w:rPr>
           <w:rFonts w:cs="Times New Roman" w:ascii="Times new roman" w:hAnsi="Times new roman"/>
@@ -2919,12 +2974,7 @@
       <w:pPr>
         <w:pStyle w:val="Normal"/>
         <w:spacing w:lineRule="auto" w:line="360" w:before="119" w:after="119"/>
-        <w:rPr>
-          <w:rFonts w:ascii="Times New Roman" w:hAnsi="Times New Roman" w:cs="Times New Roman"/>
-          <w:color w:val="000000"/>
-          <w:sz w:val="24"/>
-          <w:szCs w:val="24"/>
-        </w:rPr>
+        <w:rPr/>
       </w:pPr>
       <w:r>
         <w:rPr>
@@ -4132,30 +4182,6 @@
     </w:p>
     <w:p>
       <w:pPr>
-        <w:pStyle w:val="Normal"/>
-        <w:spacing w:lineRule="auto" w:line="240"/>
-        <w:rPr/>
-      </w:pPr>
-      <w:r>
-        <w:rPr>
-          <w:rFonts w:cs="Times New Roman" w:ascii="Times New Roman" w:hAnsi="Times New Roman"/>
-          <w:b/>
-          <w:sz w:val="24"/>
-          <w:szCs w:val="24"/>
-        </w:rPr>
-        <w:t xml:space="preserve">5. REFERÊNCIAS </w:t>
-      </w:r>
-      <w:r>
-        <w:rPr>
-          <w:rFonts w:cs="Times New Roman" w:ascii="Times New Roman" w:hAnsi="Times New Roman"/>
-          <w:sz w:val="24"/>
-          <w:szCs w:val="24"/>
-        </w:rPr>
-        <w:t>…………………………………………………….…………….. 55</w:t>
-      </w:r>
-    </w:p>
-    <w:p>
-      <w:pPr>
         <w:sectPr>
           <w:type w:val="nextPage"/>
           <w:pgSz w:w="11906" w:h="16838"/>
@@ -4167,18 +4193,25 @@
           <w:docGrid w:type="default" w:linePitch="360" w:charSpace="4096"/>
         </w:sectPr>
         <w:pStyle w:val="Normal"/>
-        <w:rPr>
-          <w:rFonts w:ascii="Times New Roman" w:hAnsi="Times New Roman" w:cs="Times New Roman"/>
-          <w:sz w:val="24"/>
-          <w:szCs w:val="24"/>
-        </w:rPr>
-      </w:pPr>
-      <w:r>
-        <w:rPr>
-          <w:rFonts w:cs="Times New Roman" w:ascii="Times New Roman" w:hAnsi="Times New Roman"/>
-          <w:sz w:val="24"/>
-          <w:szCs w:val="24"/>
-        </w:rPr>
+        <w:spacing w:lineRule="auto" w:line="240"/>
+        <w:rPr/>
+      </w:pPr>
+      <w:r>
+        <w:rPr>
+          <w:rFonts w:cs="Times New Roman" w:ascii="Times New Roman" w:hAnsi="Times New Roman"/>
+          <w:b/>
+          <w:sz w:val="24"/>
+          <w:szCs w:val="24"/>
+        </w:rPr>
+        <w:t xml:space="preserve">5. REFERÊNCIAS </w:t>
+      </w:r>
+      <w:r>
+        <w:rPr>
+          <w:rFonts w:cs="Times New Roman" w:ascii="Times New Roman" w:hAnsi="Times New Roman"/>
+          <w:sz w:val="24"/>
+          <w:szCs w:val="24"/>
+        </w:rPr>
+        <w:t>…………………………………………………….…………….. 55</w:t>
       </w:r>
     </w:p>
     <w:p>
@@ -4209,11 +4242,7 @@
         <w:pStyle w:val="Normal"/>
         <w:spacing w:lineRule="auto" w:line="360" w:before="119" w:after="119"/>
         <w:jc w:val="both"/>
-        <w:rPr>
-          <w:rFonts w:ascii="Times New Roman" w:hAnsi="Times New Roman" w:cs="Times New Roman"/>
-          <w:sz w:val="24"/>
-          <w:szCs w:val="24"/>
-        </w:rPr>
+        <w:rPr/>
       </w:pPr>
       <w:r>
         <w:rPr>
@@ -4222,46 +4251,27 @@
           <w:szCs w:val="24"/>
         </w:rPr>
         <w:tab/>
-        <w:t>Ao longo de toda a evolução da informática, ela sempre propôs a criação de novos produtos, serviços e ideias, mas mais do que isso, ela sempre se dispôs a aprimorar o que já existia.</w:t>
-      </w:r>
-    </w:p>
-    <w:p>
-      <w:pPr>
-        <w:pStyle w:val="Normal"/>
-        <w:spacing w:lineRule="auto" w:line="360" w:before="119" w:after="119"/>
-        <w:jc w:val="both"/>
-        <w:rPr>
-          <w:rFonts w:ascii="Times New Roman" w:hAnsi="Times New Roman" w:cs="Times New Roman"/>
-          <w:sz w:val="24"/>
-          <w:szCs w:val="24"/>
-        </w:rPr>
-      </w:pPr>
-      <w:r>
-        <w:rPr>
-          <w:rFonts w:cs="Times New Roman" w:ascii="Times New Roman" w:hAnsi="Times New Roman"/>
-          <w:sz w:val="24"/>
-          <w:szCs w:val="24"/>
-        </w:rPr>
-        <w:t>Renovar o que já funciona, agora com os recursos da tecnologia, é pensamento fundamental para qualquer estudante ou profissional da área.</w:t>
-      </w:r>
-    </w:p>
-    <w:p>
-      <w:pPr>
-        <w:pStyle w:val="Normal"/>
-        <w:spacing w:lineRule="auto" w:line="360" w:before="119" w:after="119"/>
-        <w:jc w:val="both"/>
-        <w:rPr>
-          <w:rFonts w:ascii="Times New Roman" w:hAnsi="Times New Roman" w:cs="Times New Roman"/>
-          <w:sz w:val="24"/>
-          <w:szCs w:val="24"/>
-        </w:rPr>
-      </w:pPr>
-      <w:r>
-        <w:rPr>
-          <w:rFonts w:cs="Times New Roman" w:ascii="Times New Roman" w:hAnsi="Times New Roman"/>
-          <w:sz w:val="24"/>
-          <w:szCs w:val="24"/>
-        </w:rPr>
+        <w:t>Ao longo de toda a evolução da informática, ela sempre propôs a criação de novos produtos, serviços e ideias, mas mais do que isso, ela sempre se dispôs a aprimorar o que já existia. Renovar o que já funciona, agora com os recursos da tecnologia, é pensamento fundamental para qualquer estudante ou profissional da área de informática.</w:t>
+      </w:r>
+    </w:p>
+    <w:p>
+      <w:pPr>
+        <w:pStyle w:val="Normal"/>
+        <w:spacing w:lineRule="auto" w:line="360" w:before="119" w:after="119"/>
+        <w:jc w:val="both"/>
+        <w:rPr>
+          <w:rFonts w:ascii="Times New Roman" w:hAnsi="Times New Roman" w:cs="Times New Roman"/>
+          <w:sz w:val="24"/>
+          <w:szCs w:val="24"/>
+        </w:rPr>
+      </w:pPr>
+      <w:r>
+        <w:rPr>
+          <w:rFonts w:cs="Times New Roman" w:ascii="Times New Roman" w:hAnsi="Times New Roman"/>
+          <w:sz w:val="24"/>
+          <w:szCs w:val="24"/>
+        </w:rPr>
+        <w:tab/>
         <w:t xml:space="preserve">Segundo Stallman (2012), </w:t>
       </w:r>
     </w:p>
@@ -4273,6 +4283,13 @@
         <w:jc w:val="both"/>
         <w:rPr/>
       </w:pPr>
+      <w:r>
+        <w:rPr>
+          <w:rFonts w:cs="Times New Roman" w:ascii="Times New Roman" w:hAnsi="Times New Roman"/>
+          <w:highlight w:val="white"/>
+        </w:rPr>
+        <w:t>“</w:t>
+      </w:r>
       <w:r>
         <w:rPr>
           <w:rFonts w:cs="Times New Roman" w:ascii="Times New Roman" w:hAnsi="Times New Roman"/>
@@ -4394,7 +4411,7 @@
           <w:rFonts w:cs="Times New Roman" w:ascii="Times New Roman" w:hAnsi="Times New Roman"/>
           <w:highlight w:val="white"/>
         </w:rPr>
-        <w:t> e a classificação de forma a permitir a tomada de decisão em prol de algum objetivo.</w:t>
+        <w:t> e a classificação de forma a permitir a tomada de decisão em prol de algum objetivo.”</w:t>
       </w:r>
     </w:p>
     <w:p>
@@ -4420,117 +4437,83 @@
         <w:pStyle w:val="Normal"/>
         <w:spacing w:lineRule="auto" w:line="360" w:before="119" w:after="119"/>
         <w:jc w:val="both"/>
-        <w:rPr>
-          <w:rFonts w:ascii="Times New Roman" w:hAnsi="Times New Roman" w:cs="Times New Roman"/>
+        <w:rPr/>
+      </w:pPr>
+      <w:r>
+        <w:rPr>
+          <w:rFonts w:cs="Times New Roman" w:ascii="Times New Roman" w:hAnsi="Times New Roman"/>
           <w:sz w:val="24"/>
           <w:szCs w:val="24"/>
           <w:highlight w:val="white"/>
         </w:rPr>
-      </w:pPr>
-      <w:r>
-        <w:rPr>
-          <w:rFonts w:cs="Times New Roman" w:ascii="Times New Roman" w:hAnsi="Times New Roman"/>
-          <w:sz w:val="24"/>
-          <w:szCs w:val="24"/>
-          <w:highlight w:val="white"/>
-        </w:rPr>
-        <w:t>Desta forma, pode-se acrescentar que TI é utilizada como um meio em qualquer área conhecida. É um instrumento que possibilita a revitalização de antigas práticas, a melhor compreensão do objeto aplicado, a criação de novos indicadores e de tendências potencializadoras, em qualquer que seja a área de aplicação.</w:t>
-      </w:r>
-    </w:p>
-    <w:p>
-      <w:pPr>
-        <w:pStyle w:val="Normal"/>
-        <w:spacing w:lineRule="auto" w:line="360" w:before="119" w:after="119"/>
-        <w:jc w:val="both"/>
-        <w:rPr>
-          <w:rFonts w:ascii="Times New Roman" w:hAnsi="Times New Roman" w:cs="Times New Roman"/>
-          <w:sz w:val="24"/>
-          <w:szCs w:val="24"/>
-          <w:highlight w:val="white"/>
-        </w:rPr>
-      </w:pPr>
-      <w:r>
-        <w:rPr>
-          <w:rFonts w:cs="Times New Roman" w:ascii="Times New Roman" w:hAnsi="Times New Roman"/>
-          <w:sz w:val="24"/>
-          <w:szCs w:val="24"/>
-          <w:highlight w:val="white"/>
-        </w:rPr>
-        <w:t xml:space="preserve">Por isso que, observa-se a tecnologia tão impregnada em tudo. Ela é parte integrante dos serviços, produtos e informações que são geradas. </w:t>
-      </w:r>
-    </w:p>
-    <w:p>
-      <w:pPr>
-        <w:pStyle w:val="Normal"/>
-        <w:spacing w:lineRule="auto" w:line="360" w:before="119" w:after="119"/>
-        <w:jc w:val="both"/>
-        <w:rPr>
-          <w:rFonts w:ascii="Times New Roman" w:hAnsi="Times New Roman" w:cs="Times New Roman"/>
-          <w:sz w:val="24"/>
-          <w:szCs w:val="24"/>
-        </w:rPr>
-      </w:pPr>
-      <w:r>
-        <w:rPr>
-          <w:rFonts w:cs="Times New Roman" w:ascii="Times New Roman" w:hAnsi="Times New Roman"/>
-          <w:sz w:val="24"/>
-          <w:szCs w:val="24"/>
-        </w:rPr>
-        <w:t>Um dos segmentos que mais usufrui da tecnologia como um todo são as empresas.</w:t>
-        <w:br/>
-        <w:t>O mundo corporativo, sempre buscando melhorar seus processos, serviços, produtos e alcançar destaque no cenário de competitividade, não costuma poupar esforços quando trata-se de investimento em sistemas informatizados.</w:t>
-      </w:r>
-    </w:p>
-    <w:p>
-      <w:pPr>
-        <w:pStyle w:val="Normal"/>
-        <w:spacing w:lineRule="auto" w:line="360" w:before="119" w:after="119"/>
-        <w:jc w:val="both"/>
-        <w:rPr>
-          <w:rFonts w:ascii="Times New Roman" w:hAnsi="Times New Roman" w:cs="Times New Roman"/>
-          <w:sz w:val="24"/>
-          <w:szCs w:val="24"/>
-        </w:rPr>
-      </w:pPr>
-      <w:r>
-        <w:rPr>
-          <w:rFonts w:cs="Times New Roman" w:ascii="Times New Roman" w:hAnsi="Times New Roman"/>
-          <w:sz w:val="24"/>
-          <w:szCs w:val="24"/>
-        </w:rPr>
-        <w:t>Uma pesquisa anual do PortalERP, realizada em janeiro de 2017 junto a mais de 4.000 empresas constatou que, pelo menos 44% delas, pretendiam fazer investimentos na melhoria de seus processos e sistemas.</w:t>
-      </w:r>
-    </w:p>
-    <w:p>
-      <w:pPr>
-        <w:pStyle w:val="Normal"/>
-        <w:spacing w:lineRule="auto" w:line="360" w:before="119" w:after="119"/>
-        <w:jc w:val="both"/>
-        <w:rPr>
-          <w:rFonts w:ascii="Times New Roman" w:hAnsi="Times New Roman" w:cs="Times New Roman"/>
-          <w:sz w:val="24"/>
-          <w:szCs w:val="24"/>
-        </w:rPr>
-      </w:pPr>
-      <w:r>
-        <w:rPr>
-          <w:rFonts w:cs="Times New Roman" w:ascii="Times New Roman" w:hAnsi="Times New Roman"/>
-          <w:sz w:val="24"/>
-          <w:szCs w:val="24"/>
-        </w:rPr>
-        <w:br/>
-      </w:r>
-    </w:p>
-    <w:p>
-      <w:pPr>
-        <w:pStyle w:val="Normal"/>
-        <w:spacing w:lineRule="auto" w:line="360" w:before="119" w:after="119"/>
-        <w:jc w:val="both"/>
+        <w:tab/>
+        <w:t xml:space="preserve">Desta forma, pode-se acrescentar que TI é utilizada como um meio ou instrumento que possibilita a revitalização de antigas práticas, a melhor compreensão do objeto aplicado, a criação de novos indicadores e de tendências potencializadoras, em qualquer que seja a área de aplicação. Por isso, observa-se a tecnologia tão impregnada em tudo. Ela é parte integrante dos serviços, produtos e informações que são geradas. </w:t>
+      </w:r>
+    </w:p>
+    <w:p>
+      <w:pPr>
+        <w:pStyle w:val="Normal"/>
+        <w:spacing w:lineRule="auto" w:line="360" w:before="119" w:after="119"/>
+        <w:jc w:val="both"/>
+        <w:rPr/>
+      </w:pPr>
+      <w:r>
+        <w:rPr>
+          <w:rFonts w:cs="Times New Roman" w:ascii="Times New Roman" w:hAnsi="Times New Roman"/>
+          <w:sz w:val="24"/>
+          <w:szCs w:val="24"/>
+        </w:rPr>
+        <w:tab/>
+        <w:t>Um dos segmentos que mais usufrui da tecnologia como um todo é o corporativo, que sempre buscando melhorar seus processos, serviços, produtos e alcançar destaque no cenário de competitividade, não costuma poupar esforços quando trata-se de investimento em sistemas informatizados.</w:t>
+      </w:r>
+    </w:p>
+    <w:p>
+      <w:pPr>
+        <w:pStyle w:val="Normal"/>
+        <w:spacing w:lineRule="auto" w:line="360" w:before="119" w:after="119"/>
+        <w:jc w:val="both"/>
+        <w:rPr/>
+      </w:pPr>
+      <w:r>
+        <w:rPr>
+          <w:rFonts w:cs="Times New Roman" w:ascii="Times New Roman" w:hAnsi="Times New Roman"/>
+          <w:sz w:val="24"/>
+          <w:szCs w:val="24"/>
+        </w:rPr>
+        <w:tab/>
+        <w:t xml:space="preserve">Uma pesquisa anual do PortalERP, realizada em janeiro de 2017 junto a mais de 4.000 empresas constatou que, pelo menos 44% delas, pretendiam fazer investimentos na melhoria de seus processos e sistemas. </w:t>
+      </w:r>
+    </w:p>
+    <w:p>
+      <w:pPr>
+        <w:pStyle w:val="Normal"/>
+        <w:spacing w:lineRule="auto" w:line="360" w:before="119" w:after="119"/>
+        <w:jc w:val="both"/>
+        <w:rPr/>
+      </w:pPr>
+      <w:r>
+        <w:rPr>
+          <w:rFonts w:cs="Times New Roman" w:ascii="Times New Roman" w:hAnsi="Times New Roman"/>
+          <w:sz w:val="24"/>
+          <w:szCs w:val="24"/>
+        </w:rPr>
+        <w:tab/>
+      </w:r>
+      <w:r>
         <w:rPr>
           <w:rFonts w:ascii="Times New Roman" w:hAnsi="Times New Roman"/>
           <w:sz w:val="24"/>
           <w:szCs w:val="24"/>
         </w:rPr>
+        <w:t>Segundo a 28ª edição da Pesquisa do Uso de Tecnologia nas Empresas (2016), da FGV, o aumento do investimento de 1% em tecnologia, tem aumentado os lucros das companhias em 7% dentro de dois anos.</w:t>
+      </w:r>
+    </w:p>
+    <w:p>
+      <w:pPr>
+        <w:pStyle w:val="Normal"/>
+        <w:spacing w:lineRule="auto" w:line="360" w:before="119" w:after="119"/>
+        <w:jc w:val="both"/>
+        <w:rPr/>
       </w:pPr>
       <w:r>
         <w:rPr>
@@ -4538,7 +4521,7 @@
           <w:sz w:val="24"/>
           <w:szCs w:val="24"/>
         </w:rPr>
-        <w:t>Segundo a 28ª edição da Pesquisa do Uso de Tecnologia nas Empresas (2016), da FGV, o aumento do investimento de 1% em tecnologia, tem aumentado os lucros das companhias em 7% dentro de dois anos.</w:t>
+        <w:tab/>
       </w:r>
     </w:p>
     <w:p>
@@ -4558,7 +4541,8 @@
           <w:sz w:val="24"/>
           <w:szCs w:val="24"/>
         </w:rPr>
-        <w:t>É fácil para as empresas perceberem a importância de sistemas informatizados, uma vez que é fácil apurar sua eficácia. O aprimoramento dos processos impulsiona o negócio e resulta em lucro, facilmente aferido em qualquer relatório de receitas.</w:t>
+        <w:tab/>
+        <w:t xml:space="preserve">Diante dos constantes avanços tecnológicos, as empresas tendem a perceber a importância de incorporá-los, extraindo o máximo de benefícios que a tecnologia pode gerar para seus resultados, pois elas percebem que a informatização converge com a maximização dos indicadores e melhoria no tratamento das informações. </w:t>
       </w:r>
     </w:p>
     <w:p>
@@ -4574,6 +4558,7 @@
           <w:sz w:val="24"/>
           <w:szCs w:val="24"/>
         </w:rPr>
+        <w:tab/>
         <w:t xml:space="preserve">O software em questão debruça-se sobre um nicho específico de vendas, conhecido como </w:t>
       </w:r>
       <w:r>
@@ -4592,60 +4577,120 @@
           <w:sz w:val="24"/>
           <w:szCs w:val="24"/>
         </w:rPr>
-        <w:t>, B2B, ou Negócio para Negócio, que nada mais é do que a venda para outras empresas, ao invés de direto ao cliente final.</w:t>
-      </w:r>
-    </w:p>
-    <w:p>
-      <w:pPr>
-        <w:pStyle w:val="Normal"/>
-        <w:spacing w:lineRule="auto" w:line="360" w:before="119" w:after="119"/>
-        <w:jc w:val="both"/>
-        <w:rPr>
-          <w:rFonts w:ascii="Times New Roman" w:hAnsi="Times New Roman" w:cs="Times New Roman"/>
-          <w:sz w:val="24"/>
-          <w:szCs w:val="24"/>
-        </w:rPr>
-      </w:pPr>
-      <w:r>
-        <w:rPr>
-          <w:rFonts w:cs="Times New Roman" w:ascii="Times New Roman" w:hAnsi="Times New Roman"/>
-          <w:sz w:val="24"/>
-          <w:szCs w:val="24"/>
-        </w:rPr>
-        <w:t>Alguns exemplos seriam indústrias automobilísticas, que vendem os carros para agências de automóveis (empresa), e essas sim vendem ao consumidor final, ou a empresa de sorvetes Kibon, que não possui lojas físicas, mas vendedores que se responsabilizam em distribuir os produtos para lanchonetes, supermercados, padarias e outros, não tendo contato direto com quem irá consumi-lo de fato.</w:t>
-      </w:r>
-    </w:p>
-    <w:p>
-      <w:pPr>
-        <w:pStyle w:val="Normal"/>
-        <w:spacing w:lineRule="auto" w:line="360" w:before="119" w:after="119"/>
-        <w:jc w:val="both"/>
-        <w:rPr>
-          <w:rFonts w:ascii="Times New Roman" w:hAnsi="Times New Roman" w:cs="Times New Roman"/>
-          <w:sz w:val="24"/>
-          <w:szCs w:val="24"/>
-        </w:rPr>
-      </w:pPr>
-      <w:r>
-        <w:rPr>
-          <w:rFonts w:cs="Times New Roman" w:ascii="Times New Roman" w:hAnsi="Times New Roman"/>
-          <w:sz w:val="24"/>
-          <w:szCs w:val="24"/>
-        </w:rPr>
-        <w:t>A aplicação toma como exemplo um distribuidor de produtos eletrônicos, que possui equipe de vendedores responsáveis por fechar vendas com lojas especializadas.</w:t>
-      </w:r>
-    </w:p>
-    <w:p>
-      <w:pPr>
-        <w:pStyle w:val="Normal"/>
-        <w:spacing w:lineRule="auto" w:line="360" w:before="119" w:after="119"/>
-        <w:jc w:val="both"/>
-        <w:rPr>
-          <w:rFonts w:ascii="Times New Roman" w:hAnsi="Times New Roman" w:cs="Times New Roman"/>
+        <w:t xml:space="preserve">, B2B, ou Negócio para Negócio, que nada mais é do que a venda para outras empresas, ao invés de direto ao cliente final. Alguns exemplos seriam indústrias automobilísticas, que vendem os carros para agências de automóveis (empresa), e essas </w:t>
+      </w:r>
+      <w:r>
+        <w:rPr>
+          <w:rFonts w:cs="Times New Roman" w:ascii="Times New Roman" w:hAnsi="Times New Roman"/>
+          <w:sz w:val="24"/>
+          <w:szCs w:val="24"/>
+        </w:rPr>
+        <w:t>então</w:t>
+      </w:r>
+      <w:r>
+        <w:rPr>
+          <w:rFonts w:cs="Times New Roman" w:ascii="Times New Roman" w:hAnsi="Times New Roman"/>
+          <w:sz w:val="24"/>
+          <w:szCs w:val="24"/>
+        </w:rPr>
+        <w:t xml:space="preserve"> vendem ao consumidor final. </w:t>
+      </w:r>
+      <w:r>
+        <w:rPr>
+          <w:rFonts w:cs="Times New Roman" w:ascii="Times New Roman" w:hAnsi="Times New Roman"/>
+          <w:sz w:val="24"/>
+          <w:szCs w:val="24"/>
+        </w:rPr>
+        <w:t>Ou</w:t>
+      </w:r>
+      <w:r>
+        <w:rPr>
+          <w:rFonts w:cs="Times New Roman" w:ascii="Times New Roman" w:hAnsi="Times New Roman"/>
+          <w:sz w:val="24"/>
+          <w:szCs w:val="24"/>
+        </w:rPr>
+        <w:t xml:space="preserve"> a empresa de sorvetes Kibon, que não possui lojas físicas, mas vendedores que se responsabilizam em distribuir os produtos para lanchonetes, supermercados, padarias e outros, não tendo contato direto com quem irá consumi-lo de fato.</w:t>
+      </w:r>
+    </w:p>
+    <w:p>
+      <w:pPr>
+        <w:pStyle w:val="Normal"/>
+        <w:spacing w:lineRule="auto" w:line="360" w:before="119" w:after="119"/>
+        <w:jc w:val="both"/>
+        <w:rPr/>
+      </w:pPr>
+      <w:r>
+        <w:rPr>
+          <w:rFonts w:cs="Times New Roman" w:ascii="Times New Roman" w:hAnsi="Times New Roman"/>
+          <w:sz w:val="24"/>
+          <w:szCs w:val="24"/>
+        </w:rPr>
+        <w:tab/>
+      </w:r>
+      <w:r>
+        <w:rPr>
+          <w:rFonts w:cs="Times New Roman" w:ascii="Times New Roman" w:hAnsi="Times New Roman"/>
+          <w:sz w:val="24"/>
+          <w:szCs w:val="24"/>
+        </w:rPr>
+        <w:t>E foi pensando nesta dinâmica de negócios que</w:t>
+      </w:r>
+      <w:r>
+        <w:rPr>
+          <w:rFonts w:cs="Times New Roman" w:ascii="Times New Roman" w:hAnsi="Times New Roman"/>
+          <w:sz w:val="24"/>
+          <w:szCs w:val="24"/>
+        </w:rPr>
+        <w:t xml:space="preserve"> </w:t>
+      </w:r>
+      <w:r>
+        <w:rPr>
+          <w:rFonts w:cs="Times New Roman" w:ascii="Times New Roman" w:hAnsi="Times New Roman"/>
+          <w:sz w:val="24"/>
+          <w:szCs w:val="24"/>
+        </w:rPr>
+        <w:t>a</w:t>
+      </w:r>
+      <w:r>
+        <w:rPr>
+          <w:rFonts w:cs="Times New Roman" w:ascii="Times New Roman" w:hAnsi="Times New Roman"/>
+          <w:sz w:val="24"/>
+          <w:szCs w:val="24"/>
+        </w:rPr>
+        <w:t xml:space="preserve"> aplicação </w:t>
+      </w:r>
+      <w:r>
+        <w:rPr>
+          <w:rFonts w:cs="Times New Roman" w:ascii="Times New Roman" w:hAnsi="Times New Roman"/>
+          <w:sz w:val="24"/>
+          <w:szCs w:val="24"/>
+        </w:rPr>
+        <w:t xml:space="preserve">foi desenvolvida. Ela </w:t>
+      </w:r>
+      <w:r>
+        <w:rPr>
+          <w:rFonts w:cs="Times New Roman" w:ascii="Times New Roman" w:hAnsi="Times New Roman"/>
+          <w:sz w:val="24"/>
+          <w:szCs w:val="24"/>
+        </w:rPr>
+        <w:t xml:space="preserve">toma como exemplo um distribuidor de produtos eletrônicos, que possui equipe de vendedores responsáveis por fechar vendas com lojas especializadas. </w:t>
+      </w:r>
+      <w:r>
+        <w:rPr>
+          <w:rFonts w:cs="Times New Roman" w:ascii="Times New Roman" w:hAnsi="Times New Roman"/>
           <w:sz w:val="24"/>
           <w:szCs w:val="24"/>
           <w:highlight w:val="white"/>
         </w:rPr>
+        <w:t>A ideia surgiu após a observação de negócios, no estilo descrito, ocorrendo sem a utilização de nenhuma tecnologia.</w:t>
+      </w:r>
+    </w:p>
+    <w:p>
+      <w:pPr>
+        <w:pStyle w:val="Normal"/>
+        <w:spacing w:lineRule="auto" w:line="360" w:before="119" w:after="119"/>
+        <w:jc w:val="both"/>
+        <w:rPr/>
       </w:pPr>
       <w:r>
         <w:rPr>
@@ -4654,21 +4699,18 @@
           <w:szCs w:val="24"/>
           <w:highlight w:val="white"/>
         </w:rPr>
-        <w:t>A ideia surgiu após a observação de negócios, no estilo descrito, ocorrendo sem a utilização de nenhuma tecnologia.</w:t>
-      </w:r>
-    </w:p>
-    <w:p>
-      <w:pPr>
-        <w:pStyle w:val="Normal"/>
-        <w:spacing w:lineRule="auto" w:line="360" w:before="119" w:after="119"/>
-        <w:jc w:val="both"/>
-        <w:rPr>
-          <w:rFonts w:ascii="Times New Roman" w:hAnsi="Times New Roman" w:cs="Times New Roman"/>
+        <w:tab/>
+        <w:t xml:space="preserve">Após </w:t>
+      </w:r>
+      <w:r>
+        <w:rPr>
+          <w:rFonts w:cs="Times New Roman" w:ascii="Times New Roman" w:hAnsi="Times New Roman"/>
           <w:sz w:val="24"/>
           <w:szCs w:val="24"/>
           <w:highlight w:val="white"/>
         </w:rPr>
-      </w:pPr>
+        <w:t>uma</w:t>
+      </w:r>
       <w:r>
         <w:rPr>
           <w:rFonts w:cs="Times New Roman" w:ascii="Times New Roman" w:hAnsi="Times New Roman"/>
@@ -4676,7 +4718,7 @@
           <w:szCs w:val="24"/>
           <w:highlight w:val="white"/>
         </w:rPr>
-        <w:t xml:space="preserve"> </w:t>
+        <w:t xml:space="preserve"> pesquisa, encontrou-se dificuldade em identificar softwares que cumprissem tais quesitos. Os sistemas de vendas existentes são muito voltados para o tipo de venda mais comum, vendedor-cliente final, deixando carentes os que negociam com outras empresas. </w:t>
       </w:r>
       <w:r>
         <w:rPr>
@@ -4685,122 +4727,101 @@
           <w:szCs w:val="24"/>
           <w:highlight w:val="white"/>
         </w:rPr>
-        <w:t>Após pesquisa, encontrou-se dificuldade em identificar softwares que cumprissem tais quesitos. Os sistemas de vendas existentes são muito voltados para o tipo de venda mais comum, vendedor-cliente final, deixando carentes os que negociam com outras empresas.</w:t>
-      </w:r>
-    </w:p>
-    <w:p>
-      <w:pPr>
-        <w:pStyle w:val="Normal"/>
-        <w:spacing w:lineRule="auto" w:line="360" w:before="119" w:after="119"/>
-        <w:jc w:val="both"/>
-        <w:rPr>
-          <w:rFonts w:ascii="Times New Roman" w:hAnsi="Times New Roman" w:cs="Times New Roman"/>
+        <w:t>Isso ajudou a corroborar com a ideia de desenvolvimento da solução.</w:t>
+      </w:r>
+    </w:p>
+    <w:p>
+      <w:pPr>
+        <w:pStyle w:val="Normal"/>
+        <w:spacing w:lineRule="auto" w:line="360" w:before="119" w:after="119"/>
+        <w:jc w:val="both"/>
+        <w:rPr/>
+      </w:pPr>
+      <w:r>
+        <w:rPr>
+          <w:rFonts w:cs="Times New Roman" w:ascii="Times New Roman" w:hAnsi="Times New Roman"/>
           <w:sz w:val="24"/>
           <w:szCs w:val="24"/>
           <w:highlight w:val="white"/>
         </w:rPr>
-      </w:pPr>
-      <w:r>
-        <w:rPr>
-          <w:rFonts w:cs="Times New Roman" w:ascii="Times New Roman" w:hAnsi="Times New Roman"/>
-          <w:sz w:val="24"/>
-          <w:szCs w:val="24"/>
+        <w:tab/>
+      </w:r>
+    </w:p>
+    <w:p>
+      <w:pPr>
+        <w:pStyle w:val="Normal"/>
+        <w:spacing w:lineRule="auto" w:line="360" w:before="119" w:after="119"/>
+        <w:jc w:val="both"/>
+        <w:rPr>
+          <w:rFonts w:cs="Times New Roman"/>
+          <w:b/>
+          <w:b/>
           <w:highlight w:val="white"/>
         </w:rPr>
-        <w:t xml:space="preserve">Além disso, há um desejo forte e longínquo do autor em desenvolver soluções comerciais, sendo seu maior foco ao longo dos estudos e criação de projetos pessoais. </w:t>
-      </w:r>
-    </w:p>
-    <w:p>
-      <w:pPr>
-        <w:pStyle w:val="Normal"/>
-        <w:spacing w:lineRule="auto" w:line="360" w:before="119" w:after="119"/>
-        <w:jc w:val="both"/>
-        <w:rPr>
-          <w:rFonts w:ascii="Times New Roman" w:hAnsi="Times New Roman" w:cs="Times New Roman"/>
-          <w:sz w:val="24"/>
-          <w:szCs w:val="24"/>
+      </w:pPr>
+      <w:r>
+        <w:rPr>
+          <w:rFonts w:cs="Times New Roman"/>
+          <w:b/>
           <w:highlight w:val="white"/>
         </w:rPr>
-      </w:pPr>
-      <w:r>
-        <w:rPr>
-          <w:rFonts w:cs="Times New Roman" w:ascii="Times New Roman" w:hAnsi="Times New Roman"/>
+      </w:r>
+      <w:r>
+        <w:br w:type="page"/>
+      </w:r>
+    </w:p>
+    <w:p>
+      <w:pPr>
+        <w:pStyle w:val="Normal"/>
+        <w:spacing w:lineRule="auto" w:line="360" w:before="119" w:after="119"/>
+        <w:rPr/>
+      </w:pPr>
+      <w:r>
+        <w:rPr>
+          <w:rFonts w:cs="Times New Roman" w:ascii="Times New Roman" w:hAnsi="Times New Roman"/>
+          <w:b/>
           <w:sz w:val="24"/>
           <w:szCs w:val="24"/>
           <w:highlight w:val="white"/>
         </w:rPr>
-        <w:t>Portanto, percebeu-se a oportunidade em aliar, com este projeto, o desenvolvimento do trabalho de conclusão de curso, ausência na variedade de soluções disponíveis e a possibilidade de enriquecimento do portfólio do desenvolvedor, buscando alocá-lo no mercado de trabalho após a formação.</w:t>
-      </w:r>
-    </w:p>
-    <w:p>
-      <w:pPr>
-        <w:pStyle w:val="Normal"/>
-        <w:spacing w:lineRule="auto" w:line="360" w:before="119" w:after="119"/>
-        <w:jc w:val="both"/>
-        <w:rPr>
-          <w:rFonts w:cs="Times New Roman"/>
-          <w:b/>
-          <w:b/>
+        <w:t>2</w:t>
+      </w:r>
+      <w:r>
+        <w:rPr>
+          <w:rFonts w:cs="Times New Roman" w:ascii="Times New Roman" w:hAnsi="Times New Roman"/>
+          <w:b/>
+          <w:sz w:val="24"/>
+          <w:szCs w:val="24"/>
           <w:highlight w:val="white"/>
         </w:rPr>
-      </w:pPr>
-      <w:r>
-        <w:rPr>
-          <w:rFonts w:cs="Times New Roman"/>
-          <w:b/>
+        <w:t>. OBJETIVOS</w:t>
+      </w:r>
+    </w:p>
+    <w:p>
+      <w:pPr>
+        <w:pStyle w:val="Normal"/>
+        <w:spacing w:lineRule="auto" w:line="360" w:before="119" w:after="119"/>
+        <w:rPr/>
+      </w:pPr>
+      <w:r>
+        <w:rPr>
+          <w:rFonts w:cs="Times New Roman" w:ascii="Times New Roman" w:hAnsi="Times New Roman"/>
+          <w:b/>
+          <w:sz w:val="24"/>
+          <w:szCs w:val="24"/>
           <w:highlight w:val="white"/>
         </w:rPr>
-      </w:r>
-      <w:r>
-        <w:br w:type="page"/>
-      </w:r>
-    </w:p>
-    <w:p>
-      <w:pPr>
-        <w:pStyle w:val="Normal"/>
-        <w:spacing w:lineRule="auto" w:line="360" w:before="119" w:after="119"/>
-        <w:rPr>
-          <w:rFonts w:ascii="Times New Roman" w:hAnsi="Times New Roman" w:cs="Times New Roman"/>
-          <w:b/>
+        <w:t>2</w:t>
+      </w:r>
+      <w:r>
+        <w:rPr>
+          <w:rFonts w:cs="Times New Roman" w:ascii="Times New Roman" w:hAnsi="Times New Roman"/>
           <w:b/>
           <w:sz w:val="24"/>
           <w:szCs w:val="24"/>
           <w:highlight w:val="white"/>
         </w:rPr>
-      </w:pPr>
-      <w:r>
-        <w:rPr>
-          <w:rFonts w:cs="Times New Roman" w:ascii="Times New Roman" w:hAnsi="Times New Roman"/>
-          <w:b/>
-          <w:sz w:val="24"/>
-          <w:szCs w:val="24"/>
-          <w:highlight w:val="white"/>
-        </w:rPr>
-        <w:t>1.1. OBJETIVOS</w:t>
-      </w:r>
-    </w:p>
-    <w:p>
-      <w:pPr>
-        <w:pStyle w:val="Normal"/>
-        <w:spacing w:lineRule="auto" w:line="360" w:before="119" w:after="119"/>
-        <w:rPr>
-          <w:rFonts w:ascii="Times New Roman" w:hAnsi="Times New Roman" w:cs="Times New Roman"/>
-          <w:b/>
-          <w:b/>
-          <w:sz w:val="24"/>
-          <w:szCs w:val="24"/>
-          <w:highlight w:val="white"/>
-        </w:rPr>
-      </w:pPr>
-      <w:r>
-        <w:rPr>
-          <w:rFonts w:cs="Times New Roman" w:ascii="Times New Roman" w:hAnsi="Times New Roman"/>
-          <w:b/>
-          <w:sz w:val="24"/>
-          <w:szCs w:val="24"/>
-          <w:highlight w:val="white"/>
-        </w:rPr>
-        <w:t>1.1.1 Objetivo geral</w:t>
+        <w:t>.1. Objetivo geral</w:t>
       </w:r>
     </w:p>
     <w:p>
@@ -4869,15 +4890,18 @@
       <w:pPr>
         <w:pStyle w:val="Normal"/>
         <w:spacing w:lineRule="auto" w:line="360" w:before="119" w:after="119"/>
-        <w:rPr>
-          <w:rFonts w:ascii="Times New Roman" w:hAnsi="Times New Roman" w:cs="Times New Roman"/>
-          <w:b/>
+        <w:rPr/>
+      </w:pPr>
+      <w:r>
+        <w:rPr>
+          <w:rFonts w:cs="Times New Roman" w:ascii="Times New Roman" w:hAnsi="Times New Roman"/>
           <w:b/>
           <w:sz w:val="24"/>
           <w:szCs w:val="24"/>
           <w:highlight w:val="white"/>
         </w:rPr>
-      </w:pPr>
+        <w:t>2</w:t>
+      </w:r>
       <w:r>
         <w:rPr>
           <w:rFonts w:cs="Times New Roman" w:ascii="Times New Roman" w:hAnsi="Times New Roman"/>
@@ -4886,7 +4910,27 @@
           <w:szCs w:val="24"/>
           <w:highlight w:val="white"/>
         </w:rPr>
-        <w:t>1.1.2 Objetivos Específicos</w:t>
+        <w:t>.</w:t>
+      </w:r>
+      <w:r>
+        <w:rPr>
+          <w:rFonts w:cs="Times New Roman" w:ascii="Times New Roman" w:hAnsi="Times New Roman"/>
+          <w:b/>
+          <w:sz w:val="24"/>
+          <w:szCs w:val="24"/>
+          <w:highlight w:val="white"/>
+        </w:rPr>
+        <w:t xml:space="preserve">2. </w:t>
+      </w:r>
+      <w:r>
+        <w:rPr>
+          <w:rFonts w:cs="Times New Roman" w:ascii="Times New Roman" w:hAnsi="Times New Roman"/>
+          <w:b/>
+          <w:sz w:val="24"/>
+          <w:szCs w:val="24"/>
+          <w:highlight w:val="white"/>
+        </w:rPr>
+        <w:t>Objetivos Específicos</w:t>
       </w:r>
     </w:p>
     <w:p>
@@ -5533,7 +5577,7 @@
         <w:jc w:val="both"/>
         <w:rPr/>
       </w:pPr>
-      <w:bookmarkStart w:id="3" w:name="__DdeLink__684_3556940823"/>
+      <w:bookmarkStart w:id="5" w:name="__DdeLink__684_3556940823"/>
       <w:r>
         <w:rPr>
           <w:rFonts w:cs="Times New Roman" w:ascii="Times New Roman" w:hAnsi="Times New Roman"/>
@@ -5542,7 +5586,7 @@
         <w:br/>
         <w:t>mas é mais do que isso. Ela revolucionou a programação, mudando a maneira de pensarmos</w:t>
       </w:r>
-      <w:bookmarkEnd w:id="3"/>
+      <w:bookmarkEnd w:id="5"/>
       <w:r>
         <w:rPr>
           <w:rFonts w:cs="Times New Roman" w:ascii="Times New Roman" w:hAnsi="Times New Roman"/>
@@ -8320,7 +8364,7 @@
                 <wp:positionV relativeFrom="paragraph">
                   <wp:posOffset>610870</wp:posOffset>
                 </wp:positionV>
-                <wp:extent cx="6471920" cy="6487795"/>
+                <wp:extent cx="6473190" cy="6489065"/>
                 <wp:effectExtent l="0" t="0" r="0" b="0"/>
                 <wp:wrapNone/>
                 <wp:docPr id="3" name="Quadro1"/>
@@ -8331,7 +8375,7 @@
                       <wps:spPr>
                         <a:xfrm>
                           <a:off x="0" y="0"/>
-                          <a:ext cx="6471360" cy="6487200"/>
+                          <a:ext cx="6472440" cy="6488280"/>
                         </a:xfrm>
                         <a:prstGeom prst="rect">
                           <a:avLst/>
@@ -8358,9 +8402,7 @@
                               </w:rPr>
                             </w:pPr>
                             <w:r>
-                              <w:rPr>
-                                <w:color w:val="auto"/>
-                              </w:rPr>
+                              <w:rPr/>
                               <w:drawing>
                                 <wp:inline distT="0" distB="0" distL="0" distR="0">
                                   <wp:extent cx="5650230" cy="5838825"/>
@@ -8412,9 +8454,7 @@
                               <w:pStyle w:val="Figura"/>
                               <w:spacing w:before="120" w:after="120"/>
                               <w:jc w:val="center"/>
-                              <w:rPr>
-                                <w:color w:val="auto"/>
-                              </w:rPr>
+                              <w:rPr/>
                             </w:pPr>
                             <w:r>
                               <w:rPr>
@@ -8447,7 +8487,7 @@
           </mc:Choice>
           <mc:Fallback>
             <w:pict>
-              <v:rect id="shape_0" ID="Quadro1" stroked="f" style="position:absolute;margin-left:-45.5pt;margin-top:48.1pt;width:509.5pt;height:510.75pt">
+              <v:rect id="shape_0" ID="Quadro1" stroked="f" style="position:absolute;margin-left:-45.5pt;margin-top:48.1pt;width:509.6pt;height:510.85pt">
                 <w10:wrap type="square"/>
                 <v:fill o:detectmouseclick="t" on="false"/>
                 <v:stroke color="#3465a4" joinstyle="round" endcap="flat"/>
@@ -8462,9 +8502,7 @@
                         </w:rPr>
                       </w:pPr>
                       <w:r>
-                        <w:rPr>
-                          <w:color w:val="auto"/>
-                        </w:rPr>
+                        <w:rPr/>
                         <w:drawing>
                           <wp:inline distT="0" distB="0" distL="0" distR="0">
                             <wp:extent cx="5650230" cy="5838825"/>
@@ -8516,9 +8554,7 @@
                         <w:pStyle w:val="Figura"/>
                         <w:spacing w:before="120" w:after="120"/>
                         <w:jc w:val="center"/>
-                        <w:rPr>
-                          <w:color w:val="auto"/>
-                        </w:rPr>
+                        <w:rPr/>
                       </w:pPr>
                       <w:r>
                         <w:rPr>
@@ -8571,402 +8607,539 @@
         </w:rPr>
       </w:pPr>
       <w:r>
-        <w:rPr/>
-      </w:r>
-    </w:p>
-    <w:p>
-      <w:pPr>
-        <w:pStyle w:val="Normal"/>
-        <w:spacing w:lineRule="auto" w:line="360" w:before="119" w:after="119"/>
-        <w:jc w:val="both"/>
-        <w:rPr>
-          <w:rFonts w:ascii="Times New Roman" w:hAnsi="Times New Roman" w:cs="Times New Roman"/>
-          <w:b w:val="false"/>
-          <w:b w:val="false"/>
-          <w:bCs w:val="false"/>
-          <w:sz w:val="24"/>
-          <w:szCs w:val="24"/>
-        </w:rPr>
-      </w:pPr>
-      <w:r>
-        <w:rPr/>
-      </w:r>
-    </w:p>
-    <w:p>
-      <w:pPr>
-        <w:pStyle w:val="Normal"/>
-        <w:spacing w:lineRule="auto" w:line="360" w:before="119" w:after="119"/>
-        <w:jc w:val="both"/>
-        <w:rPr>
-          <w:rFonts w:ascii="Times New Roman" w:hAnsi="Times New Roman" w:cs="Times New Roman"/>
-          <w:b w:val="false"/>
-          <w:b w:val="false"/>
-          <w:bCs w:val="false"/>
-          <w:sz w:val="24"/>
-          <w:szCs w:val="24"/>
-        </w:rPr>
-      </w:pPr>
-      <w:r>
-        <w:rPr/>
-      </w:r>
-    </w:p>
-    <w:p>
-      <w:pPr>
-        <w:pStyle w:val="Normal"/>
-        <w:spacing w:lineRule="auto" w:line="360" w:before="119" w:after="119"/>
-        <w:jc w:val="both"/>
-        <w:rPr>
-          <w:rFonts w:ascii="Times New Roman" w:hAnsi="Times New Roman" w:cs="Times New Roman"/>
-          <w:b w:val="false"/>
-          <w:b w:val="false"/>
-          <w:bCs w:val="false"/>
-          <w:sz w:val="24"/>
-          <w:szCs w:val="24"/>
-        </w:rPr>
-      </w:pPr>
-      <w:r>
-        <w:rPr/>
-      </w:r>
-    </w:p>
-    <w:p>
-      <w:pPr>
-        <w:pStyle w:val="Normal"/>
-        <w:spacing w:lineRule="auto" w:line="360" w:before="119" w:after="119"/>
-        <w:jc w:val="both"/>
-        <w:rPr>
-          <w:rFonts w:ascii="Times New Roman" w:hAnsi="Times New Roman" w:cs="Times New Roman"/>
-          <w:b w:val="false"/>
-          <w:b w:val="false"/>
-          <w:bCs w:val="false"/>
-          <w:sz w:val="24"/>
-          <w:szCs w:val="24"/>
-        </w:rPr>
-      </w:pPr>
-      <w:r>
-        <w:rPr/>
-      </w:r>
-    </w:p>
-    <w:p>
-      <w:pPr>
-        <w:pStyle w:val="Normal"/>
-        <w:spacing w:lineRule="auto" w:line="360" w:before="119" w:after="119"/>
-        <w:jc w:val="both"/>
-        <w:rPr>
-          <w:rFonts w:ascii="Times New Roman" w:hAnsi="Times New Roman" w:cs="Times New Roman"/>
-          <w:b w:val="false"/>
-          <w:b w:val="false"/>
-          <w:bCs w:val="false"/>
-          <w:sz w:val="24"/>
-          <w:szCs w:val="24"/>
-        </w:rPr>
-      </w:pPr>
-      <w:r>
-        <w:rPr/>
-      </w:r>
-    </w:p>
-    <w:p>
-      <w:pPr>
-        <w:pStyle w:val="Normal"/>
-        <w:spacing w:lineRule="auto" w:line="360" w:before="119" w:after="119"/>
-        <w:jc w:val="both"/>
-        <w:rPr>
-          <w:rFonts w:ascii="Times New Roman" w:hAnsi="Times New Roman" w:cs="Times New Roman"/>
-          <w:b w:val="false"/>
-          <w:b w:val="false"/>
-          <w:bCs w:val="false"/>
-          <w:sz w:val="24"/>
-          <w:szCs w:val="24"/>
-        </w:rPr>
-      </w:pPr>
-      <w:r>
-        <w:rPr/>
-      </w:r>
-    </w:p>
-    <w:p>
-      <w:pPr>
-        <w:pStyle w:val="Normal"/>
-        <w:spacing w:lineRule="auto" w:line="360" w:before="119" w:after="119"/>
-        <w:jc w:val="both"/>
-        <w:rPr>
-          <w:rFonts w:ascii="Times New Roman" w:hAnsi="Times New Roman" w:cs="Times New Roman"/>
-          <w:b w:val="false"/>
-          <w:b w:val="false"/>
-          <w:bCs w:val="false"/>
-          <w:sz w:val="24"/>
-          <w:szCs w:val="24"/>
-        </w:rPr>
-      </w:pPr>
-      <w:r>
-        <w:rPr/>
-      </w:r>
-    </w:p>
-    <w:p>
-      <w:pPr>
-        <w:pStyle w:val="Normal"/>
-        <w:spacing w:lineRule="auto" w:line="360" w:before="119" w:after="119"/>
-        <w:jc w:val="both"/>
-        <w:rPr>
-          <w:rFonts w:ascii="Times New Roman" w:hAnsi="Times New Roman" w:cs="Times New Roman"/>
-          <w:b w:val="false"/>
-          <w:b w:val="false"/>
-          <w:bCs w:val="false"/>
-          <w:sz w:val="24"/>
-          <w:szCs w:val="24"/>
-        </w:rPr>
-      </w:pPr>
-      <w:r>
-        <w:rPr/>
-      </w:r>
-    </w:p>
-    <w:p>
-      <w:pPr>
-        <w:pStyle w:val="Normal"/>
-        <w:spacing w:lineRule="auto" w:line="360" w:before="119" w:after="119"/>
-        <w:jc w:val="both"/>
-        <w:rPr>
-          <w:rFonts w:ascii="Times New Roman" w:hAnsi="Times New Roman" w:cs="Times New Roman"/>
-          <w:b w:val="false"/>
-          <w:b w:val="false"/>
-          <w:bCs w:val="false"/>
-          <w:sz w:val="24"/>
-          <w:szCs w:val="24"/>
-        </w:rPr>
-      </w:pPr>
-      <w:r>
-        <w:rPr/>
-      </w:r>
-    </w:p>
-    <w:p>
-      <w:pPr>
-        <w:pStyle w:val="Normal"/>
-        <w:spacing w:lineRule="auto" w:line="360" w:before="119" w:after="119"/>
-        <w:jc w:val="both"/>
-        <w:rPr>
-          <w:rFonts w:ascii="Times New Roman" w:hAnsi="Times New Roman" w:cs="Times New Roman"/>
-          <w:b w:val="false"/>
-          <w:b w:val="false"/>
-          <w:bCs w:val="false"/>
-          <w:sz w:val="24"/>
-          <w:szCs w:val="24"/>
-        </w:rPr>
-      </w:pPr>
-      <w:r>
-        <w:rPr/>
-      </w:r>
-    </w:p>
-    <w:p>
-      <w:pPr>
-        <w:pStyle w:val="Normal"/>
-        <w:spacing w:lineRule="auto" w:line="360" w:before="119" w:after="119"/>
-        <w:jc w:val="both"/>
-        <w:rPr>
-          <w:rFonts w:ascii="Times New Roman" w:hAnsi="Times New Roman" w:cs="Times New Roman"/>
-          <w:b w:val="false"/>
-          <w:b w:val="false"/>
-          <w:bCs w:val="false"/>
-          <w:sz w:val="24"/>
-          <w:szCs w:val="24"/>
-        </w:rPr>
-      </w:pPr>
-      <w:r>
-        <w:rPr/>
-      </w:r>
-    </w:p>
-    <w:p>
-      <w:pPr>
-        <w:pStyle w:val="Normal"/>
-        <w:spacing w:lineRule="auto" w:line="360" w:before="119" w:after="119"/>
-        <w:jc w:val="both"/>
-        <w:rPr>
-          <w:rFonts w:ascii="Times New Roman" w:hAnsi="Times New Roman" w:cs="Times New Roman"/>
-          <w:b w:val="false"/>
-          <w:b w:val="false"/>
-          <w:bCs w:val="false"/>
-          <w:sz w:val="24"/>
-          <w:szCs w:val="24"/>
-        </w:rPr>
-      </w:pPr>
-      <w:r>
-        <w:rPr/>
-      </w:r>
-    </w:p>
-    <w:p>
-      <w:pPr>
-        <w:pStyle w:val="Normal"/>
-        <w:spacing w:lineRule="auto" w:line="360" w:before="119" w:after="119"/>
-        <w:jc w:val="both"/>
-        <w:rPr>
-          <w:rFonts w:ascii="Times New Roman" w:hAnsi="Times New Roman" w:cs="Times New Roman"/>
-          <w:b w:val="false"/>
-          <w:b w:val="false"/>
-          <w:bCs w:val="false"/>
-          <w:sz w:val="24"/>
-          <w:szCs w:val="24"/>
-        </w:rPr>
-      </w:pPr>
-      <w:r>
-        <w:rPr/>
-      </w:r>
-    </w:p>
-    <w:p>
-      <w:pPr>
-        <w:pStyle w:val="Normal"/>
-        <w:spacing w:lineRule="auto" w:line="360" w:before="119" w:after="119"/>
-        <w:jc w:val="both"/>
-        <w:rPr>
-          <w:rFonts w:ascii="Times New Roman" w:hAnsi="Times New Roman" w:cs="Times New Roman"/>
-          <w:b w:val="false"/>
-          <w:b w:val="false"/>
-          <w:bCs w:val="false"/>
-          <w:sz w:val="24"/>
-          <w:szCs w:val="24"/>
-        </w:rPr>
-      </w:pPr>
-      <w:r>
-        <w:rPr/>
-      </w:r>
-    </w:p>
-    <w:p>
-      <w:pPr>
-        <w:pStyle w:val="Normal"/>
-        <w:spacing w:lineRule="auto" w:line="360" w:before="119" w:after="119"/>
-        <w:jc w:val="both"/>
-        <w:rPr>
-          <w:rFonts w:ascii="Times New Roman" w:hAnsi="Times New Roman" w:cs="Times New Roman"/>
-          <w:b w:val="false"/>
-          <w:b w:val="false"/>
-          <w:bCs w:val="false"/>
-          <w:sz w:val="24"/>
-          <w:szCs w:val="24"/>
-        </w:rPr>
-      </w:pPr>
-      <w:r>
-        <w:rPr/>
-      </w:r>
-    </w:p>
-    <w:p>
-      <w:pPr>
-        <w:pStyle w:val="Normal"/>
-        <w:spacing w:lineRule="auto" w:line="360" w:before="119" w:after="119"/>
-        <w:jc w:val="both"/>
-        <w:rPr>
-          <w:rFonts w:ascii="Times New Roman" w:hAnsi="Times New Roman" w:cs="Times New Roman"/>
-          <w:b w:val="false"/>
-          <w:b w:val="false"/>
-          <w:bCs w:val="false"/>
-          <w:sz w:val="24"/>
-          <w:szCs w:val="24"/>
-        </w:rPr>
-      </w:pPr>
-      <w:r>
-        <w:rPr/>
-      </w:r>
-    </w:p>
-    <w:p>
-      <w:pPr>
-        <w:pStyle w:val="Normal"/>
-        <w:spacing w:lineRule="auto" w:line="360" w:before="119" w:after="119"/>
-        <w:jc w:val="both"/>
-        <w:rPr>
-          <w:rFonts w:ascii="Times New Roman" w:hAnsi="Times New Roman" w:cs="Times New Roman"/>
-          <w:b w:val="false"/>
-          <w:b w:val="false"/>
-          <w:bCs w:val="false"/>
-          <w:sz w:val="24"/>
-          <w:szCs w:val="24"/>
-        </w:rPr>
-      </w:pPr>
-      <w:r>
-        <w:rPr/>
-      </w:r>
-    </w:p>
-    <w:p>
-      <w:pPr>
-        <w:pStyle w:val="Normal"/>
-        <w:spacing w:lineRule="auto" w:line="360" w:before="119" w:after="119"/>
-        <w:jc w:val="both"/>
-        <w:rPr>
-          <w:rFonts w:ascii="Times New Roman" w:hAnsi="Times New Roman" w:cs="Times New Roman"/>
-          <w:b w:val="false"/>
-          <w:b w:val="false"/>
-          <w:bCs w:val="false"/>
-          <w:sz w:val="24"/>
-          <w:szCs w:val="24"/>
-        </w:rPr>
-      </w:pPr>
-      <w:r>
-        <w:rPr/>
-      </w:r>
-    </w:p>
-    <w:p>
-      <w:pPr>
-        <w:pStyle w:val="Normal"/>
-        <w:spacing w:lineRule="auto" w:line="360" w:before="119" w:after="119"/>
-        <w:jc w:val="both"/>
-        <w:rPr>
-          <w:rFonts w:ascii="Times New Roman" w:hAnsi="Times New Roman" w:cs="Times New Roman"/>
-          <w:b w:val="false"/>
-          <w:b w:val="false"/>
-          <w:bCs w:val="false"/>
-          <w:sz w:val="24"/>
-          <w:szCs w:val="24"/>
-        </w:rPr>
-      </w:pPr>
-      <w:r>
-        <w:rPr/>
-      </w:r>
-    </w:p>
-    <w:p>
-      <w:pPr>
-        <w:pStyle w:val="Normal"/>
-        <w:spacing w:lineRule="auto" w:line="360" w:before="119" w:after="119"/>
-        <w:jc w:val="both"/>
-        <w:rPr>
-          <w:rFonts w:ascii="Times New Roman" w:hAnsi="Times New Roman" w:cs="Times New Roman"/>
-          <w:b w:val="false"/>
-          <w:b w:val="false"/>
-          <w:bCs w:val="false"/>
-          <w:sz w:val="24"/>
-          <w:szCs w:val="24"/>
-        </w:rPr>
-      </w:pPr>
-      <w:r>
-        <w:rPr/>
-      </w:r>
-    </w:p>
-    <w:p>
-      <w:pPr>
-        <w:pStyle w:val="Normal"/>
-        <w:spacing w:lineRule="auto" w:line="360" w:before="119" w:after="119"/>
-        <w:jc w:val="both"/>
-        <w:rPr>
-          <w:rFonts w:ascii="Times New Roman" w:hAnsi="Times New Roman" w:cs="Times New Roman"/>
-          <w:b w:val="false"/>
-          <w:b w:val="false"/>
-          <w:bCs w:val="false"/>
-          <w:sz w:val="24"/>
-          <w:szCs w:val="24"/>
-        </w:rPr>
-      </w:pPr>
-      <w:r>
-        <w:rPr/>
-      </w:r>
-    </w:p>
-    <w:p>
-      <w:pPr>
-        <w:pStyle w:val="Normal"/>
-        <w:spacing w:lineRule="auto" w:line="360" w:before="119" w:after="119"/>
-        <w:jc w:val="both"/>
-        <w:rPr>
-          <w:rFonts w:ascii="Times New Roman" w:hAnsi="Times New Roman" w:cs="Times New Roman"/>
-          <w:b/>
-          <w:b/>
-          <w:sz w:val="24"/>
-          <w:szCs w:val="24"/>
-        </w:rPr>
-      </w:pPr>
-      <w:r>
-        <w:rPr/>
+        <w:rPr>
+          <w:rFonts w:cs="Times New Roman" w:ascii="Times New Roman" w:hAnsi="Times New Roman"/>
+          <w:b w:val="false"/>
+          <w:bCs w:val="false"/>
+          <w:sz w:val="24"/>
+          <w:szCs w:val="24"/>
+        </w:rPr>
+      </w:r>
+    </w:p>
+    <w:p>
+      <w:pPr>
+        <w:pStyle w:val="Normal"/>
+        <w:spacing w:lineRule="auto" w:line="360" w:before="119" w:after="119"/>
+        <w:jc w:val="both"/>
+        <w:rPr>
+          <w:rFonts w:ascii="Times New Roman" w:hAnsi="Times New Roman" w:cs="Times New Roman"/>
+          <w:b w:val="false"/>
+          <w:b w:val="false"/>
+          <w:bCs w:val="false"/>
+          <w:sz w:val="24"/>
+          <w:szCs w:val="24"/>
+        </w:rPr>
+      </w:pPr>
+      <w:r>
+        <w:rPr>
+          <w:rFonts w:cs="Times New Roman" w:ascii="Times New Roman" w:hAnsi="Times New Roman"/>
+          <w:b w:val="false"/>
+          <w:bCs w:val="false"/>
+          <w:sz w:val="24"/>
+          <w:szCs w:val="24"/>
+        </w:rPr>
+      </w:r>
+    </w:p>
+    <w:p>
+      <w:pPr>
+        <w:pStyle w:val="Normal"/>
+        <w:spacing w:lineRule="auto" w:line="360" w:before="119" w:after="119"/>
+        <w:jc w:val="both"/>
+        <w:rPr>
+          <w:rFonts w:ascii="Times New Roman" w:hAnsi="Times New Roman" w:cs="Times New Roman"/>
+          <w:b w:val="false"/>
+          <w:b w:val="false"/>
+          <w:bCs w:val="false"/>
+          <w:sz w:val="24"/>
+          <w:szCs w:val="24"/>
+        </w:rPr>
+      </w:pPr>
+      <w:r>
+        <w:rPr>
+          <w:rFonts w:cs="Times New Roman" w:ascii="Times New Roman" w:hAnsi="Times New Roman"/>
+          <w:b w:val="false"/>
+          <w:bCs w:val="false"/>
+          <w:sz w:val="24"/>
+          <w:szCs w:val="24"/>
+        </w:rPr>
+      </w:r>
+    </w:p>
+    <w:p>
+      <w:pPr>
+        <w:pStyle w:val="Normal"/>
+        <w:spacing w:lineRule="auto" w:line="360" w:before="119" w:after="119"/>
+        <w:jc w:val="both"/>
+        <w:rPr>
+          <w:rFonts w:ascii="Times New Roman" w:hAnsi="Times New Roman" w:cs="Times New Roman"/>
+          <w:b w:val="false"/>
+          <w:b w:val="false"/>
+          <w:bCs w:val="false"/>
+          <w:sz w:val="24"/>
+          <w:szCs w:val="24"/>
+        </w:rPr>
+      </w:pPr>
+      <w:r>
+        <w:rPr>
+          <w:rFonts w:cs="Times New Roman" w:ascii="Times New Roman" w:hAnsi="Times New Roman"/>
+          <w:b w:val="false"/>
+          <w:bCs w:val="false"/>
+          <w:sz w:val="24"/>
+          <w:szCs w:val="24"/>
+        </w:rPr>
+      </w:r>
+    </w:p>
+    <w:p>
+      <w:pPr>
+        <w:pStyle w:val="Normal"/>
+        <w:spacing w:lineRule="auto" w:line="360" w:before="119" w:after="119"/>
+        <w:jc w:val="both"/>
+        <w:rPr>
+          <w:rFonts w:ascii="Times New Roman" w:hAnsi="Times New Roman" w:cs="Times New Roman"/>
+          <w:b w:val="false"/>
+          <w:b w:val="false"/>
+          <w:bCs w:val="false"/>
+          <w:sz w:val="24"/>
+          <w:szCs w:val="24"/>
+        </w:rPr>
+      </w:pPr>
+      <w:r>
+        <w:rPr>
+          <w:rFonts w:cs="Times New Roman" w:ascii="Times New Roman" w:hAnsi="Times New Roman"/>
+          <w:b w:val="false"/>
+          <w:bCs w:val="false"/>
+          <w:sz w:val="24"/>
+          <w:szCs w:val="24"/>
+        </w:rPr>
+      </w:r>
+    </w:p>
+    <w:p>
+      <w:pPr>
+        <w:pStyle w:val="Normal"/>
+        <w:spacing w:lineRule="auto" w:line="360" w:before="119" w:after="119"/>
+        <w:jc w:val="both"/>
+        <w:rPr>
+          <w:rFonts w:ascii="Times New Roman" w:hAnsi="Times New Roman" w:cs="Times New Roman"/>
+          <w:b w:val="false"/>
+          <w:b w:val="false"/>
+          <w:bCs w:val="false"/>
+          <w:sz w:val="24"/>
+          <w:szCs w:val="24"/>
+        </w:rPr>
+      </w:pPr>
+      <w:r>
+        <w:rPr>
+          <w:rFonts w:cs="Times New Roman" w:ascii="Times New Roman" w:hAnsi="Times New Roman"/>
+          <w:b w:val="false"/>
+          <w:bCs w:val="false"/>
+          <w:sz w:val="24"/>
+          <w:szCs w:val="24"/>
+        </w:rPr>
+      </w:r>
+    </w:p>
+    <w:p>
+      <w:pPr>
+        <w:pStyle w:val="Normal"/>
+        <w:spacing w:lineRule="auto" w:line="360" w:before="119" w:after="119"/>
+        <w:jc w:val="both"/>
+        <w:rPr>
+          <w:rFonts w:ascii="Times New Roman" w:hAnsi="Times New Roman" w:cs="Times New Roman"/>
+          <w:b w:val="false"/>
+          <w:b w:val="false"/>
+          <w:bCs w:val="false"/>
+          <w:sz w:val="24"/>
+          <w:szCs w:val="24"/>
+        </w:rPr>
+      </w:pPr>
+      <w:r>
+        <w:rPr>
+          <w:rFonts w:cs="Times New Roman" w:ascii="Times New Roman" w:hAnsi="Times New Roman"/>
+          <w:b w:val="false"/>
+          <w:bCs w:val="false"/>
+          <w:sz w:val="24"/>
+          <w:szCs w:val="24"/>
+        </w:rPr>
+      </w:r>
+    </w:p>
+    <w:p>
+      <w:pPr>
+        <w:pStyle w:val="Normal"/>
+        <w:spacing w:lineRule="auto" w:line="360" w:before="119" w:after="119"/>
+        <w:jc w:val="both"/>
+        <w:rPr>
+          <w:rFonts w:ascii="Times New Roman" w:hAnsi="Times New Roman" w:cs="Times New Roman"/>
+          <w:b w:val="false"/>
+          <w:b w:val="false"/>
+          <w:bCs w:val="false"/>
+          <w:sz w:val="24"/>
+          <w:szCs w:val="24"/>
+        </w:rPr>
+      </w:pPr>
+      <w:r>
+        <w:rPr>
+          <w:rFonts w:cs="Times New Roman" w:ascii="Times New Roman" w:hAnsi="Times New Roman"/>
+          <w:b w:val="false"/>
+          <w:bCs w:val="false"/>
+          <w:sz w:val="24"/>
+          <w:szCs w:val="24"/>
+        </w:rPr>
+      </w:r>
+    </w:p>
+    <w:p>
+      <w:pPr>
+        <w:pStyle w:val="Normal"/>
+        <w:spacing w:lineRule="auto" w:line="360" w:before="119" w:after="119"/>
+        <w:jc w:val="both"/>
+        <w:rPr>
+          <w:rFonts w:ascii="Times New Roman" w:hAnsi="Times New Roman" w:cs="Times New Roman"/>
+          <w:b w:val="false"/>
+          <w:b w:val="false"/>
+          <w:bCs w:val="false"/>
+          <w:sz w:val="24"/>
+          <w:szCs w:val="24"/>
+        </w:rPr>
+      </w:pPr>
+      <w:r>
+        <w:rPr>
+          <w:rFonts w:cs="Times New Roman" w:ascii="Times New Roman" w:hAnsi="Times New Roman"/>
+          <w:b w:val="false"/>
+          <w:bCs w:val="false"/>
+          <w:sz w:val="24"/>
+          <w:szCs w:val="24"/>
+        </w:rPr>
+      </w:r>
+    </w:p>
+    <w:p>
+      <w:pPr>
+        <w:pStyle w:val="Normal"/>
+        <w:spacing w:lineRule="auto" w:line="360" w:before="119" w:after="119"/>
+        <w:jc w:val="both"/>
+        <w:rPr>
+          <w:rFonts w:ascii="Times New Roman" w:hAnsi="Times New Roman" w:cs="Times New Roman"/>
+          <w:b w:val="false"/>
+          <w:b w:val="false"/>
+          <w:bCs w:val="false"/>
+          <w:sz w:val="24"/>
+          <w:szCs w:val="24"/>
+        </w:rPr>
+      </w:pPr>
+      <w:r>
+        <w:rPr>
+          <w:rFonts w:cs="Times New Roman" w:ascii="Times New Roman" w:hAnsi="Times New Roman"/>
+          <w:b w:val="false"/>
+          <w:bCs w:val="false"/>
+          <w:sz w:val="24"/>
+          <w:szCs w:val="24"/>
+        </w:rPr>
+      </w:r>
+    </w:p>
+    <w:p>
+      <w:pPr>
+        <w:pStyle w:val="Normal"/>
+        <w:spacing w:lineRule="auto" w:line="360" w:before="119" w:after="119"/>
+        <w:jc w:val="both"/>
+        <w:rPr>
+          <w:rFonts w:ascii="Times New Roman" w:hAnsi="Times New Roman" w:cs="Times New Roman"/>
+          <w:b w:val="false"/>
+          <w:b w:val="false"/>
+          <w:bCs w:val="false"/>
+          <w:sz w:val="24"/>
+          <w:szCs w:val="24"/>
+        </w:rPr>
+      </w:pPr>
+      <w:r>
+        <w:rPr>
+          <w:rFonts w:cs="Times New Roman" w:ascii="Times New Roman" w:hAnsi="Times New Roman"/>
+          <w:b w:val="false"/>
+          <w:bCs w:val="false"/>
+          <w:sz w:val="24"/>
+          <w:szCs w:val="24"/>
+        </w:rPr>
+      </w:r>
+    </w:p>
+    <w:p>
+      <w:pPr>
+        <w:pStyle w:val="Normal"/>
+        <w:spacing w:lineRule="auto" w:line="360" w:before="119" w:after="119"/>
+        <w:jc w:val="both"/>
+        <w:rPr>
+          <w:rFonts w:ascii="Times New Roman" w:hAnsi="Times New Roman" w:cs="Times New Roman"/>
+          <w:b w:val="false"/>
+          <w:b w:val="false"/>
+          <w:bCs w:val="false"/>
+          <w:sz w:val="24"/>
+          <w:szCs w:val="24"/>
+        </w:rPr>
+      </w:pPr>
+      <w:r>
+        <w:rPr>
+          <w:rFonts w:cs="Times New Roman" w:ascii="Times New Roman" w:hAnsi="Times New Roman"/>
+          <w:b w:val="false"/>
+          <w:bCs w:val="false"/>
+          <w:sz w:val="24"/>
+          <w:szCs w:val="24"/>
+        </w:rPr>
+      </w:r>
+    </w:p>
+    <w:p>
+      <w:pPr>
+        <w:pStyle w:val="Normal"/>
+        <w:spacing w:lineRule="auto" w:line="360" w:before="119" w:after="119"/>
+        <w:jc w:val="both"/>
+        <w:rPr>
+          <w:rFonts w:ascii="Times New Roman" w:hAnsi="Times New Roman" w:cs="Times New Roman"/>
+          <w:b w:val="false"/>
+          <w:b w:val="false"/>
+          <w:bCs w:val="false"/>
+          <w:sz w:val="24"/>
+          <w:szCs w:val="24"/>
+        </w:rPr>
+      </w:pPr>
+      <w:r>
+        <w:rPr>
+          <w:rFonts w:cs="Times New Roman" w:ascii="Times New Roman" w:hAnsi="Times New Roman"/>
+          <w:b w:val="false"/>
+          <w:bCs w:val="false"/>
+          <w:sz w:val="24"/>
+          <w:szCs w:val="24"/>
+        </w:rPr>
+      </w:r>
+    </w:p>
+    <w:p>
+      <w:pPr>
+        <w:pStyle w:val="Normal"/>
+        <w:spacing w:lineRule="auto" w:line="360" w:before="119" w:after="119"/>
+        <w:jc w:val="both"/>
+        <w:rPr>
+          <w:rFonts w:ascii="Times New Roman" w:hAnsi="Times New Roman" w:cs="Times New Roman"/>
+          <w:b w:val="false"/>
+          <w:b w:val="false"/>
+          <w:bCs w:val="false"/>
+          <w:sz w:val="24"/>
+          <w:szCs w:val="24"/>
+        </w:rPr>
+      </w:pPr>
+      <w:r>
+        <w:rPr>
+          <w:rFonts w:cs="Times New Roman" w:ascii="Times New Roman" w:hAnsi="Times New Roman"/>
+          <w:b w:val="false"/>
+          <w:bCs w:val="false"/>
+          <w:sz w:val="24"/>
+          <w:szCs w:val="24"/>
+        </w:rPr>
+      </w:r>
+    </w:p>
+    <w:p>
+      <w:pPr>
+        <w:pStyle w:val="Normal"/>
+        <w:spacing w:lineRule="auto" w:line="360" w:before="119" w:after="119"/>
+        <w:jc w:val="both"/>
+        <w:rPr>
+          <w:rFonts w:ascii="Times New Roman" w:hAnsi="Times New Roman" w:cs="Times New Roman"/>
+          <w:b w:val="false"/>
+          <w:b w:val="false"/>
+          <w:bCs w:val="false"/>
+          <w:sz w:val="24"/>
+          <w:szCs w:val="24"/>
+        </w:rPr>
+      </w:pPr>
+      <w:r>
+        <w:rPr>
+          <w:rFonts w:cs="Times New Roman" w:ascii="Times New Roman" w:hAnsi="Times New Roman"/>
+          <w:b w:val="false"/>
+          <w:bCs w:val="false"/>
+          <w:sz w:val="24"/>
+          <w:szCs w:val="24"/>
+        </w:rPr>
+      </w:r>
+    </w:p>
+    <w:p>
+      <w:pPr>
+        <w:pStyle w:val="Normal"/>
+        <w:spacing w:lineRule="auto" w:line="360" w:before="119" w:after="119"/>
+        <w:jc w:val="both"/>
+        <w:rPr>
+          <w:rFonts w:ascii="Times New Roman" w:hAnsi="Times New Roman" w:cs="Times New Roman"/>
+          <w:b w:val="false"/>
+          <w:b w:val="false"/>
+          <w:bCs w:val="false"/>
+          <w:sz w:val="24"/>
+          <w:szCs w:val="24"/>
+        </w:rPr>
+      </w:pPr>
+      <w:r>
+        <w:rPr>
+          <w:rFonts w:cs="Times New Roman" w:ascii="Times New Roman" w:hAnsi="Times New Roman"/>
+          <w:b w:val="false"/>
+          <w:bCs w:val="false"/>
+          <w:sz w:val="24"/>
+          <w:szCs w:val="24"/>
+        </w:rPr>
+      </w:r>
+    </w:p>
+    <w:p>
+      <w:pPr>
+        <w:pStyle w:val="Normal"/>
+        <w:spacing w:lineRule="auto" w:line="360" w:before="119" w:after="119"/>
+        <w:jc w:val="both"/>
+        <w:rPr>
+          <w:rFonts w:ascii="Times New Roman" w:hAnsi="Times New Roman" w:cs="Times New Roman"/>
+          <w:b w:val="false"/>
+          <w:b w:val="false"/>
+          <w:bCs w:val="false"/>
+          <w:sz w:val="24"/>
+          <w:szCs w:val="24"/>
+        </w:rPr>
+      </w:pPr>
+      <w:r>
+        <w:rPr>
+          <w:rFonts w:cs="Times New Roman" w:ascii="Times New Roman" w:hAnsi="Times New Roman"/>
+          <w:b w:val="false"/>
+          <w:bCs w:val="false"/>
+          <w:sz w:val="24"/>
+          <w:szCs w:val="24"/>
+        </w:rPr>
+      </w:r>
+    </w:p>
+    <w:p>
+      <w:pPr>
+        <w:pStyle w:val="Normal"/>
+        <w:spacing w:lineRule="auto" w:line="360" w:before="119" w:after="119"/>
+        <w:jc w:val="both"/>
+        <w:rPr>
+          <w:rFonts w:ascii="Times New Roman" w:hAnsi="Times New Roman" w:cs="Times New Roman"/>
+          <w:b w:val="false"/>
+          <w:b w:val="false"/>
+          <w:bCs w:val="false"/>
+          <w:sz w:val="24"/>
+          <w:szCs w:val="24"/>
+        </w:rPr>
+      </w:pPr>
+      <w:r>
+        <w:rPr>
+          <w:rFonts w:cs="Times New Roman" w:ascii="Times New Roman" w:hAnsi="Times New Roman"/>
+          <w:b w:val="false"/>
+          <w:bCs w:val="false"/>
+          <w:sz w:val="24"/>
+          <w:szCs w:val="24"/>
+        </w:rPr>
+      </w:r>
+    </w:p>
+    <w:p>
+      <w:pPr>
+        <w:pStyle w:val="Normal"/>
+        <w:spacing w:lineRule="auto" w:line="360" w:before="119" w:after="119"/>
+        <w:jc w:val="both"/>
+        <w:rPr>
+          <w:rFonts w:ascii="Times New Roman" w:hAnsi="Times New Roman" w:cs="Times New Roman"/>
+          <w:b w:val="false"/>
+          <w:b w:val="false"/>
+          <w:bCs w:val="false"/>
+          <w:sz w:val="24"/>
+          <w:szCs w:val="24"/>
+        </w:rPr>
+      </w:pPr>
+      <w:r>
+        <w:rPr>
+          <w:rFonts w:cs="Times New Roman" w:ascii="Times New Roman" w:hAnsi="Times New Roman"/>
+          <w:b w:val="false"/>
+          <w:bCs w:val="false"/>
+          <w:sz w:val="24"/>
+          <w:szCs w:val="24"/>
+        </w:rPr>
+      </w:r>
+    </w:p>
+    <w:p>
+      <w:pPr>
+        <w:pStyle w:val="Normal"/>
+        <w:spacing w:lineRule="auto" w:line="360" w:before="119" w:after="119"/>
+        <w:jc w:val="both"/>
+        <w:rPr>
+          <w:rFonts w:ascii="Times New Roman" w:hAnsi="Times New Roman" w:cs="Times New Roman"/>
+          <w:b w:val="false"/>
+          <w:b w:val="false"/>
+          <w:bCs w:val="false"/>
+          <w:sz w:val="24"/>
+          <w:szCs w:val="24"/>
+        </w:rPr>
+      </w:pPr>
+      <w:r>
+        <w:rPr>
+          <w:rFonts w:cs="Times New Roman" w:ascii="Times New Roman" w:hAnsi="Times New Roman"/>
+          <w:b w:val="false"/>
+          <w:bCs w:val="false"/>
+          <w:sz w:val="24"/>
+          <w:szCs w:val="24"/>
+        </w:rPr>
+      </w:r>
+    </w:p>
+    <w:p>
+      <w:pPr>
+        <w:pStyle w:val="Normal"/>
+        <w:spacing w:lineRule="auto" w:line="360" w:before="119" w:after="119"/>
+        <w:jc w:val="both"/>
+        <w:rPr>
+          <w:rFonts w:ascii="Times New Roman" w:hAnsi="Times New Roman" w:cs="Times New Roman"/>
+          <w:b w:val="false"/>
+          <w:b w:val="false"/>
+          <w:bCs w:val="false"/>
+          <w:sz w:val="24"/>
+          <w:szCs w:val="24"/>
+        </w:rPr>
+      </w:pPr>
+      <w:r>
+        <w:rPr>
+          <w:rFonts w:cs="Times New Roman" w:ascii="Times New Roman" w:hAnsi="Times New Roman"/>
+          <w:b w:val="false"/>
+          <w:bCs w:val="false"/>
+          <w:sz w:val="24"/>
+          <w:szCs w:val="24"/>
+        </w:rPr>
+      </w:r>
+    </w:p>
+    <w:p>
+      <w:pPr>
+        <w:pStyle w:val="Normal"/>
+        <w:spacing w:lineRule="auto" w:line="360" w:before="119" w:after="119"/>
+        <w:jc w:val="both"/>
+        <w:rPr>
+          <w:rFonts w:ascii="Times New Roman" w:hAnsi="Times New Roman" w:cs="Times New Roman"/>
+          <w:b w:val="false"/>
+          <w:b w:val="false"/>
+          <w:bCs w:val="false"/>
+          <w:sz w:val="24"/>
+          <w:szCs w:val="24"/>
+        </w:rPr>
+      </w:pPr>
+      <w:r>
+        <w:rPr>
+          <w:rFonts w:cs="Times New Roman" w:ascii="Times New Roman" w:hAnsi="Times New Roman"/>
+          <w:b w:val="false"/>
+          <w:bCs w:val="false"/>
+          <w:sz w:val="24"/>
+          <w:szCs w:val="24"/>
+        </w:rPr>
+      </w:r>
+    </w:p>
+    <w:p>
+      <w:pPr>
+        <w:pStyle w:val="Normal"/>
+        <w:spacing w:lineRule="auto" w:line="360" w:before="119" w:after="119"/>
+        <w:jc w:val="both"/>
+        <w:rPr>
+          <w:rFonts w:ascii="Times New Roman" w:hAnsi="Times New Roman" w:cs="Times New Roman"/>
+          <w:b/>
+          <w:b/>
+          <w:sz w:val="24"/>
+          <w:szCs w:val="24"/>
+        </w:rPr>
+      </w:pPr>
+      <w:r>
+        <w:rPr>
+          <w:rFonts w:cs="Times New Roman" w:ascii="Times New Roman" w:hAnsi="Times New Roman"/>
+          <w:b/>
+          <w:sz w:val="24"/>
+          <w:szCs w:val="24"/>
+        </w:rPr>
       </w:r>
       <w:r>
         <w:br w:type="page"/>
@@ -10247,7 +10420,13 @@
         </w:rPr>
       </w:pPr>
       <w:r>
-        <w:rPr/>
+        <w:rPr>
+          <w:rFonts w:cs="Times New Roman" w:ascii="Times New Roman" w:hAnsi="Times New Roman"/>
+          <w:b w:val="false"/>
+          <w:bCs w:val="false"/>
+          <w:sz w:val="22"/>
+          <w:szCs w:val="22"/>
+        </w:rPr>
       </w:r>
     </w:p>
     <w:p>
@@ -11057,7 +11236,13 @@
         </w:rPr>
       </w:pPr>
       <w:r>
-        <w:rPr/>
+        <w:rPr>
+          <w:rFonts w:cs="Times New Roman" w:ascii="Times New Roman" w:hAnsi="Times New Roman"/>
+          <w:b/>
+          <w:bCs/>
+          <w:sz w:val="24"/>
+          <w:szCs w:val="24"/>
+        </w:rPr>
       </w:r>
     </w:p>
     <w:p>
@@ -15194,12 +15379,7 @@
       <w:pPr>
         <w:pStyle w:val="Normal"/>
         <w:spacing w:lineRule="auto" w:line="360" w:before="119" w:after="119"/>
-        <w:rPr>
-          <w:rFonts w:ascii="Times New Roman" w:hAnsi="Times New Roman"/>
-          <w:color w:val="auto"/>
-          <w:sz w:val="24"/>
-          <w:szCs w:val="24"/>
-        </w:rPr>
+        <w:rPr/>
       </w:pPr>
       <w:r>
         <w:rPr>
@@ -15275,7 +15455,7 @@
     </w:r>
     <w:r>
       <w:rPr/>
-      <w:t>35</w:t>
+      <w:t>37</w:t>
     </w:r>
     <w:r>
       <w:rPr/>
@@ -17225,6 +17405,438 @@
       <w:lang w:eastAsia="pt-BR"/>
     </w:rPr>
   </w:style>
+  <w:style w:type="character" w:styleId="ListLabel162">
+    <w:name w:val="ListLabel 162"/>
+    <w:qFormat/>
+    <w:rPr>
+      <w:rFonts w:ascii="Times New Roman" w:hAnsi="Times New Roman" w:cs="OpenSymbol"/>
+      <w:sz w:val="24"/>
+    </w:rPr>
+  </w:style>
+  <w:style w:type="character" w:styleId="ListLabel163">
+    <w:name w:val="ListLabel 163"/>
+    <w:qFormat/>
+    <w:rPr>
+      <w:rFonts w:cs="OpenSymbol"/>
+    </w:rPr>
+  </w:style>
+  <w:style w:type="character" w:styleId="ListLabel164">
+    <w:name w:val="ListLabel 164"/>
+    <w:qFormat/>
+    <w:rPr>
+      <w:rFonts w:cs="OpenSymbol"/>
+    </w:rPr>
+  </w:style>
+  <w:style w:type="character" w:styleId="ListLabel165">
+    <w:name w:val="ListLabel 165"/>
+    <w:qFormat/>
+    <w:rPr>
+      <w:rFonts w:cs="OpenSymbol"/>
+    </w:rPr>
+  </w:style>
+  <w:style w:type="character" w:styleId="ListLabel166">
+    <w:name w:val="ListLabel 166"/>
+    <w:qFormat/>
+    <w:rPr>
+      <w:rFonts w:cs="OpenSymbol"/>
+    </w:rPr>
+  </w:style>
+  <w:style w:type="character" w:styleId="ListLabel167">
+    <w:name w:val="ListLabel 167"/>
+    <w:qFormat/>
+    <w:rPr>
+      <w:rFonts w:cs="OpenSymbol"/>
+    </w:rPr>
+  </w:style>
+  <w:style w:type="character" w:styleId="ListLabel168">
+    <w:name w:val="ListLabel 168"/>
+    <w:qFormat/>
+    <w:rPr>
+      <w:rFonts w:cs="OpenSymbol"/>
+    </w:rPr>
+  </w:style>
+  <w:style w:type="character" w:styleId="ListLabel169">
+    <w:name w:val="ListLabel 169"/>
+    <w:qFormat/>
+    <w:rPr>
+      <w:rFonts w:cs="OpenSymbol"/>
+    </w:rPr>
+  </w:style>
+  <w:style w:type="character" w:styleId="ListLabel170">
+    <w:name w:val="ListLabel 170"/>
+    <w:qFormat/>
+    <w:rPr>
+      <w:rFonts w:cs="OpenSymbol"/>
+    </w:rPr>
+  </w:style>
+  <w:style w:type="character" w:styleId="ListLabel171">
+    <w:name w:val="ListLabel 171"/>
+    <w:qFormat/>
+    <w:rPr>
+      <w:rFonts w:ascii="Times New Roman" w:hAnsi="Times New Roman" w:cs="OpenSymbol"/>
+      <w:b w:val="false"/>
+      <w:sz w:val="24"/>
+    </w:rPr>
+  </w:style>
+  <w:style w:type="character" w:styleId="ListLabel172">
+    <w:name w:val="ListLabel 172"/>
+    <w:qFormat/>
+    <w:rPr>
+      <w:rFonts w:cs="OpenSymbol"/>
+    </w:rPr>
+  </w:style>
+  <w:style w:type="character" w:styleId="ListLabel173">
+    <w:name w:val="ListLabel 173"/>
+    <w:qFormat/>
+    <w:rPr>
+      <w:rFonts w:cs="OpenSymbol"/>
+    </w:rPr>
+  </w:style>
+  <w:style w:type="character" w:styleId="ListLabel174">
+    <w:name w:val="ListLabel 174"/>
+    <w:qFormat/>
+    <w:rPr>
+      <w:rFonts w:cs="OpenSymbol"/>
+    </w:rPr>
+  </w:style>
+  <w:style w:type="character" w:styleId="ListLabel175">
+    <w:name w:val="ListLabel 175"/>
+    <w:qFormat/>
+    <w:rPr>
+      <w:rFonts w:cs="OpenSymbol"/>
+    </w:rPr>
+  </w:style>
+  <w:style w:type="character" w:styleId="ListLabel176">
+    <w:name w:val="ListLabel 176"/>
+    <w:qFormat/>
+    <w:rPr>
+      <w:rFonts w:cs="OpenSymbol"/>
+    </w:rPr>
+  </w:style>
+  <w:style w:type="character" w:styleId="ListLabel177">
+    <w:name w:val="ListLabel 177"/>
+    <w:qFormat/>
+    <w:rPr>
+      <w:rFonts w:cs="OpenSymbol"/>
+    </w:rPr>
+  </w:style>
+  <w:style w:type="character" w:styleId="ListLabel178">
+    <w:name w:val="ListLabel 178"/>
+    <w:qFormat/>
+    <w:rPr>
+      <w:rFonts w:cs="OpenSymbol"/>
+    </w:rPr>
+  </w:style>
+  <w:style w:type="character" w:styleId="ListLabel179">
+    <w:name w:val="ListLabel 179"/>
+    <w:qFormat/>
+    <w:rPr>
+      <w:rFonts w:cs="OpenSymbol"/>
+    </w:rPr>
+  </w:style>
+  <w:style w:type="character" w:styleId="ListLabel180">
+    <w:name w:val="ListLabel 180"/>
+    <w:qFormat/>
+    <w:rPr>
+      <w:rFonts w:ascii="Times New Roman" w:hAnsi="Times New Roman" w:cs="OpenSymbol"/>
+      <w:b w:val="false"/>
+      <w:sz w:val="24"/>
+    </w:rPr>
+  </w:style>
+  <w:style w:type="character" w:styleId="ListLabel181">
+    <w:name w:val="ListLabel 181"/>
+    <w:qFormat/>
+    <w:rPr>
+      <w:rFonts w:cs="OpenSymbol"/>
+    </w:rPr>
+  </w:style>
+  <w:style w:type="character" w:styleId="ListLabel182">
+    <w:name w:val="ListLabel 182"/>
+    <w:qFormat/>
+    <w:rPr>
+      <w:rFonts w:cs="OpenSymbol"/>
+    </w:rPr>
+  </w:style>
+  <w:style w:type="character" w:styleId="ListLabel183">
+    <w:name w:val="ListLabel 183"/>
+    <w:qFormat/>
+    <w:rPr>
+      <w:rFonts w:cs="OpenSymbol"/>
+    </w:rPr>
+  </w:style>
+  <w:style w:type="character" w:styleId="ListLabel184">
+    <w:name w:val="ListLabel 184"/>
+    <w:qFormat/>
+    <w:rPr>
+      <w:rFonts w:cs="OpenSymbol"/>
+    </w:rPr>
+  </w:style>
+  <w:style w:type="character" w:styleId="ListLabel185">
+    <w:name w:val="ListLabel 185"/>
+    <w:qFormat/>
+    <w:rPr>
+      <w:rFonts w:cs="OpenSymbol"/>
+    </w:rPr>
+  </w:style>
+  <w:style w:type="character" w:styleId="ListLabel186">
+    <w:name w:val="ListLabel 186"/>
+    <w:qFormat/>
+    <w:rPr>
+      <w:rFonts w:cs="OpenSymbol"/>
+    </w:rPr>
+  </w:style>
+  <w:style w:type="character" w:styleId="ListLabel187">
+    <w:name w:val="ListLabel 187"/>
+    <w:qFormat/>
+    <w:rPr>
+      <w:rFonts w:cs="OpenSymbol"/>
+    </w:rPr>
+  </w:style>
+  <w:style w:type="character" w:styleId="ListLabel188">
+    <w:name w:val="ListLabel 188"/>
+    <w:qFormat/>
+    <w:rPr>
+      <w:rFonts w:cs="OpenSymbol"/>
+    </w:rPr>
+  </w:style>
+  <w:style w:type="character" w:styleId="ListLabel189">
+    <w:name w:val="ListLabel 189"/>
+    <w:qFormat/>
+    <w:rPr>
+      <w:rFonts w:ascii="Times New Roman" w:hAnsi="Times New Roman" w:cs="Times New Roman"/>
+      <w:color w:val="00000A"/>
+      <w:highlight w:val="white"/>
+      <w:u w:val="none"/>
+    </w:rPr>
+  </w:style>
+  <w:style w:type="character" w:styleId="ListLabel190">
+    <w:name w:val="ListLabel 190"/>
+    <w:qFormat/>
+    <w:rPr>
+      <w:rFonts w:ascii="Times New Roman" w:hAnsi="Times New Roman" w:cs="Times New Roman"/>
+      <w:color w:val="auto"/>
+      <w:sz w:val="24"/>
+      <w:szCs w:val="24"/>
+      <w:u w:val="none"/>
+      <w:lang w:eastAsia="pt-BR"/>
+    </w:rPr>
+  </w:style>
+  <w:style w:type="character" w:styleId="ListLabel191">
+    <w:name w:val="ListLabel 191"/>
+    <w:qFormat/>
+    <w:rPr>
+      <w:rFonts w:ascii="Times New Roman" w:hAnsi="Times New Roman" w:cs="OpenSymbol"/>
+      <w:sz w:val="24"/>
+    </w:rPr>
+  </w:style>
+  <w:style w:type="character" w:styleId="ListLabel192">
+    <w:name w:val="ListLabel 192"/>
+    <w:qFormat/>
+    <w:rPr>
+      <w:rFonts w:cs="OpenSymbol"/>
+    </w:rPr>
+  </w:style>
+  <w:style w:type="character" w:styleId="ListLabel193">
+    <w:name w:val="ListLabel 193"/>
+    <w:qFormat/>
+    <w:rPr>
+      <w:rFonts w:cs="OpenSymbol"/>
+    </w:rPr>
+  </w:style>
+  <w:style w:type="character" w:styleId="ListLabel194">
+    <w:name w:val="ListLabel 194"/>
+    <w:qFormat/>
+    <w:rPr>
+      <w:rFonts w:cs="OpenSymbol"/>
+    </w:rPr>
+  </w:style>
+  <w:style w:type="character" w:styleId="ListLabel195">
+    <w:name w:val="ListLabel 195"/>
+    <w:qFormat/>
+    <w:rPr>
+      <w:rFonts w:cs="OpenSymbol"/>
+    </w:rPr>
+  </w:style>
+  <w:style w:type="character" w:styleId="ListLabel196">
+    <w:name w:val="ListLabel 196"/>
+    <w:qFormat/>
+    <w:rPr>
+      <w:rFonts w:cs="OpenSymbol"/>
+    </w:rPr>
+  </w:style>
+  <w:style w:type="character" w:styleId="ListLabel197">
+    <w:name w:val="ListLabel 197"/>
+    <w:qFormat/>
+    <w:rPr>
+      <w:rFonts w:cs="OpenSymbol"/>
+    </w:rPr>
+  </w:style>
+  <w:style w:type="character" w:styleId="ListLabel198">
+    <w:name w:val="ListLabel 198"/>
+    <w:qFormat/>
+    <w:rPr>
+      <w:rFonts w:cs="OpenSymbol"/>
+    </w:rPr>
+  </w:style>
+  <w:style w:type="character" w:styleId="ListLabel199">
+    <w:name w:val="ListLabel 199"/>
+    <w:qFormat/>
+    <w:rPr>
+      <w:rFonts w:cs="OpenSymbol"/>
+    </w:rPr>
+  </w:style>
+  <w:style w:type="character" w:styleId="ListLabel200">
+    <w:name w:val="ListLabel 200"/>
+    <w:qFormat/>
+    <w:rPr>
+      <w:rFonts w:ascii="Times New Roman" w:hAnsi="Times New Roman" w:cs="OpenSymbol"/>
+      <w:b w:val="false"/>
+      <w:sz w:val="24"/>
+    </w:rPr>
+  </w:style>
+  <w:style w:type="character" w:styleId="ListLabel201">
+    <w:name w:val="ListLabel 201"/>
+    <w:qFormat/>
+    <w:rPr>
+      <w:rFonts w:cs="OpenSymbol"/>
+    </w:rPr>
+  </w:style>
+  <w:style w:type="character" w:styleId="ListLabel202">
+    <w:name w:val="ListLabel 202"/>
+    <w:qFormat/>
+    <w:rPr>
+      <w:rFonts w:cs="OpenSymbol"/>
+    </w:rPr>
+  </w:style>
+  <w:style w:type="character" w:styleId="ListLabel203">
+    <w:name w:val="ListLabel 203"/>
+    <w:qFormat/>
+    <w:rPr>
+      <w:rFonts w:cs="OpenSymbol"/>
+    </w:rPr>
+  </w:style>
+  <w:style w:type="character" w:styleId="ListLabel204">
+    <w:name w:val="ListLabel 204"/>
+    <w:qFormat/>
+    <w:rPr>
+      <w:rFonts w:cs="OpenSymbol"/>
+    </w:rPr>
+  </w:style>
+  <w:style w:type="character" w:styleId="ListLabel205">
+    <w:name w:val="ListLabel 205"/>
+    <w:qFormat/>
+    <w:rPr>
+      <w:rFonts w:cs="OpenSymbol"/>
+    </w:rPr>
+  </w:style>
+  <w:style w:type="character" w:styleId="ListLabel206">
+    <w:name w:val="ListLabel 206"/>
+    <w:qFormat/>
+    <w:rPr>
+      <w:rFonts w:cs="OpenSymbol"/>
+    </w:rPr>
+  </w:style>
+  <w:style w:type="character" w:styleId="ListLabel207">
+    <w:name w:val="ListLabel 207"/>
+    <w:qFormat/>
+    <w:rPr>
+      <w:rFonts w:cs="OpenSymbol"/>
+    </w:rPr>
+  </w:style>
+  <w:style w:type="character" w:styleId="ListLabel208">
+    <w:name w:val="ListLabel 208"/>
+    <w:qFormat/>
+    <w:rPr>
+      <w:rFonts w:cs="OpenSymbol"/>
+    </w:rPr>
+  </w:style>
+  <w:style w:type="character" w:styleId="ListLabel209">
+    <w:name w:val="ListLabel 209"/>
+    <w:qFormat/>
+    <w:rPr>
+      <w:rFonts w:ascii="Times New Roman" w:hAnsi="Times New Roman" w:cs="OpenSymbol"/>
+      <w:b w:val="false"/>
+      <w:sz w:val="24"/>
+    </w:rPr>
+  </w:style>
+  <w:style w:type="character" w:styleId="ListLabel210">
+    <w:name w:val="ListLabel 210"/>
+    <w:qFormat/>
+    <w:rPr>
+      <w:rFonts w:cs="OpenSymbol"/>
+    </w:rPr>
+  </w:style>
+  <w:style w:type="character" w:styleId="ListLabel211">
+    <w:name w:val="ListLabel 211"/>
+    <w:qFormat/>
+    <w:rPr>
+      <w:rFonts w:cs="OpenSymbol"/>
+    </w:rPr>
+  </w:style>
+  <w:style w:type="character" w:styleId="ListLabel212">
+    <w:name w:val="ListLabel 212"/>
+    <w:qFormat/>
+    <w:rPr>
+      <w:rFonts w:cs="OpenSymbol"/>
+    </w:rPr>
+  </w:style>
+  <w:style w:type="character" w:styleId="ListLabel213">
+    <w:name w:val="ListLabel 213"/>
+    <w:qFormat/>
+    <w:rPr>
+      <w:rFonts w:cs="OpenSymbol"/>
+    </w:rPr>
+  </w:style>
+  <w:style w:type="character" w:styleId="ListLabel214">
+    <w:name w:val="ListLabel 214"/>
+    <w:qFormat/>
+    <w:rPr>
+      <w:rFonts w:cs="OpenSymbol"/>
+    </w:rPr>
+  </w:style>
+  <w:style w:type="character" w:styleId="ListLabel215">
+    <w:name w:val="ListLabel 215"/>
+    <w:qFormat/>
+    <w:rPr>
+      <w:rFonts w:cs="OpenSymbol"/>
+    </w:rPr>
+  </w:style>
+  <w:style w:type="character" w:styleId="ListLabel216">
+    <w:name w:val="ListLabel 216"/>
+    <w:qFormat/>
+    <w:rPr>
+      <w:rFonts w:cs="OpenSymbol"/>
+    </w:rPr>
+  </w:style>
+  <w:style w:type="character" w:styleId="ListLabel217">
+    <w:name w:val="ListLabel 217"/>
+    <w:qFormat/>
+    <w:rPr>
+      <w:rFonts w:cs="OpenSymbol"/>
+    </w:rPr>
+  </w:style>
+  <w:style w:type="character" w:styleId="ListLabel218">
+    <w:name w:val="ListLabel 218"/>
+    <w:qFormat/>
+    <w:rPr>
+      <w:rFonts w:ascii="Times New Roman" w:hAnsi="Times New Roman" w:cs="Times New Roman"/>
+      <w:color w:val="00000A"/>
+      <w:highlight w:val="white"/>
+      <w:u w:val="none"/>
+    </w:rPr>
+  </w:style>
+  <w:style w:type="character" w:styleId="ListLabel219">
+    <w:name w:val="ListLabel 219"/>
+    <w:qFormat/>
+    <w:rPr>
+      <w:rFonts w:ascii="Times New Roman" w:hAnsi="Times New Roman" w:cs="Times New Roman"/>
+      <w:color w:val="auto"/>
+      <w:sz w:val="24"/>
+      <w:szCs w:val="24"/>
+      <w:u w:val="none"/>
+      <w:lang w:eastAsia="pt-BR"/>
+    </w:rPr>
+  </w:style>
   <w:style w:type="paragraph" w:styleId="Ttulo">
     <w:name w:val="Título"/>
     <w:basedOn w:val="Normal"/>
@@ -17383,6 +17995,19 @@
     </w:pPr>
     <w:rPr/>
   </w:style>
+  <w:style w:type="paragraph" w:styleId="Textoprformatado">
+    <w:name w:val="Texto préformatado"/>
+    <w:basedOn w:val="Normal"/>
+    <w:qFormat/>
+    <w:pPr>
+      <w:spacing w:before="0" w:after="0"/>
+    </w:pPr>
+    <w:rPr>
+      <w:rFonts w:ascii="Liberation Mono" w:hAnsi="Liberation Mono" w:eastAsia="Liberation Mono" w:cs="Liberation Mono"/>
+      <w:sz w:val="20"/>
+      <w:szCs w:val="20"/>
+    </w:rPr>
+  </w:style>
   <w:style w:type="numbering" w:styleId="NoList">
     <w:name w:val="No List"/>
     <w:qFormat/>

</xml_diff>

<commit_message>
alteracoes ffeitas ate 3.2.1 java baseado elua
</commit_message>
<xml_diff>
--- a/Sistema de vendas - TCC Faeterj.docx
+++ b/Sistema de vendas - TCC Faeterj.docx
@@ -2753,7 +2753,46 @@
           <w:szCs w:val="24"/>
         </w:rPr>
         <w:t>LISTA DE FIGURAS</w:t>
+      </w:r>
+    </w:p>
+    <w:p>
+      <w:pPr>
+        <w:pStyle w:val="Normal"/>
+        <w:spacing w:lineRule="auto" w:line="360"/>
+        <w:jc w:val="left"/>
+        <w:rPr/>
+      </w:pPr>
+      <w:r>
+        <w:rPr>
+          <w:rFonts w:cs="Times New Roman" w:ascii="Times New Roman" w:hAnsi="Times New Roman"/>
+          <w:b/>
+          <w:bCs/>
+          <w:color w:val="000000"/>
+          <w:sz w:val="24"/>
+          <w:szCs w:val="24"/>
+        </w:rPr>
         <w:br/>
+      </w:r>
+      <w:r>
+        <w:rPr>
+          <w:rFonts w:cs="Times New Roman" w:ascii="Times New Roman" w:hAnsi="Times New Roman"/>
+          <w:b w:val="false"/>
+          <w:bCs w:val="false"/>
+          <w:color w:val="000000"/>
+          <w:sz w:val="24"/>
+          <w:szCs w:val="24"/>
+        </w:rPr>
+        <w:t>Figura 1 - Interface do programa StarUML …………………………………………..</w:t>
+      </w:r>
+      <w:r>
+        <w:rPr>
+          <w:rFonts w:cs="Times New Roman" w:ascii="Times New Roman" w:hAnsi="Times New Roman"/>
+          <w:b/>
+          <w:bCs/>
+          <w:color w:val="000000"/>
+          <w:sz w:val="24"/>
+          <w:szCs w:val="24"/>
+        </w:rPr>
         <w:br/>
       </w:r>
       <w:r>
@@ -4577,39 +4616,7 @@
           <w:sz w:val="24"/>
           <w:szCs w:val="24"/>
         </w:rPr>
-        <w:t xml:space="preserve">, B2B, ou Negócio para Negócio, que nada mais é do que a venda para outras empresas, ao invés de direto ao cliente final. Alguns exemplos seriam indústrias automobilísticas, que vendem os carros para agências de automóveis (empresa), e essas </w:t>
-      </w:r>
-      <w:r>
-        <w:rPr>
-          <w:rFonts w:cs="Times New Roman" w:ascii="Times New Roman" w:hAnsi="Times New Roman"/>
-          <w:sz w:val="24"/>
-          <w:szCs w:val="24"/>
-        </w:rPr>
-        <w:t>então</w:t>
-      </w:r>
-      <w:r>
-        <w:rPr>
-          <w:rFonts w:cs="Times New Roman" w:ascii="Times New Roman" w:hAnsi="Times New Roman"/>
-          <w:sz w:val="24"/>
-          <w:szCs w:val="24"/>
-        </w:rPr>
-        <w:t xml:space="preserve"> vendem ao consumidor final. </w:t>
-      </w:r>
-      <w:r>
-        <w:rPr>
-          <w:rFonts w:cs="Times New Roman" w:ascii="Times New Roman" w:hAnsi="Times New Roman"/>
-          <w:sz w:val="24"/>
-          <w:szCs w:val="24"/>
-        </w:rPr>
-        <w:t>Ou</w:t>
-      </w:r>
-      <w:r>
-        <w:rPr>
-          <w:rFonts w:cs="Times New Roman" w:ascii="Times New Roman" w:hAnsi="Times New Roman"/>
-          <w:sz w:val="24"/>
-          <w:szCs w:val="24"/>
-        </w:rPr>
-        <w:t xml:space="preserve"> a empresa de sorvetes Kibon, que não possui lojas físicas, mas vendedores que se responsabilizam em distribuir os produtos para lanchonetes, supermercados, padarias e outros, não tendo contato direto com quem irá consumi-lo de fato.</w:t>
+        <w:t>, B2B, ou Negócio para Negócio, que nada mais é do que a venda para outras empresas, ao invés de direto ao cliente final. Alguns exemplos seriam indústrias automobilísticas, que vendem os carros para agências de automóveis (empresa), e essas então vendem ao consumidor final. Ou a empresa de sorvetes Kibon, que não possui lojas físicas, mas vendedores que se responsabilizam em distribuir os produtos para lanchonetes, supermercados, padarias e outros, não tendo contato direto com quem irá consumi-lo de fato.</w:t>
       </w:r>
     </w:p>
     <w:p>
@@ -4626,54 +4633,7 @@
           <w:szCs w:val="24"/>
         </w:rPr>
         <w:tab/>
-      </w:r>
-      <w:r>
-        <w:rPr>
-          <w:rFonts w:cs="Times New Roman" w:ascii="Times New Roman" w:hAnsi="Times New Roman"/>
-          <w:sz w:val="24"/>
-          <w:szCs w:val="24"/>
-        </w:rPr>
-        <w:t>E foi pensando nesta dinâmica de negócios que</w:t>
-      </w:r>
-      <w:r>
-        <w:rPr>
-          <w:rFonts w:cs="Times New Roman" w:ascii="Times New Roman" w:hAnsi="Times New Roman"/>
-          <w:sz w:val="24"/>
-          <w:szCs w:val="24"/>
-        </w:rPr>
-        <w:t xml:space="preserve"> </w:t>
-      </w:r>
-      <w:r>
-        <w:rPr>
-          <w:rFonts w:cs="Times New Roman" w:ascii="Times New Roman" w:hAnsi="Times New Roman"/>
-          <w:sz w:val="24"/>
-          <w:szCs w:val="24"/>
-        </w:rPr>
-        <w:t>a</w:t>
-      </w:r>
-      <w:r>
-        <w:rPr>
-          <w:rFonts w:cs="Times New Roman" w:ascii="Times New Roman" w:hAnsi="Times New Roman"/>
-          <w:sz w:val="24"/>
-          <w:szCs w:val="24"/>
-        </w:rPr>
-        <w:t xml:space="preserve"> aplicação </w:t>
-      </w:r>
-      <w:r>
-        <w:rPr>
-          <w:rFonts w:cs="Times New Roman" w:ascii="Times New Roman" w:hAnsi="Times New Roman"/>
-          <w:sz w:val="24"/>
-          <w:szCs w:val="24"/>
-        </w:rPr>
-        <w:t xml:space="preserve">foi desenvolvida. Ela </w:t>
-      </w:r>
-      <w:r>
-        <w:rPr>
-          <w:rFonts w:cs="Times New Roman" w:ascii="Times New Roman" w:hAnsi="Times New Roman"/>
-          <w:sz w:val="24"/>
-          <w:szCs w:val="24"/>
-        </w:rPr>
-        <w:t xml:space="preserve">toma como exemplo um distribuidor de produtos eletrônicos, que possui equipe de vendedores responsáveis por fechar vendas com lojas especializadas. </w:t>
+        <w:t xml:space="preserve">E foi pensando nesta dinâmica de negócios que a aplicação foi desenvolvida. Ela toma como exemplo um distribuidor de produtos eletrônicos, que possui equipe de vendedores responsáveis por fechar vendas com lojas especializadas. </w:t>
       </w:r>
       <w:r>
         <w:rPr>
@@ -4700,8 +4660,16 @@
           <w:highlight w:val="white"/>
         </w:rPr>
         <w:tab/>
-        <w:t xml:space="preserve">Após </w:t>
-      </w:r>
+        <w:t>Após uma pesquisa, encontrou-se dificuldade em identificar softwares que cumprissem tais quesitos. Os sistemas de vendas existentes são muito voltados para o tipo de venda mais comum, vendedor-cliente final, deixando carentes os que negociam com outras empresas. Isso ajudou a corroborar com a ideia de desenvolvimento da solução.</w:t>
+      </w:r>
+    </w:p>
+    <w:p>
+      <w:pPr>
+        <w:pStyle w:val="Normal"/>
+        <w:spacing w:lineRule="auto" w:line="360" w:before="119" w:after="119"/>
+        <w:jc w:val="both"/>
+        <w:rPr/>
+      </w:pPr>
       <w:r>
         <w:rPr>
           <w:rFonts w:cs="Times New Roman" w:ascii="Times New Roman" w:hAnsi="Times New Roman"/>
@@ -4709,119 +4677,64 @@
           <w:szCs w:val="24"/>
           <w:highlight w:val="white"/>
         </w:rPr>
-        <w:t>uma</w:t>
-      </w:r>
-      <w:r>
-        <w:rPr>
-          <w:rFonts w:cs="Times New Roman" w:ascii="Times New Roman" w:hAnsi="Times New Roman"/>
-          <w:sz w:val="24"/>
-          <w:szCs w:val="24"/>
+        <w:tab/>
+      </w:r>
+    </w:p>
+    <w:p>
+      <w:pPr>
+        <w:pStyle w:val="Normal"/>
+        <w:spacing w:lineRule="auto" w:line="360" w:before="119" w:after="119"/>
+        <w:jc w:val="both"/>
+        <w:rPr>
+          <w:rFonts w:cs="Times New Roman"/>
+          <w:b/>
+          <w:b/>
           <w:highlight w:val="white"/>
         </w:rPr>
-        <w:t xml:space="preserve"> pesquisa, encontrou-se dificuldade em identificar softwares que cumprissem tais quesitos. Os sistemas de vendas existentes são muito voltados para o tipo de venda mais comum, vendedor-cliente final, deixando carentes os que negociam com outras empresas. </w:t>
-      </w:r>
-      <w:r>
-        <w:rPr>
-          <w:rFonts w:cs="Times New Roman" w:ascii="Times New Roman" w:hAnsi="Times New Roman"/>
-          <w:sz w:val="24"/>
-          <w:szCs w:val="24"/>
+      </w:pPr>
+      <w:r>
+        <w:rPr>
+          <w:rFonts w:cs="Times New Roman"/>
+          <w:b/>
           <w:highlight w:val="white"/>
         </w:rPr>
-        <w:t>Isso ajudou a corroborar com a ideia de desenvolvimento da solução.</w:t>
-      </w:r>
-    </w:p>
-    <w:p>
-      <w:pPr>
-        <w:pStyle w:val="Normal"/>
-        <w:spacing w:lineRule="auto" w:line="360" w:before="119" w:after="119"/>
-        <w:jc w:val="both"/>
+      </w:r>
+      <w:r>
+        <w:br w:type="page"/>
+      </w:r>
+    </w:p>
+    <w:p>
+      <w:pPr>
+        <w:pStyle w:val="Normal"/>
+        <w:spacing w:lineRule="auto" w:line="360" w:before="119" w:after="119"/>
         <w:rPr/>
       </w:pPr>
       <w:r>
         <w:rPr>
           <w:rFonts w:cs="Times New Roman" w:ascii="Times New Roman" w:hAnsi="Times New Roman"/>
+          <w:b/>
           <w:sz w:val="24"/>
           <w:szCs w:val="24"/>
           <w:highlight w:val="white"/>
         </w:rPr>
-        <w:tab/>
-      </w:r>
-    </w:p>
-    <w:p>
-      <w:pPr>
-        <w:pStyle w:val="Normal"/>
-        <w:spacing w:lineRule="auto" w:line="360" w:before="119" w:after="119"/>
-        <w:jc w:val="both"/>
-        <w:rPr>
-          <w:rFonts w:cs="Times New Roman"/>
-          <w:b/>
-          <w:b/>
+        <w:t>2. OBJETIVOS</w:t>
+      </w:r>
+    </w:p>
+    <w:p>
+      <w:pPr>
+        <w:pStyle w:val="Normal"/>
+        <w:spacing w:lineRule="auto" w:line="360" w:before="119" w:after="119"/>
+        <w:rPr/>
+      </w:pPr>
+      <w:r>
+        <w:rPr>
+          <w:rFonts w:cs="Times New Roman" w:ascii="Times New Roman" w:hAnsi="Times New Roman"/>
+          <w:b/>
+          <w:sz w:val="24"/>
+          <w:szCs w:val="24"/>
           <w:highlight w:val="white"/>
         </w:rPr>
-      </w:pPr>
-      <w:r>
-        <w:rPr>
-          <w:rFonts w:cs="Times New Roman"/>
-          <w:b/>
-          <w:highlight w:val="white"/>
-        </w:rPr>
-      </w:r>
-      <w:r>
-        <w:br w:type="page"/>
-      </w:r>
-    </w:p>
-    <w:p>
-      <w:pPr>
-        <w:pStyle w:val="Normal"/>
-        <w:spacing w:lineRule="auto" w:line="360" w:before="119" w:after="119"/>
-        <w:rPr/>
-      </w:pPr>
-      <w:r>
-        <w:rPr>
-          <w:rFonts w:cs="Times New Roman" w:ascii="Times New Roman" w:hAnsi="Times New Roman"/>
-          <w:b/>
-          <w:sz w:val="24"/>
-          <w:szCs w:val="24"/>
-          <w:highlight w:val="white"/>
-        </w:rPr>
-        <w:t>2</w:t>
-      </w:r>
-      <w:r>
-        <w:rPr>
-          <w:rFonts w:cs="Times New Roman" w:ascii="Times New Roman" w:hAnsi="Times New Roman"/>
-          <w:b/>
-          <w:sz w:val="24"/>
-          <w:szCs w:val="24"/>
-          <w:highlight w:val="white"/>
-        </w:rPr>
-        <w:t>. OBJETIVOS</w:t>
-      </w:r>
-    </w:p>
-    <w:p>
-      <w:pPr>
-        <w:pStyle w:val="Normal"/>
-        <w:spacing w:lineRule="auto" w:line="360" w:before="119" w:after="119"/>
-        <w:rPr/>
-      </w:pPr>
-      <w:r>
-        <w:rPr>
-          <w:rFonts w:cs="Times New Roman" w:ascii="Times New Roman" w:hAnsi="Times New Roman"/>
-          <w:b/>
-          <w:sz w:val="24"/>
-          <w:szCs w:val="24"/>
-          <w:highlight w:val="white"/>
-        </w:rPr>
-        <w:t>2</w:t>
-      </w:r>
-      <w:r>
-        <w:rPr>
-          <w:rFonts w:cs="Times New Roman" w:ascii="Times New Roman" w:hAnsi="Times New Roman"/>
-          <w:b/>
-          <w:sz w:val="24"/>
-          <w:szCs w:val="24"/>
-          <w:highlight w:val="white"/>
-        </w:rPr>
-        <w:t>.1. Objetivo geral</w:t>
+        <w:t>2.1. Objetivo geral</w:t>
       </w:r>
     </w:p>
     <w:p>
@@ -4900,37 +4813,7 @@
           <w:szCs w:val="24"/>
           <w:highlight w:val="white"/>
         </w:rPr>
-        <w:t>2</w:t>
-      </w:r>
-      <w:r>
-        <w:rPr>
-          <w:rFonts w:cs="Times New Roman" w:ascii="Times New Roman" w:hAnsi="Times New Roman"/>
-          <w:b/>
-          <w:sz w:val="24"/>
-          <w:szCs w:val="24"/>
-          <w:highlight w:val="white"/>
-        </w:rPr>
-        <w:t>.</w:t>
-      </w:r>
-      <w:r>
-        <w:rPr>
-          <w:rFonts w:cs="Times New Roman" w:ascii="Times New Roman" w:hAnsi="Times New Roman"/>
-          <w:b/>
-          <w:sz w:val="24"/>
-          <w:szCs w:val="24"/>
-          <w:highlight w:val="white"/>
-        </w:rPr>
-        <w:t xml:space="preserve">2. </w:t>
-      </w:r>
-      <w:r>
-        <w:rPr>
-          <w:rFonts w:cs="Times New Roman" w:ascii="Times New Roman" w:hAnsi="Times New Roman"/>
-          <w:b/>
-          <w:sz w:val="24"/>
-          <w:szCs w:val="24"/>
-          <w:highlight w:val="white"/>
-        </w:rPr>
-        <w:t>Objetivos Específicos</w:t>
+        <w:t>2.2. Objetivos Específicos</w:t>
       </w:r>
     </w:p>
     <w:p>
@@ -4942,21 +4825,16 @@
         </w:numPr>
         <w:spacing w:lineRule="auto" w:line="360" w:before="119" w:after="119"/>
         <w:jc w:val="both"/>
-        <w:rPr>
-          <w:rFonts w:ascii="Times New Roman" w:hAnsi="Times New Roman" w:cs="Times New Roman"/>
+        <w:rPr/>
+      </w:pPr>
+      <w:r>
+        <w:rPr>
+          <w:rFonts w:cs="Times New Roman" w:ascii="Times New Roman" w:hAnsi="Times New Roman"/>
           <w:sz w:val="24"/>
           <w:szCs w:val="24"/>
           <w:highlight w:val="white"/>
         </w:rPr>
-      </w:pPr>
-      <w:r>
-        <w:rPr>
-          <w:rFonts w:cs="Times New Roman" w:ascii="Times New Roman" w:hAnsi="Times New Roman"/>
-          <w:sz w:val="24"/>
-          <w:szCs w:val="24"/>
-          <w:highlight w:val="white"/>
-        </w:rPr>
-        <w:t>Permitir a definição de estratégias de venda e marketing através da análise de indicadores;</w:t>
+        <w:t>Identificar os requisitos do sistema;</w:t>
       </w:r>
     </w:p>
     <w:p>
@@ -4968,21 +4846,16 @@
         </w:numPr>
         <w:spacing w:lineRule="auto" w:line="360" w:before="119" w:after="119"/>
         <w:jc w:val="both"/>
-        <w:rPr>
-          <w:rFonts w:ascii="Times New Roman" w:hAnsi="Times New Roman" w:cs="Times New Roman"/>
+        <w:rPr/>
+      </w:pPr>
+      <w:r>
+        <w:rPr>
+          <w:rFonts w:cs="Times New Roman" w:ascii="Times New Roman" w:hAnsi="Times New Roman"/>
           <w:sz w:val="24"/>
           <w:szCs w:val="24"/>
           <w:highlight w:val="white"/>
         </w:rPr>
-      </w:pPr>
-      <w:r>
-        <w:rPr>
-          <w:rFonts w:cs="Times New Roman" w:ascii="Times New Roman" w:hAnsi="Times New Roman"/>
-          <w:sz w:val="24"/>
-          <w:szCs w:val="24"/>
-          <w:highlight w:val="white"/>
-        </w:rPr>
-        <w:t>Conseguir qualificar melhor o trabalho dos vendedores;</w:t>
+        <w:t>Selecionar as linguagens e tecnologias que proverão o desenvolvimento da aplicação;</w:t>
       </w:r>
     </w:p>
     <w:p>
@@ -4994,21 +4867,16 @@
         </w:numPr>
         <w:spacing w:lineRule="auto" w:line="360" w:before="119" w:after="119"/>
         <w:jc w:val="both"/>
-        <w:rPr>
-          <w:rFonts w:ascii="Times New Roman" w:hAnsi="Times New Roman" w:cs="Times New Roman"/>
+        <w:rPr/>
+      </w:pPr>
+      <w:r>
+        <w:rPr>
+          <w:rFonts w:cs="Times New Roman" w:ascii="Times New Roman" w:hAnsi="Times New Roman"/>
           <w:sz w:val="24"/>
           <w:szCs w:val="24"/>
           <w:highlight w:val="white"/>
         </w:rPr>
-      </w:pPr>
-      <w:r>
-        <w:rPr>
-          <w:rFonts w:cs="Times New Roman" w:ascii="Times New Roman" w:hAnsi="Times New Roman"/>
-          <w:sz w:val="24"/>
-          <w:szCs w:val="24"/>
-          <w:highlight w:val="white"/>
-        </w:rPr>
-        <w:t>Colaborar com o crescimento da empresa;</w:t>
+        <w:t>Garantir que o software poderá ser acessado satisfatoriamente através de dispositivos móveis;</w:t>
       </w:r>
     </w:p>
     <w:p>
@@ -5020,324 +4888,332 @@
         </w:numPr>
         <w:spacing w:lineRule="auto" w:line="360" w:before="119" w:after="119"/>
         <w:jc w:val="both"/>
-        <w:rPr>
-          <w:rFonts w:ascii="Times New Roman" w:hAnsi="Times New Roman" w:cs="Times New Roman"/>
+        <w:rPr/>
+      </w:pPr>
+      <w:r>
+        <w:rPr>
+          <w:rFonts w:cs="Times New Roman" w:ascii="Times New Roman" w:hAnsi="Times New Roman"/>
           <w:sz w:val="24"/>
           <w:szCs w:val="24"/>
           <w:highlight w:val="white"/>
         </w:rPr>
-      </w:pPr>
-      <w:r>
-        <w:rPr>
-          <w:rFonts w:cs="Times New Roman" w:ascii="Times New Roman" w:hAnsi="Times New Roman"/>
+        <w:t>Modelar o sistema e o banco de dados através de diagramas;</w:t>
+      </w:r>
+    </w:p>
+    <w:p>
+      <w:pPr>
+        <w:pStyle w:val="Normal"/>
+        <w:spacing w:lineRule="auto" w:line="360" w:before="119" w:after="119"/>
+        <w:jc w:val="both"/>
+        <w:rPr>
+          <w:rFonts w:ascii="Times New Roman" w:hAnsi="Times New Roman" w:cs="Times New Roman"/>
           <w:sz w:val="24"/>
           <w:szCs w:val="24"/>
           <w:highlight w:val="white"/>
         </w:rPr>
-        <w:t>Facilitar a escolha da compra de produtos, evitando compras desnecessárias ou não-compra de produtos essenciais;</w:t>
-      </w:r>
-    </w:p>
-    <w:p>
-      <w:pPr>
-        <w:pStyle w:val="Normal"/>
-        <w:numPr>
-          <w:ilvl w:val="0"/>
-          <w:numId w:val="1"/>
-        </w:numPr>
-        <w:spacing w:lineRule="auto" w:line="360" w:before="119" w:after="119"/>
-        <w:jc w:val="both"/>
-        <w:rPr>
-          <w:rFonts w:ascii="Times New Roman" w:hAnsi="Times New Roman" w:cs="Times New Roman"/>
+      </w:pPr>
+      <w:r>
+        <w:rPr>
+          <w:rFonts w:cs="Times New Roman" w:ascii="Times New Roman" w:hAnsi="Times New Roman"/>
           <w:sz w:val="24"/>
           <w:szCs w:val="24"/>
           <w:highlight w:val="white"/>
         </w:rPr>
-      </w:pPr>
-      <w:r>
-        <w:rPr>
-          <w:rFonts w:cs="Times New Roman" w:ascii="Times New Roman" w:hAnsi="Times New Roman"/>
-          <w:sz w:val="24"/>
-          <w:szCs w:val="24"/>
+      </w:r>
+    </w:p>
+    <w:p>
+      <w:pPr>
+        <w:pStyle w:val="Normal"/>
+        <w:spacing w:lineRule="auto" w:line="360" w:before="119" w:after="119"/>
+        <w:jc w:val="both"/>
+        <w:rPr>
+          <w:rFonts w:cs="Times New Roman"/>
           <w:highlight w:val="white"/>
         </w:rPr>
-        <w:t>Melhorar a satisfação do cliente.</w:t>
-      </w:r>
-    </w:p>
-    <w:p>
-      <w:pPr>
-        <w:pStyle w:val="Normal"/>
-        <w:spacing w:lineRule="auto" w:line="360" w:before="119" w:after="119"/>
-        <w:jc w:val="both"/>
+      </w:pPr>
+      <w:r>
         <w:rPr>
           <w:rFonts w:cs="Times New Roman"/>
           <w:highlight w:val="white"/>
         </w:rPr>
-      </w:pPr>
-      <w:r>
+      </w:r>
+    </w:p>
+    <w:p>
+      <w:pPr>
+        <w:pStyle w:val="Normal"/>
+        <w:spacing w:lineRule="auto" w:line="360" w:before="119" w:after="119"/>
         <w:rPr>
           <w:rFonts w:cs="Times New Roman"/>
           <w:highlight w:val="white"/>
         </w:rPr>
-      </w:r>
-    </w:p>
-    <w:p>
-      <w:pPr>
-        <w:pStyle w:val="Normal"/>
-        <w:spacing w:lineRule="auto" w:line="360" w:before="119" w:after="119"/>
+      </w:pPr>
+      <w:r>
         <w:rPr>
           <w:rFonts w:cs="Times New Roman"/>
           <w:highlight w:val="white"/>
         </w:rPr>
-      </w:pPr>
-      <w:r>
+      </w:r>
+    </w:p>
+    <w:p>
+      <w:pPr>
+        <w:pStyle w:val="Normal"/>
+        <w:spacing w:lineRule="auto" w:line="360" w:before="119" w:after="119"/>
         <w:rPr>
           <w:rFonts w:cs="Times New Roman"/>
           <w:highlight w:val="white"/>
         </w:rPr>
-      </w:r>
-    </w:p>
-    <w:p>
-      <w:pPr>
-        <w:pStyle w:val="Normal"/>
-        <w:spacing w:lineRule="auto" w:line="360" w:before="119" w:after="119"/>
+      </w:pPr>
+      <w:r>
         <w:rPr>
           <w:rFonts w:cs="Times New Roman"/>
           <w:highlight w:val="white"/>
         </w:rPr>
-      </w:pPr>
-      <w:r>
+      </w:r>
+    </w:p>
+    <w:p>
+      <w:pPr>
+        <w:pStyle w:val="Normal"/>
+        <w:spacing w:lineRule="auto" w:line="360" w:before="119" w:after="119"/>
         <w:rPr>
           <w:rFonts w:cs="Times New Roman"/>
           <w:highlight w:val="white"/>
         </w:rPr>
-      </w:r>
-    </w:p>
-    <w:p>
-      <w:pPr>
-        <w:pStyle w:val="Normal"/>
-        <w:spacing w:lineRule="auto" w:line="360" w:before="119" w:after="119"/>
+      </w:pPr>
+      <w:r>
         <w:rPr>
           <w:rFonts w:cs="Times New Roman"/>
           <w:highlight w:val="white"/>
         </w:rPr>
-      </w:pPr>
-      <w:r>
+      </w:r>
+    </w:p>
+    <w:p>
+      <w:pPr>
+        <w:pStyle w:val="Normal"/>
+        <w:spacing w:lineRule="auto" w:line="360" w:before="119" w:after="119"/>
         <w:rPr>
           <w:rFonts w:cs="Times New Roman"/>
           <w:highlight w:val="white"/>
         </w:rPr>
-      </w:r>
-    </w:p>
-    <w:p>
-      <w:pPr>
-        <w:pStyle w:val="Normal"/>
-        <w:spacing w:lineRule="auto" w:line="360" w:before="119" w:after="119"/>
+      </w:pPr>
+      <w:r>
         <w:rPr>
           <w:rFonts w:cs="Times New Roman"/>
           <w:highlight w:val="white"/>
         </w:rPr>
-      </w:pPr>
-      <w:r>
+      </w:r>
+    </w:p>
+    <w:p>
+      <w:pPr>
+        <w:pStyle w:val="Normal"/>
+        <w:spacing w:lineRule="auto" w:line="360" w:before="119" w:after="119"/>
         <w:rPr>
           <w:rFonts w:cs="Times New Roman"/>
           <w:highlight w:val="white"/>
         </w:rPr>
-      </w:r>
-    </w:p>
-    <w:p>
-      <w:pPr>
-        <w:pStyle w:val="Normal"/>
-        <w:spacing w:lineRule="auto" w:line="360" w:before="119" w:after="119"/>
+      </w:pPr>
+      <w:r>
         <w:rPr>
           <w:rFonts w:cs="Times New Roman"/>
           <w:highlight w:val="white"/>
         </w:rPr>
-      </w:pPr>
-      <w:r>
+      </w:r>
+    </w:p>
+    <w:p>
+      <w:pPr>
+        <w:pStyle w:val="Normal"/>
+        <w:spacing w:lineRule="auto" w:line="360" w:before="119" w:after="119"/>
         <w:rPr>
           <w:rFonts w:cs="Times New Roman"/>
           <w:highlight w:val="white"/>
         </w:rPr>
-      </w:r>
-    </w:p>
-    <w:p>
-      <w:pPr>
-        <w:pStyle w:val="Normal"/>
-        <w:spacing w:lineRule="auto" w:line="360" w:before="119" w:after="119"/>
+      </w:pPr>
+      <w:r>
         <w:rPr>
           <w:rFonts w:cs="Times New Roman"/>
           <w:highlight w:val="white"/>
         </w:rPr>
-      </w:pPr>
-      <w:r>
+      </w:r>
+    </w:p>
+    <w:p>
+      <w:pPr>
+        <w:pStyle w:val="Normal"/>
+        <w:spacing w:lineRule="auto" w:line="360" w:before="119" w:after="119"/>
         <w:rPr>
           <w:rFonts w:cs="Times New Roman"/>
           <w:highlight w:val="white"/>
         </w:rPr>
-      </w:r>
-    </w:p>
-    <w:p>
-      <w:pPr>
-        <w:pStyle w:val="Normal"/>
-        <w:spacing w:lineRule="auto" w:line="360" w:before="119" w:after="119"/>
+      </w:pPr>
+      <w:r>
         <w:rPr>
           <w:rFonts w:cs="Times New Roman"/>
           <w:highlight w:val="white"/>
         </w:rPr>
-      </w:pPr>
-      <w:r>
+      </w:r>
+    </w:p>
+    <w:p>
+      <w:pPr>
+        <w:pStyle w:val="Normal"/>
+        <w:spacing w:lineRule="auto" w:line="360" w:before="119" w:after="119"/>
         <w:rPr>
           <w:rFonts w:cs="Times New Roman"/>
           <w:highlight w:val="white"/>
         </w:rPr>
-      </w:r>
-    </w:p>
-    <w:p>
-      <w:pPr>
-        <w:pStyle w:val="Normal"/>
-        <w:spacing w:lineRule="auto" w:line="360" w:before="119" w:after="119"/>
+      </w:pPr>
+      <w:r>
         <w:rPr>
           <w:rFonts w:cs="Times New Roman"/>
           <w:highlight w:val="white"/>
         </w:rPr>
-      </w:pPr>
-      <w:r>
-        <w:rPr>
-          <w:rFonts w:cs="Times New Roman"/>
+      </w:r>
+      <w:r>
+        <w:br w:type="page"/>
+      </w:r>
+    </w:p>
+    <w:p>
+      <w:pPr>
+        <w:pStyle w:val="Normal"/>
+        <w:spacing w:lineRule="auto" w:line="360" w:before="119" w:after="119"/>
+        <w:rPr/>
+      </w:pPr>
+      <w:r>
+        <w:rPr>
+          <w:rFonts w:cs="Times New Roman" w:ascii="Times New Roman" w:hAnsi="Times New Roman"/>
+          <w:b/>
+          <w:sz w:val="24"/>
+          <w:szCs w:val="24"/>
+        </w:rPr>
+        <w:t>3. METODOLOGIA</w:t>
+      </w:r>
+    </w:p>
+    <w:p>
+      <w:pPr>
+        <w:pStyle w:val="Normal"/>
+        <w:spacing w:lineRule="auto" w:line="360" w:before="119" w:after="119"/>
+        <w:rPr/>
+      </w:pPr>
+      <w:r>
+        <w:rPr>
+          <w:rFonts w:cs="Times New Roman" w:ascii="Times New Roman" w:hAnsi="Times New Roman"/>
+          <w:b/>
+          <w:sz w:val="24"/>
+          <w:szCs w:val="24"/>
+        </w:rPr>
+        <w:tab/>
+      </w:r>
+      <w:r>
+        <w:rPr>
+          <w:rFonts w:cs="Times New Roman" w:ascii="Times New Roman" w:hAnsi="Times New Roman"/>
+          <w:b w:val="false"/>
+          <w:bCs w:val="false"/>
+          <w:sz w:val="24"/>
+          <w:szCs w:val="24"/>
+        </w:rPr>
+        <w:t>As tecnologias e linguagens escolhidas foram baseadas em profunda análise do cenário de cada uma das opções e suas relativas integrações.</w:t>
+      </w:r>
+    </w:p>
+    <w:p>
+      <w:pPr>
+        <w:pStyle w:val="Normal"/>
+        <w:spacing w:lineRule="auto" w:line="360" w:before="119" w:after="119"/>
+        <w:rPr/>
+      </w:pPr>
+      <w:r>
+        <w:rPr>
+          <w:rFonts w:cs="Times New Roman" w:ascii="Times New Roman" w:hAnsi="Times New Roman"/>
+          <w:b w:val="false"/>
+          <w:bCs w:val="false"/>
+          <w:sz w:val="24"/>
+          <w:szCs w:val="24"/>
+        </w:rPr>
+        <w:tab/>
+        <w:t>Após selecionar a linguagem que demandaria todas as outras, o Java, foi feito um levantamento de quais tecnologias integrariam-se de forma interessante, sua relevância na comunidade e suas perspectivas de futuro.</w:t>
+      </w:r>
+    </w:p>
+    <w:p>
+      <w:pPr>
+        <w:pStyle w:val="Normal"/>
+        <w:spacing w:lineRule="auto" w:line="360" w:before="119" w:after="119"/>
+        <w:rPr/>
+      </w:pPr>
+      <w:r>
+        <w:rPr>
+          <w:rFonts w:cs="Times New Roman" w:ascii="Times New Roman" w:hAnsi="Times New Roman"/>
+          <w:b w:val="false"/>
+          <w:bCs w:val="false"/>
+          <w:sz w:val="24"/>
+          <w:szCs w:val="24"/>
+        </w:rPr>
+        <w:tab/>
+        <w:t>Além disso, foi necessário a observação de alguns requisitos pontuais do sistema, como a necessidade de funcionar bem em dispositivos móveis e de delimitação das permissões de acordo com o tipo de usuário.</w:t>
+      </w:r>
+    </w:p>
+    <w:p>
+      <w:pPr>
+        <w:pStyle w:val="Normal"/>
+        <w:spacing w:lineRule="auto" w:line="360" w:before="119" w:after="119"/>
+        <w:jc w:val="both"/>
+        <w:rPr/>
+      </w:pPr>
+      <w:r>
+        <w:rPr>
+          <w:rFonts w:cs="Times New Roman" w:ascii="Times New Roman" w:hAnsi="Times New Roman"/>
+          <w:sz w:val="24"/>
+          <w:szCs w:val="24"/>
+        </w:rPr>
+        <w:tab/>
+        <w:t>Portanto, tecnologias em desuso, com pouca documentação, sem muito respaldo da comunidade de desenvolvedores ou que não atendiam aos requisitos necessários foram descartadas, chegando então ao conjunto de soluções e ferramentas aplicadas no desenvolvimento da aplicação.</w:t>
+      </w:r>
+    </w:p>
+    <w:p>
+      <w:pPr>
+        <w:pStyle w:val="Normal"/>
+        <w:spacing w:lineRule="auto" w:line="360" w:before="119" w:after="119"/>
+        <w:jc w:val="both"/>
+        <w:rPr>
+          <w:rFonts w:ascii="Times New Roman" w:hAnsi="Times New Roman" w:cs="Times New Roman"/>
+          <w:sz w:val="24"/>
+          <w:szCs w:val="24"/>
+        </w:rPr>
+      </w:pPr>
+      <w:r>
+        <w:rPr>
+          <w:rFonts w:cs="Times New Roman" w:ascii="Times New Roman" w:hAnsi="Times New Roman"/>
+          <w:sz w:val="24"/>
+          <w:szCs w:val="24"/>
+        </w:rPr>
+      </w:r>
+    </w:p>
+    <w:p>
+      <w:pPr>
+        <w:pStyle w:val="Normal"/>
+        <w:spacing w:lineRule="auto" w:line="360" w:before="119" w:after="119"/>
+        <w:rPr/>
+      </w:pPr>
+      <w:r>
+        <w:rPr>
+          <w:rFonts w:cs="Times New Roman" w:ascii="Times New Roman" w:hAnsi="Times New Roman"/>
+          <w:b/>
+          <w:sz w:val="24"/>
+          <w:szCs w:val="24"/>
           <w:highlight w:val="white"/>
         </w:rPr>
-      </w:r>
-      <w:r>
-        <w:br w:type="page"/>
-      </w:r>
-    </w:p>
-    <w:p>
-      <w:pPr>
-        <w:pStyle w:val="Normal"/>
-        <w:spacing w:lineRule="auto" w:line="360" w:before="119" w:after="119"/>
-        <w:rPr>
-          <w:rFonts w:ascii="Times New Roman" w:hAnsi="Times New Roman" w:cs="Times New Roman"/>
-          <w:b/>
-          <w:b/>
-          <w:sz w:val="24"/>
-          <w:szCs w:val="24"/>
-        </w:rPr>
-      </w:pPr>
-      <w:r>
-        <w:rPr>
-          <w:rFonts w:cs="Times New Roman" w:ascii="Times New Roman" w:hAnsi="Times New Roman"/>
-          <w:b/>
-          <w:sz w:val="24"/>
-          <w:szCs w:val="24"/>
-        </w:rPr>
-        <w:t>2. METODOLOGIA</w:t>
-      </w:r>
-    </w:p>
-    <w:p>
-      <w:pPr>
-        <w:pStyle w:val="Normal"/>
-        <w:spacing w:lineRule="auto" w:line="360" w:before="119" w:after="119"/>
-        <w:rPr>
-          <w:rFonts w:ascii="Times New Roman" w:hAnsi="Times New Roman" w:cs="Times New Roman"/>
-          <w:sz w:val="24"/>
-          <w:szCs w:val="24"/>
-        </w:rPr>
-      </w:pPr>
-      <w:r>
-        <w:rPr>
-          <w:rFonts w:cs="Times New Roman" w:ascii="Times New Roman" w:hAnsi="Times New Roman"/>
-          <w:sz w:val="24"/>
-          <w:szCs w:val="24"/>
-        </w:rPr>
-        <w:tab/>
-        <w:t>Em constante contato com as comunidades de desenvolvedores através da internet, eventos, palestras e até mesmo vagas de emprego, observou-se a predominância das tecnologias web para o desenvolvimento de aplicações modernas.</w:t>
-        <w:br/>
-        <w:t>Além da escolha por trabalhar com tecnologias “quentes”, a necessidade de utilização do software pelos vendedores através de dispositivos móveis e fora da empresa, reforçou as escolhas.</w:t>
-      </w:r>
-    </w:p>
-    <w:p>
-      <w:pPr>
-        <w:pStyle w:val="Normal"/>
-        <w:spacing w:lineRule="auto" w:line="360" w:before="119" w:after="119"/>
-        <w:rPr>
-          <w:rFonts w:ascii="Times New Roman" w:hAnsi="Times New Roman" w:cs="Times New Roman"/>
-          <w:sz w:val="24"/>
-          <w:szCs w:val="24"/>
-        </w:rPr>
-      </w:pPr>
-      <w:r>
-        <w:rPr>
-          <w:rFonts w:cs="Times New Roman" w:ascii="Times New Roman" w:hAnsi="Times New Roman"/>
-          <w:sz w:val="24"/>
-          <w:szCs w:val="24"/>
-        </w:rPr>
-        <w:t>Quando fala-se em Java, o que há de mais interessante para a programação da plataforma proposta é o Spring Framework com a sua coletânea de serviços e robustez nas soluções. Foi portanto adotado neste projeto.</w:t>
-      </w:r>
-    </w:p>
-    <w:p>
-      <w:pPr>
-        <w:pStyle w:val="Normal"/>
-        <w:spacing w:lineRule="auto" w:line="360" w:before="119" w:after="119"/>
-        <w:rPr>
-          <w:rFonts w:ascii="Times New Roman" w:hAnsi="Times New Roman" w:cs="Times New Roman"/>
-          <w:sz w:val="24"/>
-          <w:szCs w:val="24"/>
-        </w:rPr>
-      </w:pPr>
-      <w:r>
-        <w:rPr>
-          <w:rFonts w:cs="Times New Roman" w:ascii="Times New Roman" w:hAnsi="Times New Roman"/>
-          <w:sz w:val="24"/>
-          <w:szCs w:val="24"/>
-        </w:rPr>
-        <w:t>As demais tecnologias são consequências das escolhas acima citadas, pois além da facilidade de integração com Java e Spring, estão todas consolidadas no mercado e comunidade da linguagem, garantindo atualizações para as bibliotecas, documentação sólida e contínuas evoluções que poderão integrar a aplicação.</w:t>
-        <w:br/>
-      </w:r>
-    </w:p>
-    <w:p>
-      <w:pPr>
-        <w:pStyle w:val="Normal"/>
-        <w:spacing w:lineRule="auto" w:line="360" w:before="119" w:after="119"/>
-        <w:rPr>
-          <w:rFonts w:ascii="Times New Roman" w:hAnsi="Times New Roman" w:cs="Times New Roman"/>
-          <w:b/>
-          <w:b/>
-          <w:sz w:val="24"/>
-          <w:szCs w:val="24"/>
-          <w:highlight w:val="white"/>
-        </w:rPr>
-      </w:pPr>
-      <w:r>
-        <w:rPr>
-          <w:rFonts w:cs="Times New Roman" w:ascii="Times New Roman" w:hAnsi="Times New Roman"/>
-          <w:b/>
-          <w:sz w:val="24"/>
-          <w:szCs w:val="24"/>
-          <w:highlight w:val="white"/>
-        </w:rPr>
-        <w:t>2.1 Tecnologias e Ferramentas utilizadas</w:t>
-      </w:r>
-    </w:p>
-    <w:p>
-      <w:pPr>
-        <w:pStyle w:val="Normal"/>
-        <w:spacing w:lineRule="auto" w:line="360" w:before="119" w:after="119"/>
-        <w:rPr>
-          <w:rFonts w:ascii="Times New Roman" w:hAnsi="Times New Roman" w:cs="Times New Roman"/>
-          <w:b/>
-          <w:b/>
-          <w:sz w:val="24"/>
-          <w:szCs w:val="24"/>
-        </w:rPr>
-      </w:pPr>
-      <w:r>
-        <w:rPr>
-          <w:rFonts w:cs="Times New Roman" w:ascii="Times New Roman" w:hAnsi="Times New Roman"/>
-          <w:b/>
-          <w:sz w:val="24"/>
-          <w:szCs w:val="24"/>
-        </w:rPr>
-        <w:t>2.1.1 UML (Unified Modeling Language)</w:t>
+        <w:t>3.1 Tecnologias e Ferramentas utilizadas</w:t>
+      </w:r>
+    </w:p>
+    <w:p>
+      <w:pPr>
+        <w:pStyle w:val="Normal"/>
+        <w:spacing w:lineRule="auto" w:line="360" w:before="119" w:after="119"/>
+        <w:rPr/>
+      </w:pPr>
+      <w:r>
+        <w:rPr>
+          <w:rFonts w:cs="Times New Roman" w:ascii="Times New Roman" w:hAnsi="Times New Roman"/>
+          <w:b/>
+          <w:sz w:val="24"/>
+          <w:szCs w:val="24"/>
+        </w:rPr>
+        <w:t>3.1.1 UML (Unified Modeling Language)</w:t>
       </w:r>
     </w:p>
     <w:p>
@@ -5384,36 +5260,25 @@
         <w:pStyle w:val="Normal"/>
         <w:spacing w:lineRule="auto" w:line="360" w:before="119" w:after="119"/>
         <w:jc w:val="both"/>
-        <w:rPr>
-          <w:rFonts w:ascii="Times New Roman" w:hAnsi="Times New Roman" w:cs="Times New Roman"/>
-          <w:b/>
+        <w:rPr/>
+      </w:pPr>
+      <w:r>
+        <w:rPr>
+          <w:rFonts w:cs="Times New Roman" w:ascii="Times New Roman" w:hAnsi="Times New Roman"/>
           <w:b/>
           <w:bCs/>
           <w:sz w:val="24"/>
           <w:szCs w:val="24"/>
         </w:rPr>
-      </w:pPr>
-      <w:r>
-        <w:rPr>
-          <w:rFonts w:cs="Times New Roman" w:ascii="Times New Roman" w:hAnsi="Times New Roman"/>
-          <w:b/>
-          <w:bCs/>
-          <w:sz w:val="24"/>
-          <w:szCs w:val="24"/>
-        </w:rPr>
-        <w:t>2.1.2 StarUML</w:t>
-      </w:r>
-    </w:p>
-    <w:p>
-      <w:pPr>
-        <w:pStyle w:val="Normal"/>
-        <w:spacing w:lineRule="auto" w:line="360" w:before="119" w:after="119"/>
-        <w:jc w:val="both"/>
-        <w:rPr>
-          <w:rFonts w:ascii="Times New Roman" w:hAnsi="Times New Roman" w:cs="Times New Roman"/>
-          <w:sz w:val="24"/>
-          <w:szCs w:val="24"/>
-        </w:rPr>
+        <w:t>3.1.2 StarUML</w:t>
+      </w:r>
+    </w:p>
+    <w:p>
+      <w:pPr>
+        <w:pStyle w:val="Normal"/>
+        <w:spacing w:lineRule="auto" w:line="360" w:before="119" w:after="119"/>
+        <w:jc w:val="both"/>
+        <w:rPr/>
       </w:pPr>
       <w:r>
         <w:rPr>
@@ -5422,7 +5287,35 @@
           <w:szCs w:val="24"/>
         </w:rPr>
         <w:tab/>
-        <w:t>O StarUML é um software que possibilita a criação de modelagens e diagramas seguindo a padronização da UML 2.0, a última padronização da linguagem.</w:t>
+        <w:t>O StarUML é um software que possibilita a criação de modelagens e diagramas</w:t>
+      </w:r>
+    </w:p>
+    <w:p>
+      <w:pPr>
+        <w:pStyle w:val="Normal"/>
+        <w:spacing w:lineRule="auto" w:line="360" w:before="119" w:after="119"/>
+        <w:jc w:val="both"/>
+        <w:rPr>
+          <w:rFonts w:ascii="Times New Roman" w:hAnsi="Times New Roman" w:cs="Times New Roman"/>
+          <w:sz w:val="24"/>
+          <w:szCs w:val="24"/>
+        </w:rPr>
+      </w:pPr>
+      <w:r>
+        <w:rPr>
+          <w:rFonts w:cs="Times New Roman" w:ascii="Times New Roman" w:hAnsi="Times New Roman"/>
+          <w:sz w:val="24"/>
+          <w:szCs w:val="24"/>
+        </w:rPr>
+        <w:t xml:space="preserve"> </w:t>
+      </w:r>
+      <w:r>
+        <w:rPr>
+          <w:rFonts w:cs="Times New Roman" w:ascii="Times New Roman" w:hAnsi="Times New Roman"/>
+          <w:sz w:val="24"/>
+          <w:szCs w:val="24"/>
+        </w:rPr>
+        <w:t>seguindo a padronização da UML 2.0, a última padronização da linguagem.</w:t>
       </w:r>
     </w:p>
     <w:p>
@@ -5470,43 +5363,121 @@
       <w:pPr>
         <w:pStyle w:val="Normal"/>
         <w:spacing w:lineRule="auto" w:line="360" w:before="119" w:after="119"/>
-        <w:rPr>
-          <w:rFonts w:ascii="Times New Roman" w:hAnsi="Times New Roman" w:cs="Times New Roman"/>
-          <w:b/>
-          <w:b/>
-          <w:sz w:val="24"/>
-          <w:szCs w:val="24"/>
-        </w:rPr>
-      </w:pPr>
-      <w:r>
-        <w:rPr>
-          <w:rFonts w:cs="Times New Roman" w:ascii="Times New Roman" w:hAnsi="Times New Roman"/>
-          <w:b/>
-          <w:sz w:val="24"/>
-          <w:szCs w:val="24"/>
-        </w:rPr>
-      </w:r>
-    </w:p>
-    <w:p>
-      <w:pPr>
-        <w:pStyle w:val="Normal"/>
-        <w:spacing w:lineRule="auto" w:line="360" w:before="119" w:after="119"/>
-        <w:rPr>
-          <w:rFonts w:ascii="Times New Roman" w:hAnsi="Times New Roman" w:cs="Times New Roman"/>
-          <w:b/>
-          <w:b/>
-          <w:sz w:val="24"/>
-          <w:szCs w:val="24"/>
-        </w:rPr>
-      </w:pPr>
-      <w:r>
-        <w:rPr>
-          <w:rFonts w:cs="Times New Roman" w:ascii="Times New Roman" w:hAnsi="Times New Roman"/>
-          <w:b/>
-          <w:sz w:val="24"/>
-          <w:szCs w:val="24"/>
-        </w:rPr>
-        <w:t>2.1.1 Java</w:t>
+        <w:jc w:val="center"/>
+        <w:rPr>
+          <w:rFonts w:ascii="Times New Roman" w:hAnsi="Times New Roman" w:cs="Times New Roman"/>
+          <w:b w:val="false"/>
+          <w:b w:val="false"/>
+          <w:bCs w:val="false"/>
+          <w:sz w:val="22"/>
+          <w:szCs w:val="22"/>
+        </w:rPr>
+      </w:pPr>
+      <w:bookmarkStart w:id="5" w:name="__DdeLink__788_1974379442"/>
+      <w:bookmarkEnd w:id="5"/>
+      <w:r>
+        <w:drawing>
+          <wp:anchor behindDoc="0" distT="0" distB="0" distL="0" distR="0" simplePos="0" locked="0" layoutInCell="1" allowOverlap="1" relativeHeight="27">
+            <wp:simplePos x="0" y="0"/>
+            <wp:positionH relativeFrom="column">
+              <wp:align>center</wp:align>
+            </wp:positionH>
+            <wp:positionV relativeFrom="paragraph">
+              <wp:posOffset>635</wp:posOffset>
+            </wp:positionV>
+            <wp:extent cx="5403215" cy="2792095"/>
+            <wp:effectExtent l="0" t="0" r="0" b="0"/>
+            <wp:wrapSquare wrapText="largest"/>
+            <wp:docPr id="1" name="Figura27" descr=""/>
+            <wp:cNvGraphicFramePr>
+              <a:graphicFrameLocks xmlns:a="http://schemas.openxmlformats.org/drawingml/2006/main" noChangeAspect="1"/>
+            </wp:cNvGraphicFramePr>
+            <a:graphic xmlns:a="http://schemas.openxmlformats.org/drawingml/2006/main">
+              <a:graphicData uri="http://schemas.openxmlformats.org/drawingml/2006/picture">
+                <pic:pic xmlns:pic="http://schemas.openxmlformats.org/drawingml/2006/picture">
+                  <pic:nvPicPr>
+                    <pic:cNvPr id="1" name="Figura27" descr=""/>
+                    <pic:cNvPicPr>
+                      <a:picLocks noChangeAspect="1" noChangeArrowheads="1"/>
+                    </pic:cNvPicPr>
+                  </pic:nvPicPr>
+                  <pic:blipFill>
+                    <a:blip r:embed="rId7"/>
+                    <a:stretch>
+                      <a:fillRect/>
+                    </a:stretch>
+                  </pic:blipFill>
+                  <pic:spPr bwMode="auto">
+                    <a:xfrm>
+                      <a:off x="0" y="0"/>
+                      <a:ext cx="5403215" cy="2792095"/>
+                    </a:xfrm>
+                    <a:prstGeom prst="rect">
+                      <a:avLst/>
+                    </a:prstGeom>
+                  </pic:spPr>
+                </pic:pic>
+              </a:graphicData>
+            </a:graphic>
+          </wp:anchor>
+        </w:drawing>
+      </w:r>
+      <w:r>
+        <w:rPr>
+          <w:rFonts w:cs="Times New Roman" w:ascii="Times New Roman" w:hAnsi="Times New Roman"/>
+          <w:b w:val="false"/>
+          <w:bCs w:val="false"/>
+          <w:sz w:val="22"/>
+          <w:szCs w:val="22"/>
+        </w:rPr>
+        <w:t>F</w:t>
+      </w:r>
+      <w:r>
+        <w:rPr>
+          <w:rFonts w:cs="Times New Roman" w:ascii="Times New Roman" w:hAnsi="Times New Roman"/>
+          <w:b w:val="false"/>
+          <w:bCs w:val="false"/>
+          <w:sz w:val="22"/>
+          <w:szCs w:val="22"/>
+        </w:rPr>
+        <w:t>igura 1: Interface do programa StarUML</w:t>
+      </w:r>
+    </w:p>
+    <w:p>
+      <w:pPr>
+        <w:pStyle w:val="Normal"/>
+        <w:spacing w:lineRule="auto" w:line="360" w:before="119" w:after="119"/>
+        <w:rPr>
+          <w:rFonts w:ascii="Times New Roman" w:hAnsi="Times New Roman" w:cs="Times New Roman"/>
+          <w:b/>
+          <w:b/>
+          <w:sz w:val="24"/>
+          <w:szCs w:val="24"/>
+        </w:rPr>
+      </w:pPr>
+      <w:r>
+        <w:rPr>
+          <w:rFonts w:cs="Times New Roman" w:ascii="Times New Roman" w:hAnsi="Times New Roman"/>
+          <w:b/>
+          <w:sz w:val="24"/>
+          <w:szCs w:val="24"/>
+        </w:rPr>
+      </w:r>
+    </w:p>
+    <w:p>
+      <w:pPr>
+        <w:pStyle w:val="Normal"/>
+        <w:spacing w:lineRule="auto" w:line="360" w:before="119" w:after="119"/>
+        <w:rPr/>
+      </w:pPr>
+      <w:r>
+        <w:rPr>
+          <w:rFonts w:cs="Times New Roman" w:ascii="Times New Roman" w:hAnsi="Times New Roman"/>
+          <w:b/>
+          <w:sz w:val="24"/>
+          <w:szCs w:val="24"/>
+        </w:rPr>
+        <w:t>3.1.1 Java</w:t>
       </w:r>
     </w:p>
     <w:p>
@@ -5547,26 +5518,8 @@
           <w:sz w:val="24"/>
           <w:szCs w:val="24"/>
         </w:rPr>
+        <w:tab/>
         <w:t>É hoje uma das linguagens mais utilizadas no mundo, sendo base para a criação de aplicativos para aparelhos móveis com sistema Android.</w:t>
-      </w:r>
-    </w:p>
-    <w:p>
-      <w:pPr>
-        <w:pStyle w:val="Normal"/>
-        <w:spacing w:lineRule="auto" w:line="360" w:before="119" w:after="119"/>
-        <w:rPr>
-          <w:rFonts w:ascii="Times New Roman" w:hAnsi="Times New Roman" w:cs="Times New Roman"/>
-          <w:sz w:val="24"/>
-          <w:szCs w:val="24"/>
-        </w:rPr>
-      </w:pPr>
-      <w:r>
-        <w:rPr>
-          <w:rFonts w:cs="Times New Roman" w:ascii="Times New Roman" w:hAnsi="Times New Roman"/>
-          <w:sz w:val="24"/>
-          <w:szCs w:val="24"/>
-        </w:rPr>
-        <w:t>Segundo Schildt (2015, página 2):</w:t>
       </w:r>
     </w:p>
     <w:p>
@@ -5577,7 +5530,7 @@
         <w:jc w:val="both"/>
         <w:rPr/>
       </w:pPr>
-      <w:bookmarkStart w:id="5" w:name="__DdeLink__684_3556940823"/>
+      <w:bookmarkStart w:id="6" w:name="__DdeLink__684_3556940823"/>
       <w:r>
         <w:rPr>
           <w:rFonts w:cs="Times New Roman" w:ascii="Times New Roman" w:hAnsi="Times New Roman"/>
@@ -5586,12 +5539,12 @@
         <w:br/>
         <w:t>mas é mais do que isso. Ela revolucionou a programação, mudando a maneira de pensarmos</w:t>
       </w:r>
-      <w:bookmarkEnd w:id="5"/>
-      <w:r>
-        <w:rPr>
-          <w:rFonts w:cs="Times New Roman" w:ascii="Times New Roman" w:hAnsi="Times New Roman"/>
-        </w:rPr>
-        <w:t xml:space="preserve"> tanto sobre a forma quanto sobre a função de um programa. Atualmente, ser um programador profissional exige a habilidade de programar em Java, tal é sua importância.</w:t>
+      <w:bookmarkEnd w:id="6"/>
+      <w:r>
+        <w:rPr>
+          <w:rFonts w:cs="Times New Roman" w:ascii="Times New Roman" w:hAnsi="Times New Roman"/>
+        </w:rPr>
+        <w:t xml:space="preserve"> tanto sobre a forma quanto sobre a função de um programa. Atualmente, ser um programador profissional exige a habilidade de programar em Java, tal é sua importância. (SCHILDT, 2015).</w:t>
       </w:r>
     </w:p>
     <w:p>
@@ -5618,11 +5571,7 @@
         <w:pStyle w:val="Normal"/>
         <w:spacing w:lineRule="auto" w:line="360" w:before="119" w:after="119"/>
         <w:jc w:val="both"/>
-        <w:rPr>
-          <w:rFonts w:ascii="Times New Roman" w:hAnsi="Times New Roman" w:cs="Times New Roman"/>
-          <w:sz w:val="24"/>
-          <w:szCs w:val="24"/>
-        </w:rPr>
+        <w:rPr/>
       </w:pPr>
       <w:r>
         <w:rPr>
@@ -5631,30 +5580,41 @@
           <w:szCs w:val="24"/>
         </w:rPr>
         <w:tab/>
-        <w:t>A linguagem foi escolhida por ser bastante robusta e com vasta documentação e suporte da comunidade.</w:t>
-      </w:r>
-    </w:p>
-    <w:p>
-      <w:pPr>
-        <w:pStyle w:val="Normal"/>
-        <w:spacing w:lineRule="auto" w:line="360" w:before="119" w:after="119"/>
-        <w:jc w:val="both"/>
-        <w:rPr>
-          <w:rFonts w:ascii="Times New Roman" w:hAnsi="Times New Roman" w:cs="Times New Roman"/>
-          <w:b/>
-          <w:b/>
-          <w:sz w:val="24"/>
-          <w:szCs w:val="24"/>
-        </w:rPr>
-      </w:pPr>
-      <w:r>
-        <w:rPr>
-          <w:rFonts w:cs="Times New Roman" w:ascii="Times New Roman" w:hAnsi="Times New Roman"/>
-          <w:b/>
-          <w:sz w:val="24"/>
-          <w:szCs w:val="24"/>
-        </w:rPr>
-        <w:t>2.1.2 Spring Framework</w:t>
+        <w:t xml:space="preserve">A linguagem foi escolhida por ser bastante robusta, com vasta documentação, suporte da comunidade </w:t>
+      </w:r>
+      <w:r>
+        <w:rPr>
+          <w:rFonts w:cs="Times New Roman" w:ascii="Times New Roman" w:hAnsi="Times New Roman"/>
+          <w:sz w:val="24"/>
+          <w:szCs w:val="24"/>
+        </w:rPr>
+        <w:t>e ser multiplataforma, permitindo a programação em ambiente web, que pensou-se como ideal para atender a todos os requisitos do software.</w:t>
+      </w:r>
+    </w:p>
+    <w:p>
+      <w:pPr>
+        <w:pStyle w:val="Normal"/>
+        <w:spacing w:lineRule="auto" w:line="360" w:before="119" w:after="119"/>
+        <w:jc w:val="both"/>
+        <w:rPr/>
+      </w:pPr>
+      <w:r>
+        <w:rPr>
+          <w:rFonts w:cs="Times New Roman" w:ascii="Times New Roman" w:hAnsi="Times New Roman"/>
+          <w:b/>
+          <w:sz w:val="24"/>
+          <w:szCs w:val="24"/>
+        </w:rPr>
+        <w:t>3</w:t>
+      </w:r>
+      <w:r>
+        <w:rPr>
+          <w:rFonts w:cs="Times New Roman" w:ascii="Times New Roman" w:hAnsi="Times New Roman"/>
+          <w:b/>
+          <w:sz w:val="24"/>
+          <w:szCs w:val="24"/>
+        </w:rPr>
+        <w:t>.1.2 Spring Framework</w:t>
       </w:r>
     </w:p>
     <w:p>
@@ -5695,6 +5655,7 @@
           <w:sz w:val="24"/>
           <w:szCs w:val="24"/>
         </w:rPr>
+        <w:tab/>
         <w:t>Dentro dela, estão sendo utilizados neste projeto os seguintes módulos:</w:t>
       </w:r>
     </w:p>
@@ -5715,6 +5676,7 @@
           <w:sz w:val="24"/>
           <w:szCs w:val="24"/>
         </w:rPr>
+        <w:tab/>
         <w:t>Spring MVC, que ajuda na construção de aplicações web dentro do padrão Model, View e Controller;</w:t>
       </w:r>
     </w:p>
@@ -5735,6 +5697,7 @@
           <w:sz w:val="24"/>
           <w:szCs w:val="24"/>
         </w:rPr>
+        <w:tab/>
         <w:t>Spring Data, que auxilia na parte de persistência com o banco de dados, principalmente nas operações de CRUD da aplicação;</w:t>
       </w:r>
     </w:p>
@@ -5743,126 +5706,111 @@
         <w:pStyle w:val="Normal"/>
         <w:spacing w:lineRule="auto" w:line="360" w:before="119" w:after="119"/>
         <w:jc w:val="both"/>
-        <w:rPr>
-          <w:rFonts w:ascii="Times New Roman" w:hAnsi="Times New Roman" w:cs="Times New Roman"/>
-          <w:sz w:val="24"/>
-          <w:szCs w:val="24"/>
-        </w:rPr>
-      </w:pPr>
-      <w:r>
-        <w:rPr>
-          <w:rFonts w:cs="Times New Roman" w:ascii="Times New Roman" w:hAnsi="Times New Roman"/>
-          <w:sz w:val="24"/>
-          <w:szCs w:val="24"/>
-        </w:rPr>
+        <w:rPr/>
+      </w:pPr>
+      <w:r>
+        <w:rPr>
+          <w:rFonts w:cs="Times New Roman" w:ascii="Times New Roman" w:hAnsi="Times New Roman"/>
+          <w:sz w:val="24"/>
+          <w:szCs w:val="24"/>
+        </w:rPr>
+        <w:tab/>
         <w:t>Spring Security, que provê facilidades para a parte de segurança do sistema;</w:t>
         <w:br/>
         <w:br/>
-        <w:t xml:space="preserve">O Spring Framework foi escolhido pois reúne o que existe de melhor, no que toca as soluções para Java na arquitetura web. </w:t>
-      </w:r>
-    </w:p>
-    <w:p>
-      <w:pPr>
-        <w:pStyle w:val="Normal"/>
-        <w:spacing w:lineRule="auto" w:line="360" w:before="119" w:after="119"/>
-        <w:jc w:val="both"/>
-        <w:rPr>
-          <w:rFonts w:ascii="Times New Roman" w:hAnsi="Times New Roman" w:cs="Times New Roman"/>
-          <w:sz w:val="24"/>
-          <w:szCs w:val="24"/>
-        </w:rPr>
-      </w:pPr>
-      <w:r>
-        <w:rPr>
-          <w:rFonts w:cs="Times New Roman" w:ascii="Times New Roman" w:hAnsi="Times New Roman"/>
-          <w:sz w:val="24"/>
-          <w:szCs w:val="24"/>
-        </w:rPr>
-        <w:t>Tendo bastante documentação e uma comunidade muito ativa, oferecendo soluções já sólidas no mercado.</w:t>
-      </w:r>
-    </w:p>
-    <w:p>
-      <w:pPr>
-        <w:pStyle w:val="Normal"/>
-        <w:spacing w:lineRule="auto" w:line="360" w:before="119" w:after="119"/>
-        <w:jc w:val="both"/>
-        <w:rPr>
-          <w:rFonts w:ascii="Times New Roman" w:hAnsi="Times New Roman" w:cs="Times New Roman"/>
-          <w:b/>
-          <w:b/>
-          <w:sz w:val="24"/>
-          <w:szCs w:val="24"/>
-        </w:rPr>
-      </w:pPr>
-      <w:r>
-        <w:rPr>
-          <w:rFonts w:cs="Times New Roman" w:ascii="Times New Roman" w:hAnsi="Times New Roman"/>
-          <w:b/>
-          <w:sz w:val="24"/>
-          <w:szCs w:val="24"/>
-        </w:rPr>
-      </w:r>
-    </w:p>
-    <w:p>
-      <w:pPr>
-        <w:pStyle w:val="Normal"/>
-        <w:spacing w:lineRule="auto" w:line="360" w:before="119" w:after="119"/>
-        <w:jc w:val="both"/>
-        <w:rPr>
-          <w:rFonts w:ascii="Times New Roman" w:hAnsi="Times New Roman" w:cs="Times New Roman"/>
-          <w:b/>
-          <w:b/>
-          <w:sz w:val="24"/>
-          <w:szCs w:val="24"/>
-        </w:rPr>
-      </w:pPr>
-      <w:r>
-        <w:rPr>
-          <w:rFonts w:cs="Times New Roman" w:ascii="Times New Roman" w:hAnsi="Times New Roman"/>
-          <w:b/>
-          <w:sz w:val="24"/>
-          <w:szCs w:val="24"/>
-        </w:rPr>
-        <w:t>2.1.4 MySQL</w:t>
-      </w:r>
-    </w:p>
-    <w:p>
-      <w:pPr>
-        <w:pStyle w:val="Normal"/>
-        <w:spacing w:lineRule="auto" w:line="360" w:before="119" w:after="119"/>
-        <w:jc w:val="both"/>
-        <w:rPr>
-          <w:rFonts w:ascii="Times New Roman" w:hAnsi="Times New Roman" w:cs="Times New Roman"/>
-          <w:sz w:val="24"/>
-          <w:szCs w:val="24"/>
-        </w:rPr>
-      </w:pPr>
-      <w:r>
-        <w:rPr>
-          <w:rFonts w:cs="Times New Roman" w:ascii="Times New Roman" w:hAnsi="Times New Roman"/>
-          <w:sz w:val="24"/>
-          <w:szCs w:val="24"/>
-        </w:rPr>
-        <w:t>É um Sistema de Gerenciamento de Banco de Dados (SGBD) dos mais populares no mundo. Utiliza a linguagem SQL e é extremamente difundida no mundo do desenvolvimento.</w:t>
-      </w:r>
-    </w:p>
-    <w:p>
-      <w:pPr>
-        <w:pStyle w:val="Normal"/>
-        <w:spacing w:lineRule="auto" w:line="360" w:before="119" w:after="119"/>
-        <w:jc w:val="both"/>
-        <w:rPr>
-          <w:rFonts w:ascii="Times New Roman" w:hAnsi="Times New Roman" w:cs="Times New Roman"/>
-          <w:sz w:val="24"/>
-          <w:szCs w:val="24"/>
-        </w:rPr>
-      </w:pPr>
-      <w:r>
-        <w:rPr>
-          <w:rFonts w:cs="Times New Roman" w:ascii="Times New Roman" w:hAnsi="Times New Roman"/>
-          <w:sz w:val="24"/>
-          <w:szCs w:val="24"/>
-        </w:rPr>
+        <w:tab/>
+      </w:r>
+      <w:r>
+        <w:rPr>
+          <w:rFonts w:cs="Times New Roman" w:ascii="Times New Roman" w:hAnsi="Times New Roman"/>
+          <w:sz w:val="24"/>
+          <w:szCs w:val="24"/>
+        </w:rPr>
+        <w:t>O Spring Framework foi escolhido pois reunia uma gama de soluções que seriam necessárias no projeto, favorecendo-a em comparação com as tecnologias concorrentes.</w:t>
+      </w:r>
+    </w:p>
+    <w:p>
+      <w:pPr>
+        <w:pStyle w:val="Normal"/>
+        <w:spacing w:lineRule="auto" w:line="360" w:before="119" w:after="119"/>
+        <w:jc w:val="both"/>
+        <w:rPr/>
+      </w:pPr>
+      <w:r>
+        <w:rPr>
+          <w:rFonts w:cs="Times New Roman" w:ascii="Times New Roman" w:hAnsi="Times New Roman"/>
+          <w:b/>
+          <w:sz w:val="24"/>
+          <w:szCs w:val="24"/>
+        </w:rPr>
+        <w:t>3</w:t>
+      </w:r>
+      <w:r>
+        <w:rPr>
+          <w:rFonts w:cs="Times New Roman" w:ascii="Times New Roman" w:hAnsi="Times New Roman"/>
+          <w:b/>
+          <w:sz w:val="24"/>
+          <w:szCs w:val="24"/>
+        </w:rPr>
+        <w:t>.1.4 MySQL</w:t>
+      </w:r>
+    </w:p>
+    <w:p>
+      <w:pPr>
+        <w:pStyle w:val="Normal"/>
+        <w:spacing w:lineRule="auto" w:line="360" w:before="119" w:after="119"/>
+        <w:jc w:val="both"/>
+        <w:rPr/>
+      </w:pPr>
+      <w:r>
+        <w:rPr>
+          <w:rFonts w:cs="Times New Roman" w:ascii="Times New Roman" w:hAnsi="Times New Roman"/>
+          <w:sz w:val="24"/>
+          <w:szCs w:val="24"/>
+        </w:rPr>
+        <w:tab/>
+        <w:t xml:space="preserve">É um Sistema de Gerenciamento de Banco de Dados (SGBD) dos mais populares no mundo. </w:t>
+      </w:r>
+    </w:p>
+    <w:p>
+      <w:pPr>
+        <w:pStyle w:val="Normal"/>
+        <w:spacing w:lineRule="auto" w:line="360" w:before="119" w:after="119"/>
+        <w:jc w:val="both"/>
+        <w:rPr>
+          <w:rFonts w:ascii="Times New Roman" w:hAnsi="Times New Roman" w:cs="Times New Roman"/>
+          <w:sz w:val="24"/>
+          <w:szCs w:val="24"/>
+        </w:rPr>
+      </w:pPr>
+      <w:r>
+        <w:rPr>
+          <w:rFonts w:cs="Times New Roman" w:ascii="Times New Roman" w:hAnsi="Times New Roman"/>
+          <w:sz w:val="24"/>
+          <w:szCs w:val="24"/>
+        </w:rPr>
+        <w:tab/>
+        <w:t>Utiliza a linguagem SQL e é extremamente difundida no mundo do desenvolvimento.</w:t>
+      </w:r>
+    </w:p>
+    <w:p>
+      <w:pPr>
+        <w:pStyle w:val="Normal"/>
+        <w:spacing w:lineRule="auto" w:line="360" w:before="119" w:after="119"/>
+        <w:jc w:val="both"/>
+        <w:rPr>
+          <w:rFonts w:ascii="Times New Roman" w:hAnsi="Times New Roman" w:cs="Times New Roman"/>
+          <w:sz w:val="24"/>
+          <w:szCs w:val="24"/>
+        </w:rPr>
+      </w:pPr>
+      <w:r>
+        <w:rPr>
+          <w:rFonts w:cs="Times New Roman" w:ascii="Times New Roman" w:hAnsi="Times New Roman"/>
+          <w:sz w:val="24"/>
+          <w:szCs w:val="24"/>
+        </w:rPr>
+        <w:tab/>
         <w:t>Foi escolhido pois apresenta uma solução simples, consolidada, com boa documentação de fácil implementação.</w:t>
       </w:r>
     </w:p>
@@ -7628,7 +7576,7 @@
             <wp:extent cx="6480175" cy="4077970"/>
             <wp:effectExtent l="0" t="0" r="0" b="0"/>
             <wp:wrapSquare wrapText="largest"/>
-            <wp:docPr id="1" name="Figura4" descr=""/>
+            <wp:docPr id="2" name="Figura4" descr=""/>
             <wp:cNvGraphicFramePr>
               <a:graphicFrameLocks xmlns:a="http://schemas.openxmlformats.org/drawingml/2006/main" noChangeAspect="1"/>
             </wp:cNvGraphicFramePr>
@@ -7636,13 +7584,13 @@
               <a:graphicData uri="http://schemas.openxmlformats.org/drawingml/2006/picture">
                 <pic:pic xmlns:pic="http://schemas.openxmlformats.org/drawingml/2006/picture">
                   <pic:nvPicPr>
-                    <pic:cNvPr id="1" name="Figura4" descr=""/>
+                    <pic:cNvPr id="2" name="Figura4" descr=""/>
                     <pic:cNvPicPr>
                       <a:picLocks noChangeAspect="1" noChangeArrowheads="1"/>
                     </pic:cNvPicPr>
                   </pic:nvPicPr>
                   <pic:blipFill>
-                    <a:blip r:embed="rId7"/>
+                    <a:blip r:embed="rId8"/>
                     <a:stretch>
                       <a:fillRect/>
                     </a:stretch>
@@ -7762,33 +7710,16 @@
         <w:pStyle w:val="Normal"/>
         <w:spacing w:lineRule="auto" w:line="360" w:before="119" w:after="119"/>
         <w:rPr>
-          <w:b/>
+          <w:rFonts w:ascii="Times New Roman" w:hAnsi="Times New Roman" w:cs="Times New Roman"/>
+          <w:sz w:val="24"/>
+          <w:szCs w:val="24"/>
+        </w:rPr>
+      </w:pPr>
+      <w:r>
+        <w:rPr>
+          <w:rFonts w:cs="Times New Roman" w:ascii="Times New Roman" w:hAnsi="Times New Roman"/>
           <w:b/>
           <w:bCs/>
-        </w:rPr>
-      </w:pPr>
-      <w:r>
-        <w:rPr>
-          <w:b/>
-          <w:bCs/>
-        </w:rPr>
-      </w:r>
-    </w:p>
-    <w:p>
-      <w:pPr>
-        <w:pStyle w:val="Normal"/>
-        <w:spacing w:lineRule="auto" w:line="360" w:before="119" w:after="119"/>
-        <w:rPr>
-          <w:rFonts w:ascii="Times New Roman" w:hAnsi="Times New Roman" w:cs="Times New Roman"/>
-          <w:sz w:val="24"/>
-          <w:szCs w:val="24"/>
-        </w:rPr>
-      </w:pPr>
-      <w:r>
-        <w:rPr>
-          <w:rFonts w:cs="Times New Roman" w:ascii="Times New Roman" w:hAnsi="Times New Roman"/>
-          <w:b/>
-          <w:bCs/>
           <w:sz w:val="24"/>
           <w:szCs w:val="24"/>
         </w:rPr>
@@ -7810,19 +7741,150 @@
         </w:rPr>
       </w:pPr>
       <w:r>
+        <w:rPr>
+          <w:rFonts w:cs="Times New Roman" w:ascii="Times New Roman" w:hAnsi="Times New Roman"/>
+          <w:b w:val="false"/>
+          <w:bCs w:val="false"/>
+          <w:sz w:val="24"/>
+          <w:szCs w:val="24"/>
+          <w:u w:val="none"/>
+        </w:rPr>
+        <w:tab/>
+        <w:t xml:space="preserve">O diagrama de classes apresenta todas as classes, mais precisamente da camada de modelo da aplicação, e os seus relacionamentos. </w:t>
+        <w:br/>
+      </w:r>
+    </w:p>
+    <w:p>
+      <w:pPr>
+        <w:pStyle w:val="Normal"/>
+        <w:spacing w:lineRule="auto" w:line="360" w:before="119" w:after="119"/>
+        <w:rPr>
+          <w:rFonts w:ascii="Times New Roman" w:hAnsi="Times New Roman" w:cs="Times New Roman"/>
+          <w:sz w:val="24"/>
+          <w:szCs w:val="24"/>
+        </w:rPr>
+      </w:pPr>
+      <w:r>
+        <w:rPr>
+          <w:rFonts w:cs="Times New Roman" w:ascii="Times New Roman" w:hAnsi="Times New Roman"/>
+          <w:sz w:val="24"/>
+          <w:szCs w:val="24"/>
+        </w:rPr>
+      </w:r>
+    </w:p>
+    <w:p>
+      <w:pPr>
+        <w:pStyle w:val="Normal"/>
+        <w:spacing w:lineRule="auto" w:line="360" w:before="119" w:after="119"/>
+        <w:rPr>
+          <w:rFonts w:cs="Times New Roman"/>
+          <w:b/>
+          <w:b/>
+        </w:rPr>
+      </w:pPr>
+      <w:r>
+        <w:rPr>
+          <w:rFonts w:cs="Times New Roman"/>
+          <w:b/>
+        </w:rPr>
+      </w:r>
+    </w:p>
+    <w:p>
+      <w:pPr>
+        <w:pStyle w:val="Normal"/>
+        <w:spacing w:lineRule="auto" w:line="360" w:before="119" w:after="119"/>
+        <w:rPr>
+          <w:rFonts w:cs="Times New Roman"/>
+          <w:b/>
+          <w:b/>
+        </w:rPr>
+      </w:pPr>
+      <w:r>
+        <w:rPr>
+          <w:rFonts w:cs="Times New Roman"/>
+          <w:b/>
+        </w:rPr>
+      </w:r>
+    </w:p>
+    <w:p>
+      <w:pPr>
+        <w:pStyle w:val="Normal"/>
+        <w:spacing w:lineRule="auto" w:line="360" w:before="119" w:after="119"/>
+        <w:rPr>
+          <w:rFonts w:cs="Times New Roman"/>
+          <w:b/>
+          <w:b/>
+        </w:rPr>
+      </w:pPr>
+      <w:r>
+        <w:rPr>
+          <w:rFonts w:cs="Times New Roman"/>
+          <w:b/>
+        </w:rPr>
+      </w:r>
+    </w:p>
+    <w:p>
+      <w:pPr>
+        <w:pStyle w:val="Normal"/>
+        <w:spacing w:lineRule="auto" w:line="360" w:before="119" w:after="119"/>
+        <w:rPr>
+          <w:rFonts w:cs="Times New Roman"/>
+          <w:b/>
+          <w:b/>
+        </w:rPr>
+      </w:pPr>
+      <w:r>
+        <w:rPr>
+          <w:rFonts w:cs="Times New Roman"/>
+          <w:b/>
+        </w:rPr>
+      </w:r>
+    </w:p>
+    <w:p>
+      <w:pPr>
+        <w:pStyle w:val="Normal"/>
+        <w:spacing w:lineRule="auto" w:line="360" w:before="119" w:after="119"/>
+        <w:rPr>
+          <w:rFonts w:cs="Times New Roman"/>
+          <w:b/>
+          <w:b/>
+        </w:rPr>
+      </w:pPr>
+      <w:r>
+        <w:rPr>
+          <w:rFonts w:cs="Times New Roman"/>
+          <w:b/>
+        </w:rPr>
+      </w:r>
+    </w:p>
+    <w:p>
+      <w:pPr>
+        <w:pStyle w:val="Normal"/>
+        <w:spacing w:lineRule="auto" w:line="360" w:before="119" w:after="119"/>
+        <w:rPr>
+          <w:rFonts w:cs="Times New Roman"/>
+          <w:b/>
+          <w:b/>
+        </w:rPr>
+      </w:pPr>
+      <w:r>
+        <w:rPr>
+          <w:rFonts w:cs="Times New Roman"/>
+          <w:b/>
+        </w:rPr>
         <w:drawing>
           <wp:anchor behindDoc="0" distT="0" distB="0" distL="0" distR="0" simplePos="0" locked="0" layoutInCell="1" allowOverlap="1" relativeHeight="4">
             <wp:simplePos x="0" y="0"/>
             <wp:positionH relativeFrom="column">
-              <wp:posOffset>328295</wp:posOffset>
+              <wp:posOffset>404495</wp:posOffset>
             </wp:positionH>
             <wp:positionV relativeFrom="paragraph">
-              <wp:posOffset>597535</wp:posOffset>
+              <wp:posOffset>60325</wp:posOffset>
             </wp:positionV>
             <wp:extent cx="4763135" cy="7569835"/>
             <wp:effectExtent l="0" t="0" r="0" b="0"/>
             <wp:wrapNone/>
-            <wp:docPr id="2" name="Figura5" descr=""/>
+            <wp:docPr id="3" name="Figura5" descr=""/>
             <wp:cNvGraphicFramePr>
               <a:graphicFrameLocks xmlns:a="http://schemas.openxmlformats.org/drawingml/2006/main" noChangeAspect="1"/>
             </wp:cNvGraphicFramePr>
@@ -7830,13 +7892,13 @@
               <a:graphicData uri="http://schemas.openxmlformats.org/drawingml/2006/picture">
                 <pic:pic xmlns:pic="http://schemas.openxmlformats.org/drawingml/2006/picture">
                   <pic:nvPicPr>
-                    <pic:cNvPr id="2" name="Figura5" descr=""/>
+                    <pic:cNvPr id="3" name="Figura5" descr=""/>
                     <pic:cNvPicPr>
                       <a:picLocks noChangeAspect="1" noChangeArrowheads="1"/>
                     </pic:cNvPicPr>
                   </pic:nvPicPr>
                   <pic:blipFill>
-                    <a:blip r:embed="rId8"/>
+                    <a:blip r:embed="rId9"/>
                     <a:stretch>
                       <a:fillRect/>
                     </a:stretch>
@@ -7856,45 +7918,55 @@
           </wp:anchor>
         </w:drawing>
       </w:r>
-      <w:r>
-        <w:rPr>
-          <w:rFonts w:cs="Times New Roman" w:ascii="Times New Roman" w:hAnsi="Times New Roman"/>
-          <w:b w:val="false"/>
-          <w:bCs w:val="false"/>
-          <w:sz w:val="24"/>
-          <w:szCs w:val="24"/>
-          <w:u w:val="none"/>
-        </w:rPr>
-        <w:tab/>
-      </w:r>
-      <w:r>
-        <w:rPr>
-          <w:rFonts w:cs="Times New Roman" w:ascii="Times New Roman" w:hAnsi="Times New Roman"/>
-          <w:b w:val="false"/>
-          <w:bCs w:val="false"/>
-          <w:sz w:val="24"/>
-          <w:szCs w:val="24"/>
-          <w:u w:val="none"/>
-        </w:rPr>
-        <w:t xml:space="preserve">O diagrama de classes apresenta todas as classes, mais precisamente da camada de modelo da aplicação, e os seus relacionamentos. </w:t>
-        <w:br/>
-      </w:r>
-    </w:p>
-    <w:p>
-      <w:pPr>
-        <w:pStyle w:val="Normal"/>
-        <w:spacing w:lineRule="auto" w:line="360" w:before="119" w:after="119"/>
-        <w:rPr>
-          <w:rFonts w:ascii="Times New Roman" w:hAnsi="Times New Roman" w:cs="Times New Roman"/>
-          <w:sz w:val="24"/>
-          <w:szCs w:val="24"/>
-        </w:rPr>
-      </w:pPr>
-      <w:r>
-        <w:rPr>
-          <w:rFonts w:cs="Times New Roman" w:ascii="Times New Roman" w:hAnsi="Times New Roman"/>
-          <w:sz w:val="24"/>
-          <w:szCs w:val="24"/>
+    </w:p>
+    <w:p>
+      <w:pPr>
+        <w:pStyle w:val="Normal"/>
+        <w:spacing w:lineRule="auto" w:line="360" w:before="119" w:after="119"/>
+        <w:rPr>
+          <w:rFonts w:cs="Times New Roman"/>
+          <w:b/>
+          <w:b/>
+        </w:rPr>
+      </w:pPr>
+      <w:r>
+        <w:rPr>
+          <w:rFonts w:cs="Times New Roman"/>
+          <w:b/>
+        </w:rPr>
+      </w:r>
+    </w:p>
+    <w:p>
+      <w:pPr>
+        <w:pStyle w:val="Normal"/>
+        <w:spacing w:lineRule="auto" w:line="360" w:before="119" w:after="119"/>
+        <w:rPr>
+          <w:rFonts w:cs="Times New Roman"/>
+          <w:b/>
+          <w:b/>
+        </w:rPr>
+      </w:pPr>
+      <w:r>
+        <w:rPr>
+          <w:rFonts w:cs="Times New Roman"/>
+          <w:b/>
+        </w:rPr>
+      </w:r>
+    </w:p>
+    <w:p>
+      <w:pPr>
+        <w:pStyle w:val="Normal"/>
+        <w:spacing w:lineRule="auto" w:line="360" w:before="119" w:after="119"/>
+        <w:rPr>
+          <w:rFonts w:cs="Times New Roman"/>
+          <w:b/>
+          <w:b/>
+        </w:rPr>
+      </w:pPr>
+      <w:r>
+        <w:rPr>
+          <w:rFonts w:cs="Times New Roman"/>
+          <w:b/>
         </w:rPr>
       </w:r>
     </w:p>
@@ -8364,10 +8436,10 @@
                 <wp:positionV relativeFrom="paragraph">
                   <wp:posOffset>610870</wp:posOffset>
                 </wp:positionV>
-                <wp:extent cx="6473190" cy="6489065"/>
+                <wp:extent cx="6475095" cy="6490970"/>
                 <wp:effectExtent l="0" t="0" r="0" b="0"/>
                 <wp:wrapNone/>
-                <wp:docPr id="3" name="Quadro1"/>
+                <wp:docPr id="4" name="Quadro1"/>
                 <a:graphic xmlns:a="http://schemas.openxmlformats.org/drawingml/2006/main">
                   <a:graphicData uri="http://schemas.microsoft.com/office/word/2010/wordprocessingShape">
                     <wps:wsp>
@@ -8375,7 +8447,7 @@
                       <wps:spPr>
                         <a:xfrm>
                           <a:off x="0" y="0"/>
-                          <a:ext cx="6472440" cy="6488280"/>
+                          <a:ext cx="6474600" cy="6490440"/>
                         </a:xfrm>
                         <a:prstGeom prst="rect">
                           <a:avLst/>
@@ -8407,7 +8479,7 @@
                                 <wp:inline distT="0" distB="0" distL="0" distR="0">
                                   <wp:extent cx="5650230" cy="5838825"/>
                                   <wp:effectExtent l="0" t="0" r="0" b="0"/>
-                                  <wp:docPr id="5" name="Figura6" descr=""/>
+                                  <wp:docPr id="6" name="Figura6" descr=""/>
                                   <wp:cNvGraphicFramePr>
                                     <a:graphicFrameLocks xmlns:a="http://schemas.openxmlformats.org/drawingml/2006/main" noChangeAspect="1"/>
                                   </wp:cNvGraphicFramePr>
@@ -8415,13 +8487,13 @@
                                     <a:graphicData uri="http://schemas.openxmlformats.org/drawingml/2006/picture">
                                       <pic:pic xmlns:pic="http://schemas.openxmlformats.org/drawingml/2006/picture">
                                         <pic:nvPicPr>
-                                          <pic:cNvPr id="5" name="Figura6" descr=""/>
+                                          <pic:cNvPr id="6" name="Figura6" descr=""/>
                                           <pic:cNvPicPr>
                                             <a:picLocks noChangeAspect="1" noChangeArrowheads="1"/>
                                           </pic:cNvPicPr>
                                         </pic:nvPicPr>
                                         <pic:blipFill>
-                                          <a:blip r:embed="rId9"/>
+                                          <a:blip r:embed="rId10"/>
                                           <a:stretch>
                                             <a:fillRect/>
                                           </a:stretch>
@@ -8487,7 +8559,7 @@
           </mc:Choice>
           <mc:Fallback>
             <w:pict>
-              <v:rect id="shape_0" ID="Quadro1" stroked="f" style="position:absolute;margin-left:-45.5pt;margin-top:48.1pt;width:509.6pt;height:510.85pt">
+              <v:rect id="shape_0" ID="Quadro1" stroked="f" style="position:absolute;margin-left:-45.5pt;margin-top:48.1pt;width:509.75pt;height:511pt">
                 <w10:wrap type="square"/>
                 <v:fill o:detectmouseclick="t" on="false"/>
                 <v:stroke color="#3465a4" joinstyle="round" endcap="flat"/>
@@ -8507,7 +8579,7 @@
                           <wp:inline distT="0" distB="0" distL="0" distR="0">
                             <wp:extent cx="5650230" cy="5838825"/>
                             <wp:effectExtent l="0" t="0" r="0" b="0"/>
-                            <wp:docPr id="6" name="Figura6" descr=""/>
+                            <wp:docPr id="7" name="Figura6" descr=""/>
                             <wp:cNvGraphicFramePr>
                               <a:graphicFrameLocks xmlns:a="http://schemas.openxmlformats.org/drawingml/2006/main" noChangeAspect="1"/>
                             </wp:cNvGraphicFramePr>
@@ -8515,13 +8587,13 @@
                               <a:graphicData uri="http://schemas.openxmlformats.org/drawingml/2006/picture">
                                 <pic:pic xmlns:pic="http://schemas.openxmlformats.org/drawingml/2006/picture">
                                   <pic:nvPicPr>
-                                    <pic:cNvPr id="6" name="Figura6" descr=""/>
+                                    <pic:cNvPr id="7" name="Figura6" descr=""/>
                                     <pic:cNvPicPr>
                                       <a:picLocks noChangeAspect="1" noChangeArrowheads="1"/>
                                     </pic:cNvPicPr>
                                   </pic:nvPicPr>
                                   <pic:blipFill>
-                                    <a:blip r:embed="rId9"/>
+                                    <a:blip r:embed="rId10"/>
                                     <a:stretch>
                                       <a:fillRect/>
                                     </a:stretch>
@@ -9314,7 +9386,7 @@
           <wp:inline distT="0" distB="0" distL="0" distR="0">
             <wp:extent cx="3752215" cy="1613535"/>
             <wp:effectExtent l="0" t="0" r="0" b="0"/>
-            <wp:docPr id="7" name="Figura1" descr=""/>
+            <wp:docPr id="8" name="Figura1" descr=""/>
             <wp:cNvGraphicFramePr>
               <a:graphicFrameLocks xmlns:a="http://schemas.openxmlformats.org/drawingml/2006/main" noChangeAspect="1"/>
             </wp:cNvGraphicFramePr>
@@ -9322,13 +9394,13 @@
               <a:graphicData uri="http://schemas.openxmlformats.org/drawingml/2006/picture">
                 <pic:pic xmlns:pic="http://schemas.openxmlformats.org/drawingml/2006/picture">
                   <pic:nvPicPr>
-                    <pic:cNvPr id="7" name="Figura1" descr=""/>
+                    <pic:cNvPr id="8" name="Figura1" descr=""/>
                     <pic:cNvPicPr>
                       <a:picLocks noChangeAspect="1" noChangeArrowheads="1"/>
                     </pic:cNvPicPr>
                   </pic:nvPicPr>
                   <pic:blipFill>
-                    <a:blip r:embed="rId10"/>
+                    <a:blip r:embed="rId11"/>
                     <a:stretch>
                       <a:fillRect/>
                     </a:stretch>
@@ -9616,7 +9688,7 @@
             <wp:extent cx="4015740" cy="2007870"/>
             <wp:effectExtent l="0" t="0" r="0" b="0"/>
             <wp:wrapNone/>
-            <wp:docPr id="8" name="Figura2" descr=""/>
+            <wp:docPr id="9" name="Figura2" descr=""/>
             <wp:cNvGraphicFramePr>
               <a:graphicFrameLocks xmlns:a="http://schemas.openxmlformats.org/drawingml/2006/main" noChangeAspect="1"/>
             </wp:cNvGraphicFramePr>
@@ -9624,13 +9696,13 @@
               <a:graphicData uri="http://schemas.openxmlformats.org/drawingml/2006/picture">
                 <pic:pic xmlns:pic="http://schemas.openxmlformats.org/drawingml/2006/picture">
                   <pic:nvPicPr>
-                    <pic:cNvPr id="8" name="Figura2" descr=""/>
+                    <pic:cNvPr id="9" name="Figura2" descr=""/>
                     <pic:cNvPicPr>
                       <a:picLocks noChangeAspect="1" noChangeArrowheads="1"/>
                     </pic:cNvPicPr>
                   </pic:nvPicPr>
                   <pic:blipFill>
-                    <a:blip r:embed="rId11"/>
+                    <a:blip r:embed="rId12"/>
                     <a:stretch>
                       <a:fillRect/>
                     </a:stretch>
@@ -9884,7 +9956,7 @@
             <wp:extent cx="4958080" cy="2478405"/>
             <wp:effectExtent l="0" t="0" r="0" b="0"/>
             <wp:wrapSquare wrapText="largest"/>
-            <wp:docPr id="9" name="Figura3" descr=""/>
+            <wp:docPr id="10" name="Figura3" descr=""/>
             <wp:cNvGraphicFramePr>
               <a:graphicFrameLocks xmlns:a="http://schemas.openxmlformats.org/drawingml/2006/main" noChangeAspect="1"/>
             </wp:cNvGraphicFramePr>
@@ -9892,13 +9964,13 @@
               <a:graphicData uri="http://schemas.openxmlformats.org/drawingml/2006/picture">
                 <pic:pic xmlns:pic="http://schemas.openxmlformats.org/drawingml/2006/picture">
                   <pic:nvPicPr>
-                    <pic:cNvPr id="9" name="Figura3" descr=""/>
+                    <pic:cNvPr id="10" name="Figura3" descr=""/>
                     <pic:cNvPicPr>
                       <a:picLocks noChangeAspect="1" noChangeArrowheads="1"/>
                     </pic:cNvPicPr>
                   </pic:nvPicPr>
                   <pic:blipFill>
-                    <a:blip r:embed="rId12"/>
+                    <a:blip r:embed="rId13"/>
                     <a:stretch>
                       <a:fillRect/>
                     </a:stretch>
@@ -10206,7 +10278,7 @@
             <wp:extent cx="4110355" cy="3460115"/>
             <wp:effectExtent l="0" t="0" r="0" b="0"/>
             <wp:wrapSquare wrapText="largest"/>
-            <wp:docPr id="10" name="Figura7" descr=""/>
+            <wp:docPr id="11" name="Figura7" descr=""/>
             <wp:cNvGraphicFramePr>
               <a:graphicFrameLocks xmlns:a="http://schemas.openxmlformats.org/drawingml/2006/main" noChangeAspect="1"/>
             </wp:cNvGraphicFramePr>
@@ -10214,13 +10286,13 @@
               <a:graphicData uri="http://schemas.openxmlformats.org/drawingml/2006/picture">
                 <pic:pic xmlns:pic="http://schemas.openxmlformats.org/drawingml/2006/picture">
                   <pic:nvPicPr>
-                    <pic:cNvPr id="10" name="Figura7" descr=""/>
+                    <pic:cNvPr id="11" name="Figura7" descr=""/>
                     <pic:cNvPicPr>
                       <a:picLocks noChangeAspect="1" noChangeArrowheads="1"/>
                     </pic:cNvPicPr>
                   </pic:nvPicPr>
                   <pic:blipFill>
-                    <a:blip r:embed="rId13"/>
+                    <a:blip r:embed="rId14"/>
                     <a:stretch>
                       <a:fillRect/>
                     </a:stretch>
@@ -10704,7 +10776,7 @@
             <wp:extent cx="6049010" cy="3229610"/>
             <wp:effectExtent l="0" t="0" r="0" b="0"/>
             <wp:wrapSquare wrapText="largest"/>
-            <wp:docPr id="11" name="Figura8" descr=""/>
+            <wp:docPr id="12" name="Figura8" descr=""/>
             <wp:cNvGraphicFramePr>
               <a:graphicFrameLocks xmlns:a="http://schemas.openxmlformats.org/drawingml/2006/main" noChangeAspect="1"/>
             </wp:cNvGraphicFramePr>
@@ -10712,13 +10784,13 @@
               <a:graphicData uri="http://schemas.openxmlformats.org/drawingml/2006/picture">
                 <pic:pic xmlns:pic="http://schemas.openxmlformats.org/drawingml/2006/picture">
                   <pic:nvPicPr>
-                    <pic:cNvPr id="11" name="Figura8" descr=""/>
+                    <pic:cNvPr id="12" name="Figura8" descr=""/>
                     <pic:cNvPicPr>
                       <a:picLocks noChangeAspect="1" noChangeArrowheads="1"/>
                     </pic:cNvPicPr>
                   </pic:nvPicPr>
                   <pic:blipFill>
-                    <a:blip r:embed="rId14"/>
+                    <a:blip r:embed="rId15"/>
                     <a:stretch>
                       <a:fillRect/>
                     </a:stretch>
@@ -10977,7 +11049,7 @@
             <wp:extent cx="5603875" cy="2482215"/>
             <wp:effectExtent l="0" t="0" r="0" b="0"/>
             <wp:wrapSquare wrapText="largest"/>
-            <wp:docPr id="12" name="Figura9" descr=""/>
+            <wp:docPr id="13" name="Figura9" descr=""/>
             <wp:cNvGraphicFramePr>
               <a:graphicFrameLocks xmlns:a="http://schemas.openxmlformats.org/drawingml/2006/main" noChangeAspect="1"/>
             </wp:cNvGraphicFramePr>
@@ -10985,13 +11057,13 @@
               <a:graphicData uri="http://schemas.openxmlformats.org/drawingml/2006/picture">
                 <pic:pic xmlns:pic="http://schemas.openxmlformats.org/drawingml/2006/picture">
                   <pic:nvPicPr>
-                    <pic:cNvPr id="12" name="Figura9" descr=""/>
+                    <pic:cNvPr id="13" name="Figura9" descr=""/>
                     <pic:cNvPicPr>
                       <a:picLocks noChangeAspect="1" noChangeArrowheads="1"/>
                     </pic:cNvPicPr>
                   </pic:nvPicPr>
                   <pic:blipFill>
-                    <a:blip r:embed="rId15"/>
+                    <a:blip r:embed="rId16"/>
                     <a:stretch>
                       <a:fillRect/>
                     </a:stretch>
@@ -11165,7 +11237,7 @@
             <wp:extent cx="5403215" cy="2399030"/>
             <wp:effectExtent l="0" t="0" r="0" b="0"/>
             <wp:wrapSquare wrapText="largest"/>
-            <wp:docPr id="13" name="Figura10" descr=""/>
+            <wp:docPr id="14" name="Figura10" descr=""/>
             <wp:cNvGraphicFramePr>
               <a:graphicFrameLocks xmlns:a="http://schemas.openxmlformats.org/drawingml/2006/main" noChangeAspect="1"/>
             </wp:cNvGraphicFramePr>
@@ -11173,13 +11245,13 @@
               <a:graphicData uri="http://schemas.openxmlformats.org/drawingml/2006/picture">
                 <pic:pic xmlns:pic="http://schemas.openxmlformats.org/drawingml/2006/picture">
                   <pic:nvPicPr>
-                    <pic:cNvPr id="13" name="Figura10" descr=""/>
+                    <pic:cNvPr id="14" name="Figura10" descr=""/>
                     <pic:cNvPicPr>
                       <a:picLocks noChangeAspect="1" noChangeArrowheads="1"/>
                     </pic:cNvPicPr>
                   </pic:nvPicPr>
                   <pic:blipFill>
-                    <a:blip r:embed="rId16"/>
+                    <a:blip r:embed="rId17"/>
                     <a:stretch>
                       <a:fillRect/>
                     </a:stretch>
@@ -11345,7 +11417,7 @@
             <wp:extent cx="5403215" cy="2384425"/>
             <wp:effectExtent l="0" t="0" r="0" b="0"/>
             <wp:wrapSquare wrapText="largest"/>
-            <wp:docPr id="14" name="Figura11" descr=""/>
+            <wp:docPr id="15" name="Figura11" descr=""/>
             <wp:cNvGraphicFramePr>
               <a:graphicFrameLocks xmlns:a="http://schemas.openxmlformats.org/drawingml/2006/main" noChangeAspect="1"/>
             </wp:cNvGraphicFramePr>
@@ -11353,13 +11425,13 @@
               <a:graphicData uri="http://schemas.openxmlformats.org/drawingml/2006/picture">
                 <pic:pic xmlns:pic="http://schemas.openxmlformats.org/drawingml/2006/picture">
                   <pic:nvPicPr>
-                    <pic:cNvPr id="14" name="Figura11" descr=""/>
+                    <pic:cNvPr id="15" name="Figura11" descr=""/>
                     <pic:cNvPicPr>
                       <a:picLocks noChangeAspect="1" noChangeArrowheads="1"/>
                     </pic:cNvPicPr>
                   </pic:nvPicPr>
                   <pic:blipFill>
-                    <a:blip r:embed="rId17"/>
+                    <a:blip r:embed="rId18"/>
                     <a:stretch>
                       <a:fillRect/>
                     </a:stretch>
@@ -11497,7 +11569,7 @@
             <wp:extent cx="4949190" cy="2190750"/>
             <wp:effectExtent l="0" t="0" r="0" b="0"/>
             <wp:wrapSquare wrapText="largest"/>
-            <wp:docPr id="15" name="Figura12" descr=""/>
+            <wp:docPr id="16" name="Figura12" descr=""/>
             <wp:cNvGraphicFramePr>
               <a:graphicFrameLocks xmlns:a="http://schemas.openxmlformats.org/drawingml/2006/main" noChangeAspect="1"/>
             </wp:cNvGraphicFramePr>
@@ -11505,13 +11577,13 @@
               <a:graphicData uri="http://schemas.openxmlformats.org/drawingml/2006/picture">
                 <pic:pic xmlns:pic="http://schemas.openxmlformats.org/drawingml/2006/picture">
                   <pic:nvPicPr>
-                    <pic:cNvPr id="15" name="Figura12" descr=""/>
+                    <pic:cNvPr id="16" name="Figura12" descr=""/>
                     <pic:cNvPicPr>
                       <a:picLocks noChangeAspect="1" noChangeArrowheads="1"/>
                     </pic:cNvPicPr>
                   </pic:nvPicPr>
                   <pic:blipFill>
-                    <a:blip r:embed="rId18"/>
+                    <a:blip r:embed="rId19"/>
                     <a:stretch>
                       <a:fillRect/>
                     </a:stretch>
@@ -11748,7 +11820,7 @@
             <wp:extent cx="5403215" cy="2367280"/>
             <wp:effectExtent l="0" t="0" r="0" b="0"/>
             <wp:wrapSquare wrapText="largest"/>
-            <wp:docPr id="16" name="Figura13" descr=""/>
+            <wp:docPr id="17" name="Figura13" descr=""/>
             <wp:cNvGraphicFramePr>
               <a:graphicFrameLocks xmlns:a="http://schemas.openxmlformats.org/drawingml/2006/main" noChangeAspect="1"/>
             </wp:cNvGraphicFramePr>
@@ -11756,13 +11828,13 @@
               <a:graphicData uri="http://schemas.openxmlformats.org/drawingml/2006/picture">
                 <pic:pic xmlns:pic="http://schemas.openxmlformats.org/drawingml/2006/picture">
                   <pic:nvPicPr>
-                    <pic:cNvPr id="16" name="Figura13" descr=""/>
+                    <pic:cNvPr id="17" name="Figura13" descr=""/>
                     <pic:cNvPicPr>
                       <a:picLocks noChangeAspect="1" noChangeArrowheads="1"/>
                     </pic:cNvPicPr>
                   </pic:nvPicPr>
                   <pic:blipFill>
-                    <a:blip r:embed="rId19"/>
+                    <a:blip r:embed="rId20"/>
                     <a:stretch>
                       <a:fillRect/>
                     </a:stretch>
@@ -11952,7 +12024,7 @@
             <wp:extent cx="4960620" cy="1854200"/>
             <wp:effectExtent l="0" t="0" r="0" b="0"/>
             <wp:wrapSquare wrapText="largest"/>
-            <wp:docPr id="17" name="Figura14" descr=""/>
+            <wp:docPr id="18" name="Figura14" descr=""/>
             <wp:cNvGraphicFramePr>
               <a:graphicFrameLocks xmlns:a="http://schemas.openxmlformats.org/drawingml/2006/main" noChangeAspect="1"/>
             </wp:cNvGraphicFramePr>
@@ -11960,13 +12032,13 @@
               <a:graphicData uri="http://schemas.openxmlformats.org/drawingml/2006/picture">
                 <pic:pic xmlns:pic="http://schemas.openxmlformats.org/drawingml/2006/picture">
                   <pic:nvPicPr>
-                    <pic:cNvPr id="17" name="Figura14" descr=""/>
+                    <pic:cNvPr id="18" name="Figura14" descr=""/>
                     <pic:cNvPicPr>
                       <a:picLocks noChangeAspect="1" noChangeArrowheads="1"/>
                     </pic:cNvPicPr>
                   </pic:nvPicPr>
                   <pic:blipFill>
-                    <a:blip r:embed="rId20"/>
+                    <a:blip r:embed="rId21"/>
                     <a:stretch>
                       <a:fillRect/>
                     </a:stretch>
@@ -12213,7 +12285,7 @@
             <wp:extent cx="5403215" cy="2413000"/>
             <wp:effectExtent l="0" t="0" r="0" b="0"/>
             <wp:wrapSquare wrapText="largest"/>
-            <wp:docPr id="18" name="Figura15" descr=""/>
+            <wp:docPr id="19" name="Figura15" descr=""/>
             <wp:cNvGraphicFramePr>
               <a:graphicFrameLocks xmlns:a="http://schemas.openxmlformats.org/drawingml/2006/main" noChangeAspect="1"/>
             </wp:cNvGraphicFramePr>
@@ -12221,13 +12293,13 @@
               <a:graphicData uri="http://schemas.openxmlformats.org/drawingml/2006/picture">
                 <pic:pic xmlns:pic="http://schemas.openxmlformats.org/drawingml/2006/picture">
                   <pic:nvPicPr>
-                    <pic:cNvPr id="18" name="Figura15" descr=""/>
+                    <pic:cNvPr id="19" name="Figura15" descr=""/>
                     <pic:cNvPicPr>
                       <a:picLocks noChangeAspect="1" noChangeArrowheads="1"/>
                     </pic:cNvPicPr>
                   </pic:nvPicPr>
                   <pic:blipFill>
-                    <a:blip r:embed="rId21"/>
+                    <a:blip r:embed="rId22"/>
                     <a:stretch>
                       <a:fillRect/>
                     </a:stretch>
@@ -12358,7 +12430,7 @@
             <wp:extent cx="5403215" cy="2415540"/>
             <wp:effectExtent l="0" t="0" r="0" b="0"/>
             <wp:wrapSquare wrapText="largest"/>
-            <wp:docPr id="19" name="Figura16" descr=""/>
+            <wp:docPr id="20" name="Figura16" descr=""/>
             <wp:cNvGraphicFramePr>
               <a:graphicFrameLocks xmlns:a="http://schemas.openxmlformats.org/drawingml/2006/main" noChangeAspect="1"/>
             </wp:cNvGraphicFramePr>
@@ -12366,13 +12438,13 @@
               <a:graphicData uri="http://schemas.openxmlformats.org/drawingml/2006/picture">
                 <pic:pic xmlns:pic="http://schemas.openxmlformats.org/drawingml/2006/picture">
                   <pic:nvPicPr>
-                    <pic:cNvPr id="19" name="Figura16" descr=""/>
+                    <pic:cNvPr id="20" name="Figura16" descr=""/>
                     <pic:cNvPicPr>
                       <a:picLocks noChangeAspect="1" noChangeArrowheads="1"/>
                     </pic:cNvPicPr>
                   </pic:nvPicPr>
                   <pic:blipFill>
-                    <a:blip r:embed="rId22"/>
+                    <a:blip r:embed="rId23"/>
                     <a:stretch>
                       <a:fillRect/>
                     </a:stretch>
@@ -12530,7 +12602,7 @@
             <wp:extent cx="5403215" cy="2411095"/>
             <wp:effectExtent l="0" t="0" r="0" b="0"/>
             <wp:wrapSquare wrapText="largest"/>
-            <wp:docPr id="20" name="Figura17" descr=""/>
+            <wp:docPr id="21" name="Figura17" descr=""/>
             <wp:cNvGraphicFramePr>
               <a:graphicFrameLocks xmlns:a="http://schemas.openxmlformats.org/drawingml/2006/main" noChangeAspect="1"/>
             </wp:cNvGraphicFramePr>
@@ -12538,13 +12610,13 @@
               <a:graphicData uri="http://schemas.openxmlformats.org/drawingml/2006/picture">
                 <pic:pic xmlns:pic="http://schemas.openxmlformats.org/drawingml/2006/picture">
                   <pic:nvPicPr>
-                    <pic:cNvPr id="20" name="Figura17" descr=""/>
+                    <pic:cNvPr id="21" name="Figura17" descr=""/>
                     <pic:cNvPicPr>
                       <a:picLocks noChangeAspect="1" noChangeArrowheads="1"/>
                     </pic:cNvPicPr>
                   </pic:nvPicPr>
                   <pic:blipFill>
-                    <a:blip r:embed="rId23"/>
+                    <a:blip r:embed="rId24"/>
                     <a:stretch>
                       <a:fillRect/>
                     </a:stretch>
@@ -12666,7 +12738,7 @@
             <wp:extent cx="5403215" cy="2444750"/>
             <wp:effectExtent l="0" t="0" r="0" b="0"/>
             <wp:wrapSquare wrapText="largest"/>
-            <wp:docPr id="21" name="Figura18" descr=""/>
+            <wp:docPr id="22" name="Figura18" descr=""/>
             <wp:cNvGraphicFramePr>
               <a:graphicFrameLocks xmlns:a="http://schemas.openxmlformats.org/drawingml/2006/main" noChangeAspect="1"/>
             </wp:cNvGraphicFramePr>
@@ -12674,13 +12746,13 @@
               <a:graphicData uri="http://schemas.openxmlformats.org/drawingml/2006/picture">
                 <pic:pic xmlns:pic="http://schemas.openxmlformats.org/drawingml/2006/picture">
                   <pic:nvPicPr>
-                    <pic:cNvPr id="21" name="Figura18" descr=""/>
+                    <pic:cNvPr id="22" name="Figura18" descr=""/>
                     <pic:cNvPicPr>
                       <a:picLocks noChangeAspect="1" noChangeArrowheads="1"/>
                     </pic:cNvPicPr>
                   </pic:nvPicPr>
                   <pic:blipFill>
-                    <a:blip r:embed="rId24"/>
+                    <a:blip r:embed="rId25"/>
                     <a:stretch>
                       <a:fillRect/>
                     </a:stretch>
@@ -12861,7 +12933,7 @@
             <wp:extent cx="5403215" cy="2409825"/>
             <wp:effectExtent l="0" t="0" r="0" b="0"/>
             <wp:wrapSquare wrapText="largest"/>
-            <wp:docPr id="22" name="Figura19" descr=""/>
+            <wp:docPr id="23" name="Figura19" descr=""/>
             <wp:cNvGraphicFramePr>
               <a:graphicFrameLocks xmlns:a="http://schemas.openxmlformats.org/drawingml/2006/main" noChangeAspect="1"/>
             </wp:cNvGraphicFramePr>
@@ -12869,13 +12941,13 @@
               <a:graphicData uri="http://schemas.openxmlformats.org/drawingml/2006/picture">
                 <pic:pic xmlns:pic="http://schemas.openxmlformats.org/drawingml/2006/picture">
                   <pic:nvPicPr>
-                    <pic:cNvPr id="22" name="Figura19" descr=""/>
+                    <pic:cNvPr id="23" name="Figura19" descr=""/>
                     <pic:cNvPicPr>
                       <a:picLocks noChangeAspect="1" noChangeArrowheads="1"/>
                     </pic:cNvPicPr>
                   </pic:nvPicPr>
                   <pic:blipFill>
-                    <a:blip r:embed="rId25"/>
+                    <a:blip r:embed="rId26"/>
                     <a:stretch>
                       <a:fillRect/>
                     </a:stretch>
@@ -13032,7 +13104,7 @@
             <wp:extent cx="5403215" cy="2422525"/>
             <wp:effectExtent l="0" t="0" r="0" b="0"/>
             <wp:wrapSquare wrapText="largest"/>
-            <wp:docPr id="23" name="Figura20" descr=""/>
+            <wp:docPr id="24" name="Figura20" descr=""/>
             <wp:cNvGraphicFramePr>
               <a:graphicFrameLocks xmlns:a="http://schemas.openxmlformats.org/drawingml/2006/main" noChangeAspect="1"/>
             </wp:cNvGraphicFramePr>
@@ -13040,13 +13112,13 @@
               <a:graphicData uri="http://schemas.openxmlformats.org/drawingml/2006/picture">
                 <pic:pic xmlns:pic="http://schemas.openxmlformats.org/drawingml/2006/picture">
                   <pic:nvPicPr>
-                    <pic:cNvPr id="23" name="Figura20" descr=""/>
+                    <pic:cNvPr id="24" name="Figura20" descr=""/>
                     <pic:cNvPicPr>
                       <a:picLocks noChangeAspect="1" noChangeArrowheads="1"/>
                     </pic:cNvPicPr>
                   </pic:nvPicPr>
                   <pic:blipFill>
-                    <a:blip r:embed="rId26"/>
+                    <a:blip r:embed="rId27"/>
                     <a:stretch>
                       <a:fillRect/>
                     </a:stretch>
@@ -13228,7 +13300,7 @@
             <wp:extent cx="5403215" cy="2406015"/>
             <wp:effectExtent l="0" t="0" r="0" b="0"/>
             <wp:wrapSquare wrapText="largest"/>
-            <wp:docPr id="24" name="Figura21" descr=""/>
+            <wp:docPr id="25" name="Figura21" descr=""/>
             <wp:cNvGraphicFramePr>
               <a:graphicFrameLocks xmlns:a="http://schemas.openxmlformats.org/drawingml/2006/main" noChangeAspect="1"/>
             </wp:cNvGraphicFramePr>
@@ -13236,13 +13308,13 @@
               <a:graphicData uri="http://schemas.openxmlformats.org/drawingml/2006/picture">
                 <pic:pic xmlns:pic="http://schemas.openxmlformats.org/drawingml/2006/picture">
                   <pic:nvPicPr>
-                    <pic:cNvPr id="24" name="Figura21" descr=""/>
+                    <pic:cNvPr id="25" name="Figura21" descr=""/>
                     <pic:cNvPicPr>
                       <a:picLocks noChangeAspect="1" noChangeArrowheads="1"/>
                     </pic:cNvPicPr>
                   </pic:nvPicPr>
                   <pic:blipFill>
-                    <a:blip r:embed="rId27"/>
+                    <a:blip r:embed="rId28"/>
                     <a:stretch>
                       <a:fillRect/>
                     </a:stretch>
@@ -13373,7 +13445,7 @@
             <wp:extent cx="5403215" cy="2451735"/>
             <wp:effectExtent l="0" t="0" r="0" b="0"/>
             <wp:wrapSquare wrapText="largest"/>
-            <wp:docPr id="25" name="Figura22" descr=""/>
+            <wp:docPr id="26" name="Figura22" descr=""/>
             <wp:cNvGraphicFramePr>
               <a:graphicFrameLocks xmlns:a="http://schemas.openxmlformats.org/drawingml/2006/main" noChangeAspect="1"/>
             </wp:cNvGraphicFramePr>
@@ -13381,13 +13453,13 @@
               <a:graphicData uri="http://schemas.openxmlformats.org/drawingml/2006/picture">
                 <pic:pic xmlns:pic="http://schemas.openxmlformats.org/drawingml/2006/picture">
                   <pic:nvPicPr>
-                    <pic:cNvPr id="25" name="Figura22" descr=""/>
+                    <pic:cNvPr id="26" name="Figura22" descr=""/>
                     <pic:cNvPicPr>
                       <a:picLocks noChangeAspect="1" noChangeArrowheads="1"/>
                     </pic:cNvPicPr>
                   </pic:nvPicPr>
                   <pic:blipFill>
-                    <a:blip r:embed="rId28"/>
+                    <a:blip r:embed="rId29"/>
                     <a:stretch>
                       <a:fillRect/>
                     </a:stretch>
@@ -13560,7 +13632,7 @@
             <wp:extent cx="5403215" cy="2423795"/>
             <wp:effectExtent l="0" t="0" r="0" b="0"/>
             <wp:wrapSquare wrapText="largest"/>
-            <wp:docPr id="26" name="Figura23" descr=""/>
+            <wp:docPr id="27" name="Figura23" descr=""/>
             <wp:cNvGraphicFramePr>
               <a:graphicFrameLocks xmlns:a="http://schemas.openxmlformats.org/drawingml/2006/main" noChangeAspect="1"/>
             </wp:cNvGraphicFramePr>
@@ -13568,13 +13640,13 @@
               <a:graphicData uri="http://schemas.openxmlformats.org/drawingml/2006/picture">
                 <pic:pic xmlns:pic="http://schemas.openxmlformats.org/drawingml/2006/picture">
                   <pic:nvPicPr>
-                    <pic:cNvPr id="26" name="Figura23" descr=""/>
+                    <pic:cNvPr id="27" name="Figura23" descr=""/>
                     <pic:cNvPicPr>
                       <a:picLocks noChangeAspect="1" noChangeArrowheads="1"/>
                     </pic:cNvPicPr>
                   </pic:nvPicPr>
                   <pic:blipFill>
-                    <a:blip r:embed="rId29"/>
+                    <a:blip r:embed="rId30"/>
                     <a:stretch>
                       <a:fillRect/>
                     </a:stretch>
@@ -13712,7 +13784,7 @@
             <wp:extent cx="3112770" cy="2464435"/>
             <wp:effectExtent l="0" t="0" r="0" b="0"/>
             <wp:wrapSquare wrapText="largest"/>
-            <wp:docPr id="27" name="Figura24" descr=""/>
+            <wp:docPr id="28" name="Figura24" descr=""/>
             <wp:cNvGraphicFramePr>
               <a:graphicFrameLocks xmlns:a="http://schemas.openxmlformats.org/drawingml/2006/main" noChangeAspect="1"/>
             </wp:cNvGraphicFramePr>
@@ -13720,13 +13792,13 @@
               <a:graphicData uri="http://schemas.openxmlformats.org/drawingml/2006/picture">
                 <pic:pic xmlns:pic="http://schemas.openxmlformats.org/drawingml/2006/picture">
                   <pic:nvPicPr>
-                    <pic:cNvPr id="27" name="Figura24" descr=""/>
+                    <pic:cNvPr id="28" name="Figura24" descr=""/>
                     <pic:cNvPicPr>
                       <a:picLocks noChangeAspect="1" noChangeArrowheads="1"/>
                     </pic:cNvPicPr>
                   </pic:nvPicPr>
                   <pic:blipFill>
-                    <a:blip r:embed="rId30"/>
+                    <a:blip r:embed="rId31"/>
                     <a:stretch>
                       <a:fillRect/>
                     </a:stretch>
@@ -14045,7 +14117,7 @@
             <wp:extent cx="3967480" cy="3123565"/>
             <wp:effectExtent l="0" t="0" r="0" b="0"/>
             <wp:wrapSquare wrapText="largest"/>
-            <wp:docPr id="28" name="Figura25" descr=""/>
+            <wp:docPr id="29" name="Figura25" descr=""/>
             <wp:cNvGraphicFramePr>
               <a:graphicFrameLocks xmlns:a="http://schemas.openxmlformats.org/drawingml/2006/main" noChangeAspect="1"/>
             </wp:cNvGraphicFramePr>
@@ -14053,13 +14125,13 @@
               <a:graphicData uri="http://schemas.openxmlformats.org/drawingml/2006/picture">
                 <pic:pic xmlns:pic="http://schemas.openxmlformats.org/drawingml/2006/picture">
                   <pic:nvPicPr>
-                    <pic:cNvPr id="28" name="Figura25" descr=""/>
+                    <pic:cNvPr id="29" name="Figura25" descr=""/>
                     <pic:cNvPicPr>
                       <a:picLocks noChangeAspect="1" noChangeArrowheads="1"/>
                     </pic:cNvPicPr>
                   </pic:nvPicPr>
                   <pic:blipFill>
-                    <a:blip r:embed="rId31"/>
+                    <a:blip r:embed="rId32"/>
                     <a:stretch>
                       <a:fillRect/>
                     </a:stretch>
@@ -14421,7 +14493,7 @@
             <wp:extent cx="5217795" cy="2454275"/>
             <wp:effectExtent l="0" t="0" r="0" b="0"/>
             <wp:wrapSquare wrapText="largest"/>
-            <wp:docPr id="29" name="Figura26" descr=""/>
+            <wp:docPr id="30" name="Figura26" descr=""/>
             <wp:cNvGraphicFramePr>
               <a:graphicFrameLocks xmlns:a="http://schemas.openxmlformats.org/drawingml/2006/main" noChangeAspect="1"/>
             </wp:cNvGraphicFramePr>
@@ -14429,13 +14501,13 @@
               <a:graphicData uri="http://schemas.openxmlformats.org/drawingml/2006/picture">
                 <pic:pic xmlns:pic="http://schemas.openxmlformats.org/drawingml/2006/picture">
                   <pic:nvPicPr>
-                    <pic:cNvPr id="29" name="Figura26" descr=""/>
+                    <pic:cNvPr id="30" name="Figura26" descr=""/>
                     <pic:cNvPicPr>
                       <a:picLocks noChangeAspect="1" noChangeArrowheads="1"/>
                     </pic:cNvPicPr>
                   </pic:nvPicPr>
                   <pic:blipFill>
-                    <a:blip r:embed="rId32"/>
+                    <a:blip r:embed="rId33"/>
                     <a:stretch>
                       <a:fillRect/>
                     </a:stretch>
@@ -14941,7 +15013,7 @@
         </w:rPr>
         <w:t xml:space="preserve">: Definição, Tipos e Exemplos de Modelos de Negócios. 2018. Disponível em </w:t>
       </w:r>
-      <w:hyperlink r:id="rId33">
+      <w:hyperlink r:id="rId34">
         <w:r>
           <w:rPr>
             <w:rStyle w:val="LinkdaInternet"/>
@@ -15400,7 +15472,7 @@
       </w:r>
     </w:p>
     <w:sectPr>
-      <w:headerReference w:type="default" r:id="rId34"/>
+      <w:headerReference w:type="default" r:id="rId35"/>
       <w:type w:val="nextPage"/>
       <w:pgSz w:w="11906" w:h="16838"/>
       <w:pgMar w:left="1701" w:right="1696" w:header="0" w:top="1417" w:footer="0" w:bottom="1417" w:gutter="0"/>
@@ -16046,7 +16118,7 @@
     <w:qFormat/>
     <w:pPr>
       <w:widowControl/>
-      <w:overflowPunct w:val="false"/>
+      <w:overflowPunct w:val="true"/>
       <w:bidi w:val="0"/>
       <w:spacing w:lineRule="auto" w:line="259" w:before="0" w:after="160"/>
       <w:jc w:val="left"/>
@@ -17837,6 +17909,654 @@
       <w:lang w:eastAsia="pt-BR"/>
     </w:rPr>
   </w:style>
+  <w:style w:type="character" w:styleId="ListLabel220">
+    <w:name w:val="ListLabel 220"/>
+    <w:qFormat/>
+    <w:rPr>
+      <w:rFonts w:ascii="Times New Roman" w:hAnsi="Times New Roman" w:cs="OpenSymbol"/>
+      <w:sz w:val="24"/>
+    </w:rPr>
+  </w:style>
+  <w:style w:type="character" w:styleId="ListLabel221">
+    <w:name w:val="ListLabel 221"/>
+    <w:qFormat/>
+    <w:rPr>
+      <w:rFonts w:cs="OpenSymbol"/>
+    </w:rPr>
+  </w:style>
+  <w:style w:type="character" w:styleId="ListLabel222">
+    <w:name w:val="ListLabel 222"/>
+    <w:qFormat/>
+    <w:rPr>
+      <w:rFonts w:cs="OpenSymbol"/>
+    </w:rPr>
+  </w:style>
+  <w:style w:type="character" w:styleId="ListLabel223">
+    <w:name w:val="ListLabel 223"/>
+    <w:qFormat/>
+    <w:rPr>
+      <w:rFonts w:cs="OpenSymbol"/>
+    </w:rPr>
+  </w:style>
+  <w:style w:type="character" w:styleId="ListLabel224">
+    <w:name w:val="ListLabel 224"/>
+    <w:qFormat/>
+    <w:rPr>
+      <w:rFonts w:cs="OpenSymbol"/>
+    </w:rPr>
+  </w:style>
+  <w:style w:type="character" w:styleId="ListLabel225">
+    <w:name w:val="ListLabel 225"/>
+    <w:qFormat/>
+    <w:rPr>
+      <w:rFonts w:cs="OpenSymbol"/>
+    </w:rPr>
+  </w:style>
+  <w:style w:type="character" w:styleId="ListLabel226">
+    <w:name w:val="ListLabel 226"/>
+    <w:qFormat/>
+    <w:rPr>
+      <w:rFonts w:cs="OpenSymbol"/>
+    </w:rPr>
+  </w:style>
+  <w:style w:type="character" w:styleId="ListLabel227">
+    <w:name w:val="ListLabel 227"/>
+    <w:qFormat/>
+    <w:rPr>
+      <w:rFonts w:cs="OpenSymbol"/>
+    </w:rPr>
+  </w:style>
+  <w:style w:type="character" w:styleId="ListLabel228">
+    <w:name w:val="ListLabel 228"/>
+    <w:qFormat/>
+    <w:rPr>
+      <w:rFonts w:cs="OpenSymbol"/>
+    </w:rPr>
+  </w:style>
+  <w:style w:type="character" w:styleId="ListLabel229">
+    <w:name w:val="ListLabel 229"/>
+    <w:qFormat/>
+    <w:rPr>
+      <w:rFonts w:ascii="Times New Roman" w:hAnsi="Times New Roman" w:cs="OpenSymbol"/>
+      <w:b w:val="false"/>
+      <w:sz w:val="24"/>
+    </w:rPr>
+  </w:style>
+  <w:style w:type="character" w:styleId="ListLabel230">
+    <w:name w:val="ListLabel 230"/>
+    <w:qFormat/>
+    <w:rPr>
+      <w:rFonts w:cs="OpenSymbol"/>
+    </w:rPr>
+  </w:style>
+  <w:style w:type="character" w:styleId="ListLabel231">
+    <w:name w:val="ListLabel 231"/>
+    <w:qFormat/>
+    <w:rPr>
+      <w:rFonts w:cs="OpenSymbol"/>
+    </w:rPr>
+  </w:style>
+  <w:style w:type="character" w:styleId="ListLabel232">
+    <w:name w:val="ListLabel 232"/>
+    <w:qFormat/>
+    <w:rPr>
+      <w:rFonts w:cs="OpenSymbol"/>
+    </w:rPr>
+  </w:style>
+  <w:style w:type="character" w:styleId="ListLabel233">
+    <w:name w:val="ListLabel 233"/>
+    <w:qFormat/>
+    <w:rPr>
+      <w:rFonts w:cs="OpenSymbol"/>
+    </w:rPr>
+  </w:style>
+  <w:style w:type="character" w:styleId="ListLabel234">
+    <w:name w:val="ListLabel 234"/>
+    <w:qFormat/>
+    <w:rPr>
+      <w:rFonts w:cs="OpenSymbol"/>
+    </w:rPr>
+  </w:style>
+  <w:style w:type="character" w:styleId="ListLabel235">
+    <w:name w:val="ListLabel 235"/>
+    <w:qFormat/>
+    <w:rPr>
+      <w:rFonts w:cs="OpenSymbol"/>
+    </w:rPr>
+  </w:style>
+  <w:style w:type="character" w:styleId="ListLabel236">
+    <w:name w:val="ListLabel 236"/>
+    <w:qFormat/>
+    <w:rPr>
+      <w:rFonts w:cs="OpenSymbol"/>
+    </w:rPr>
+  </w:style>
+  <w:style w:type="character" w:styleId="ListLabel237">
+    <w:name w:val="ListLabel 237"/>
+    <w:qFormat/>
+    <w:rPr>
+      <w:rFonts w:cs="OpenSymbol"/>
+    </w:rPr>
+  </w:style>
+  <w:style w:type="character" w:styleId="ListLabel238">
+    <w:name w:val="ListLabel 238"/>
+    <w:qFormat/>
+    <w:rPr>
+      <w:rFonts w:ascii="Times New Roman" w:hAnsi="Times New Roman" w:cs="OpenSymbol"/>
+      <w:b w:val="false"/>
+      <w:sz w:val="24"/>
+    </w:rPr>
+  </w:style>
+  <w:style w:type="character" w:styleId="ListLabel239">
+    <w:name w:val="ListLabel 239"/>
+    <w:qFormat/>
+    <w:rPr>
+      <w:rFonts w:cs="OpenSymbol"/>
+    </w:rPr>
+  </w:style>
+  <w:style w:type="character" w:styleId="ListLabel240">
+    <w:name w:val="ListLabel 240"/>
+    <w:qFormat/>
+    <w:rPr>
+      <w:rFonts w:cs="OpenSymbol"/>
+    </w:rPr>
+  </w:style>
+  <w:style w:type="character" w:styleId="ListLabel241">
+    <w:name w:val="ListLabel 241"/>
+    <w:qFormat/>
+    <w:rPr>
+      <w:rFonts w:cs="OpenSymbol"/>
+    </w:rPr>
+  </w:style>
+  <w:style w:type="character" w:styleId="ListLabel242">
+    <w:name w:val="ListLabel 242"/>
+    <w:qFormat/>
+    <w:rPr>
+      <w:rFonts w:cs="OpenSymbol"/>
+    </w:rPr>
+  </w:style>
+  <w:style w:type="character" w:styleId="ListLabel243">
+    <w:name w:val="ListLabel 243"/>
+    <w:qFormat/>
+    <w:rPr>
+      <w:rFonts w:cs="OpenSymbol"/>
+    </w:rPr>
+  </w:style>
+  <w:style w:type="character" w:styleId="ListLabel244">
+    <w:name w:val="ListLabel 244"/>
+    <w:qFormat/>
+    <w:rPr>
+      <w:rFonts w:cs="OpenSymbol"/>
+    </w:rPr>
+  </w:style>
+  <w:style w:type="character" w:styleId="ListLabel245">
+    <w:name w:val="ListLabel 245"/>
+    <w:qFormat/>
+    <w:rPr>
+      <w:rFonts w:cs="OpenSymbol"/>
+    </w:rPr>
+  </w:style>
+  <w:style w:type="character" w:styleId="ListLabel246">
+    <w:name w:val="ListLabel 246"/>
+    <w:qFormat/>
+    <w:rPr>
+      <w:rFonts w:cs="OpenSymbol"/>
+    </w:rPr>
+  </w:style>
+  <w:style w:type="character" w:styleId="ListLabel247">
+    <w:name w:val="ListLabel 247"/>
+    <w:qFormat/>
+    <w:rPr>
+      <w:rFonts w:ascii="Times New Roman" w:hAnsi="Times New Roman" w:cs="Times New Roman"/>
+      <w:color w:val="00000A"/>
+      <w:highlight w:val="white"/>
+      <w:u w:val="none"/>
+    </w:rPr>
+  </w:style>
+  <w:style w:type="character" w:styleId="ListLabel248">
+    <w:name w:val="ListLabel 248"/>
+    <w:qFormat/>
+    <w:rPr>
+      <w:rFonts w:ascii="Times New Roman" w:hAnsi="Times New Roman" w:cs="Times New Roman"/>
+      <w:color w:val="auto"/>
+      <w:sz w:val="24"/>
+      <w:szCs w:val="24"/>
+      <w:u w:val="none"/>
+      <w:lang w:eastAsia="pt-BR"/>
+    </w:rPr>
+  </w:style>
+  <w:style w:type="character" w:styleId="ListLabel249">
+    <w:name w:val="ListLabel 249"/>
+    <w:qFormat/>
+    <w:rPr>
+      <w:rFonts w:cs="OpenSymbol"/>
+      <w:sz w:val="24"/>
+    </w:rPr>
+  </w:style>
+  <w:style w:type="character" w:styleId="ListLabel250">
+    <w:name w:val="ListLabel 250"/>
+    <w:qFormat/>
+    <w:rPr>
+      <w:rFonts w:cs="OpenSymbol"/>
+    </w:rPr>
+  </w:style>
+  <w:style w:type="character" w:styleId="ListLabel251">
+    <w:name w:val="ListLabel 251"/>
+    <w:qFormat/>
+    <w:rPr>
+      <w:rFonts w:cs="OpenSymbol"/>
+    </w:rPr>
+  </w:style>
+  <w:style w:type="character" w:styleId="ListLabel252">
+    <w:name w:val="ListLabel 252"/>
+    <w:qFormat/>
+    <w:rPr>
+      <w:rFonts w:cs="OpenSymbol"/>
+    </w:rPr>
+  </w:style>
+  <w:style w:type="character" w:styleId="ListLabel253">
+    <w:name w:val="ListLabel 253"/>
+    <w:qFormat/>
+    <w:rPr>
+      <w:rFonts w:cs="OpenSymbol"/>
+    </w:rPr>
+  </w:style>
+  <w:style w:type="character" w:styleId="ListLabel254">
+    <w:name w:val="ListLabel 254"/>
+    <w:qFormat/>
+    <w:rPr>
+      <w:rFonts w:cs="OpenSymbol"/>
+    </w:rPr>
+  </w:style>
+  <w:style w:type="character" w:styleId="ListLabel255">
+    <w:name w:val="ListLabel 255"/>
+    <w:qFormat/>
+    <w:rPr>
+      <w:rFonts w:cs="OpenSymbol"/>
+    </w:rPr>
+  </w:style>
+  <w:style w:type="character" w:styleId="ListLabel256">
+    <w:name w:val="ListLabel 256"/>
+    <w:qFormat/>
+    <w:rPr>
+      <w:rFonts w:cs="OpenSymbol"/>
+    </w:rPr>
+  </w:style>
+  <w:style w:type="character" w:styleId="ListLabel257">
+    <w:name w:val="ListLabel 257"/>
+    <w:qFormat/>
+    <w:rPr>
+      <w:rFonts w:cs="OpenSymbol"/>
+    </w:rPr>
+  </w:style>
+  <w:style w:type="character" w:styleId="ListLabel258">
+    <w:name w:val="ListLabel 258"/>
+    <w:qFormat/>
+    <w:rPr>
+      <w:rFonts w:ascii="Times New Roman" w:hAnsi="Times New Roman" w:cs="OpenSymbol"/>
+      <w:b w:val="false"/>
+      <w:sz w:val="24"/>
+    </w:rPr>
+  </w:style>
+  <w:style w:type="character" w:styleId="ListLabel259">
+    <w:name w:val="ListLabel 259"/>
+    <w:qFormat/>
+    <w:rPr>
+      <w:rFonts w:cs="OpenSymbol"/>
+    </w:rPr>
+  </w:style>
+  <w:style w:type="character" w:styleId="ListLabel260">
+    <w:name w:val="ListLabel 260"/>
+    <w:qFormat/>
+    <w:rPr>
+      <w:rFonts w:cs="OpenSymbol"/>
+    </w:rPr>
+  </w:style>
+  <w:style w:type="character" w:styleId="ListLabel261">
+    <w:name w:val="ListLabel 261"/>
+    <w:qFormat/>
+    <w:rPr>
+      <w:rFonts w:cs="OpenSymbol"/>
+    </w:rPr>
+  </w:style>
+  <w:style w:type="character" w:styleId="ListLabel262">
+    <w:name w:val="ListLabel 262"/>
+    <w:qFormat/>
+    <w:rPr>
+      <w:rFonts w:cs="OpenSymbol"/>
+    </w:rPr>
+  </w:style>
+  <w:style w:type="character" w:styleId="ListLabel263">
+    <w:name w:val="ListLabel 263"/>
+    <w:qFormat/>
+    <w:rPr>
+      <w:rFonts w:cs="OpenSymbol"/>
+    </w:rPr>
+  </w:style>
+  <w:style w:type="character" w:styleId="ListLabel264">
+    <w:name w:val="ListLabel 264"/>
+    <w:qFormat/>
+    <w:rPr>
+      <w:rFonts w:cs="OpenSymbol"/>
+    </w:rPr>
+  </w:style>
+  <w:style w:type="character" w:styleId="ListLabel265">
+    <w:name w:val="ListLabel 265"/>
+    <w:qFormat/>
+    <w:rPr>
+      <w:rFonts w:cs="OpenSymbol"/>
+    </w:rPr>
+  </w:style>
+  <w:style w:type="character" w:styleId="ListLabel266">
+    <w:name w:val="ListLabel 266"/>
+    <w:qFormat/>
+    <w:rPr>
+      <w:rFonts w:cs="OpenSymbol"/>
+    </w:rPr>
+  </w:style>
+  <w:style w:type="character" w:styleId="ListLabel267">
+    <w:name w:val="ListLabel 267"/>
+    <w:qFormat/>
+    <w:rPr>
+      <w:rFonts w:ascii="Times New Roman" w:hAnsi="Times New Roman" w:cs="OpenSymbol"/>
+      <w:b w:val="false"/>
+      <w:sz w:val="24"/>
+    </w:rPr>
+  </w:style>
+  <w:style w:type="character" w:styleId="ListLabel268">
+    <w:name w:val="ListLabel 268"/>
+    <w:qFormat/>
+    <w:rPr>
+      <w:rFonts w:cs="OpenSymbol"/>
+    </w:rPr>
+  </w:style>
+  <w:style w:type="character" w:styleId="ListLabel269">
+    <w:name w:val="ListLabel 269"/>
+    <w:qFormat/>
+    <w:rPr>
+      <w:rFonts w:cs="OpenSymbol"/>
+    </w:rPr>
+  </w:style>
+  <w:style w:type="character" w:styleId="ListLabel270">
+    <w:name w:val="ListLabel 270"/>
+    <w:qFormat/>
+    <w:rPr>
+      <w:rFonts w:cs="OpenSymbol"/>
+    </w:rPr>
+  </w:style>
+  <w:style w:type="character" w:styleId="ListLabel271">
+    <w:name w:val="ListLabel 271"/>
+    <w:qFormat/>
+    <w:rPr>
+      <w:rFonts w:cs="OpenSymbol"/>
+    </w:rPr>
+  </w:style>
+  <w:style w:type="character" w:styleId="ListLabel272">
+    <w:name w:val="ListLabel 272"/>
+    <w:qFormat/>
+    <w:rPr>
+      <w:rFonts w:cs="OpenSymbol"/>
+    </w:rPr>
+  </w:style>
+  <w:style w:type="character" w:styleId="ListLabel273">
+    <w:name w:val="ListLabel 273"/>
+    <w:qFormat/>
+    <w:rPr>
+      <w:rFonts w:cs="OpenSymbol"/>
+    </w:rPr>
+  </w:style>
+  <w:style w:type="character" w:styleId="ListLabel274">
+    <w:name w:val="ListLabel 274"/>
+    <w:qFormat/>
+    <w:rPr>
+      <w:rFonts w:cs="OpenSymbol"/>
+    </w:rPr>
+  </w:style>
+  <w:style w:type="character" w:styleId="ListLabel275">
+    <w:name w:val="ListLabel 275"/>
+    <w:qFormat/>
+    <w:rPr>
+      <w:rFonts w:cs="OpenSymbol"/>
+    </w:rPr>
+  </w:style>
+  <w:style w:type="character" w:styleId="ListLabel276">
+    <w:name w:val="ListLabel 276"/>
+    <w:qFormat/>
+    <w:rPr>
+      <w:rFonts w:ascii="Times New Roman" w:hAnsi="Times New Roman" w:cs="Times New Roman"/>
+      <w:color w:val="00000A"/>
+      <w:highlight w:val="white"/>
+      <w:u w:val="none"/>
+    </w:rPr>
+  </w:style>
+  <w:style w:type="character" w:styleId="ListLabel277">
+    <w:name w:val="ListLabel 277"/>
+    <w:qFormat/>
+    <w:rPr>
+      <w:rFonts w:ascii="Times New Roman" w:hAnsi="Times New Roman" w:cs="Times New Roman"/>
+      <w:color w:val="auto"/>
+      <w:sz w:val="24"/>
+      <w:szCs w:val="24"/>
+      <w:u w:val="none"/>
+      <w:lang w:eastAsia="pt-BR"/>
+    </w:rPr>
+  </w:style>
+  <w:style w:type="character" w:styleId="ListLabel278">
+    <w:name w:val="ListLabel 278"/>
+    <w:qFormat/>
+    <w:rPr>
+      <w:rFonts w:cs="OpenSymbol"/>
+      <w:sz w:val="24"/>
+    </w:rPr>
+  </w:style>
+  <w:style w:type="character" w:styleId="ListLabel279">
+    <w:name w:val="ListLabel 279"/>
+    <w:qFormat/>
+    <w:rPr>
+      <w:rFonts w:cs="OpenSymbol"/>
+    </w:rPr>
+  </w:style>
+  <w:style w:type="character" w:styleId="ListLabel280">
+    <w:name w:val="ListLabel 280"/>
+    <w:qFormat/>
+    <w:rPr>
+      <w:rFonts w:cs="OpenSymbol"/>
+    </w:rPr>
+  </w:style>
+  <w:style w:type="character" w:styleId="ListLabel281">
+    <w:name w:val="ListLabel 281"/>
+    <w:qFormat/>
+    <w:rPr>
+      <w:rFonts w:cs="OpenSymbol"/>
+    </w:rPr>
+  </w:style>
+  <w:style w:type="character" w:styleId="ListLabel282">
+    <w:name w:val="ListLabel 282"/>
+    <w:qFormat/>
+    <w:rPr>
+      <w:rFonts w:cs="OpenSymbol"/>
+    </w:rPr>
+  </w:style>
+  <w:style w:type="character" w:styleId="ListLabel283">
+    <w:name w:val="ListLabel 283"/>
+    <w:qFormat/>
+    <w:rPr>
+      <w:rFonts w:cs="OpenSymbol"/>
+    </w:rPr>
+  </w:style>
+  <w:style w:type="character" w:styleId="ListLabel284">
+    <w:name w:val="ListLabel 284"/>
+    <w:qFormat/>
+    <w:rPr>
+      <w:rFonts w:cs="OpenSymbol"/>
+    </w:rPr>
+  </w:style>
+  <w:style w:type="character" w:styleId="ListLabel285">
+    <w:name w:val="ListLabel 285"/>
+    <w:qFormat/>
+    <w:rPr>
+      <w:rFonts w:cs="OpenSymbol"/>
+    </w:rPr>
+  </w:style>
+  <w:style w:type="character" w:styleId="ListLabel286">
+    <w:name w:val="ListLabel 286"/>
+    <w:qFormat/>
+    <w:rPr>
+      <w:rFonts w:cs="OpenSymbol"/>
+    </w:rPr>
+  </w:style>
+  <w:style w:type="character" w:styleId="ListLabel287">
+    <w:name w:val="ListLabel 287"/>
+    <w:qFormat/>
+    <w:rPr>
+      <w:rFonts w:ascii="Times New Roman" w:hAnsi="Times New Roman" w:cs="OpenSymbol"/>
+      <w:b w:val="false"/>
+      <w:sz w:val="24"/>
+    </w:rPr>
+  </w:style>
+  <w:style w:type="character" w:styleId="ListLabel288">
+    <w:name w:val="ListLabel 288"/>
+    <w:qFormat/>
+    <w:rPr>
+      <w:rFonts w:cs="OpenSymbol"/>
+    </w:rPr>
+  </w:style>
+  <w:style w:type="character" w:styleId="ListLabel289">
+    <w:name w:val="ListLabel 289"/>
+    <w:qFormat/>
+    <w:rPr>
+      <w:rFonts w:cs="OpenSymbol"/>
+    </w:rPr>
+  </w:style>
+  <w:style w:type="character" w:styleId="ListLabel290">
+    <w:name w:val="ListLabel 290"/>
+    <w:qFormat/>
+    <w:rPr>
+      <w:rFonts w:cs="OpenSymbol"/>
+    </w:rPr>
+  </w:style>
+  <w:style w:type="character" w:styleId="ListLabel291">
+    <w:name w:val="ListLabel 291"/>
+    <w:qFormat/>
+    <w:rPr>
+      <w:rFonts w:cs="OpenSymbol"/>
+    </w:rPr>
+  </w:style>
+  <w:style w:type="character" w:styleId="ListLabel292">
+    <w:name w:val="ListLabel 292"/>
+    <w:qFormat/>
+    <w:rPr>
+      <w:rFonts w:cs="OpenSymbol"/>
+    </w:rPr>
+  </w:style>
+  <w:style w:type="character" w:styleId="ListLabel293">
+    <w:name w:val="ListLabel 293"/>
+    <w:qFormat/>
+    <w:rPr>
+      <w:rFonts w:cs="OpenSymbol"/>
+    </w:rPr>
+  </w:style>
+  <w:style w:type="character" w:styleId="ListLabel294">
+    <w:name w:val="ListLabel 294"/>
+    <w:qFormat/>
+    <w:rPr>
+      <w:rFonts w:cs="OpenSymbol"/>
+    </w:rPr>
+  </w:style>
+  <w:style w:type="character" w:styleId="ListLabel295">
+    <w:name w:val="ListLabel 295"/>
+    <w:qFormat/>
+    <w:rPr>
+      <w:rFonts w:cs="OpenSymbol"/>
+    </w:rPr>
+  </w:style>
+  <w:style w:type="character" w:styleId="ListLabel296">
+    <w:name w:val="ListLabel 296"/>
+    <w:qFormat/>
+    <w:rPr>
+      <w:rFonts w:ascii="Times New Roman" w:hAnsi="Times New Roman" w:cs="OpenSymbol"/>
+      <w:b w:val="false"/>
+      <w:sz w:val="24"/>
+    </w:rPr>
+  </w:style>
+  <w:style w:type="character" w:styleId="ListLabel297">
+    <w:name w:val="ListLabel 297"/>
+    <w:qFormat/>
+    <w:rPr>
+      <w:rFonts w:cs="OpenSymbol"/>
+    </w:rPr>
+  </w:style>
+  <w:style w:type="character" w:styleId="ListLabel298">
+    <w:name w:val="ListLabel 298"/>
+    <w:qFormat/>
+    <w:rPr>
+      <w:rFonts w:cs="OpenSymbol"/>
+    </w:rPr>
+  </w:style>
+  <w:style w:type="character" w:styleId="ListLabel299">
+    <w:name w:val="ListLabel 299"/>
+    <w:qFormat/>
+    <w:rPr>
+      <w:rFonts w:cs="OpenSymbol"/>
+    </w:rPr>
+  </w:style>
+  <w:style w:type="character" w:styleId="ListLabel300">
+    <w:name w:val="ListLabel 300"/>
+    <w:qFormat/>
+    <w:rPr>
+      <w:rFonts w:cs="OpenSymbol"/>
+    </w:rPr>
+  </w:style>
+  <w:style w:type="character" w:styleId="ListLabel301">
+    <w:name w:val="ListLabel 301"/>
+    <w:qFormat/>
+    <w:rPr>
+      <w:rFonts w:cs="OpenSymbol"/>
+    </w:rPr>
+  </w:style>
+  <w:style w:type="character" w:styleId="ListLabel302">
+    <w:name w:val="ListLabel 302"/>
+    <w:qFormat/>
+    <w:rPr>
+      <w:rFonts w:cs="OpenSymbol"/>
+    </w:rPr>
+  </w:style>
+  <w:style w:type="character" w:styleId="ListLabel303">
+    <w:name w:val="ListLabel 303"/>
+    <w:qFormat/>
+    <w:rPr>
+      <w:rFonts w:cs="OpenSymbol"/>
+    </w:rPr>
+  </w:style>
+  <w:style w:type="character" w:styleId="ListLabel304">
+    <w:name w:val="ListLabel 304"/>
+    <w:qFormat/>
+    <w:rPr>
+      <w:rFonts w:cs="OpenSymbol"/>
+    </w:rPr>
+  </w:style>
+  <w:style w:type="character" w:styleId="ListLabel305">
+    <w:name w:val="ListLabel 305"/>
+    <w:qFormat/>
+    <w:rPr>
+      <w:rFonts w:ascii="Times New Roman" w:hAnsi="Times New Roman" w:cs="Times New Roman"/>
+      <w:color w:val="00000A"/>
+      <w:highlight w:val="white"/>
+      <w:u w:val="none"/>
+    </w:rPr>
+  </w:style>
+  <w:style w:type="character" w:styleId="ListLabel306">
+    <w:name w:val="ListLabel 306"/>
+    <w:qFormat/>
+    <w:rPr>
+      <w:rFonts w:ascii="Times New Roman" w:hAnsi="Times New Roman" w:cs="Times New Roman"/>
+      <w:color w:val="auto"/>
+      <w:sz w:val="24"/>
+      <w:szCs w:val="24"/>
+      <w:u w:val="none"/>
+      <w:lang w:eastAsia="pt-BR"/>
+    </w:rPr>
+  </w:style>
   <w:style w:type="paragraph" w:styleId="Ttulo">
     <w:name w:val="Título"/>
     <w:basedOn w:val="Normal"/>

</xml_diff>

<commit_message>
criacao do referencial teorico sobre vendas reformulacao do final da introducao retirada da citacao do stallman na intro
</commit_message>
<xml_diff>
--- a/Sistema de vendas - TCC Faeterj.docx
+++ b/Sistema de vendas - TCC Faeterj.docx
@@ -2961,23 +2961,6 @@
           <w:color w:val="000000"/>
         </w:rPr>
       </w:r>
-    </w:p>
-    <w:p>
-      <w:pPr>
-        <w:pStyle w:val="Normal"/>
-        <w:spacing w:lineRule="auto" w:line="360"/>
-        <w:jc w:val="center"/>
-        <w:rPr>
-          <w:rFonts w:cs="Times New Roman"/>
-          <w:color w:val="000000"/>
-        </w:rPr>
-      </w:pPr>
-      <w:r>
-        <w:rPr>
-          <w:rFonts w:cs="Times New Roman"/>
-          <w:color w:val="000000"/>
-        </w:rPr>
-      </w:r>
       <w:r>
         <w:br w:type="page"/>
       </w:r>
@@ -3037,7 +3020,6 @@
         <w:tab/>
         <w:tab/>
         <w:t>Cascading Style Sheets – Folhas de Estilo em Cascata</w:t>
-        <w:tab/>
         <w:tab/>
         <w:t>HTML</w:t>
         <w:tab/>
@@ -4298,184 +4280,6 @@
         <w:pStyle w:val="Normal"/>
         <w:spacing w:lineRule="auto" w:line="360" w:before="119" w:after="119"/>
         <w:jc w:val="both"/>
-        <w:rPr>
-          <w:rFonts w:ascii="Times New Roman" w:hAnsi="Times New Roman" w:cs="Times New Roman"/>
-          <w:sz w:val="24"/>
-          <w:szCs w:val="24"/>
-        </w:rPr>
-      </w:pPr>
-      <w:r>
-        <w:rPr>
-          <w:rFonts w:cs="Times New Roman" w:ascii="Times New Roman" w:hAnsi="Times New Roman"/>
-          <w:sz w:val="24"/>
-          <w:szCs w:val="24"/>
-        </w:rPr>
-        <w:tab/>
-        <w:t xml:space="preserve">Segundo Stallman (2012), </w:t>
-      </w:r>
-    </w:p>
-    <w:p>
-      <w:pPr>
-        <w:pStyle w:val="Normal"/>
-        <w:spacing w:lineRule="auto" w:line="240" w:before="119" w:after="119"/>
-        <w:ind w:left="3402" w:right="0" w:hanging="0"/>
-        <w:jc w:val="both"/>
-        <w:rPr/>
-      </w:pPr>
-      <w:r>
-        <w:rPr>
-          <w:rFonts w:cs="Times New Roman" w:ascii="Times New Roman" w:hAnsi="Times New Roman"/>
-          <w:highlight w:val="white"/>
-        </w:rPr>
-        <w:t>“</w:t>
-      </w:r>
-      <w:r>
-        <w:rPr>
-          <w:rFonts w:cs="Times New Roman" w:ascii="Times New Roman" w:hAnsi="Times New Roman"/>
-          <w:highlight w:val="white"/>
-        </w:rPr>
-        <w:t>Pode-se definir  </w:t>
-      </w:r>
-      <w:r>
-        <w:rPr>
-          <w:rFonts w:cs="Times New Roman" w:ascii="Times New Roman" w:hAnsi="Times New Roman"/>
-          <w:bCs/>
-          <w:highlight w:val="white"/>
-        </w:rPr>
-        <w:t>tecnologia da Informação</w:t>
-      </w:r>
-      <w:r>
-        <w:rPr>
-          <w:rFonts w:cs="Times New Roman" w:ascii="Times New Roman" w:hAnsi="Times New Roman"/>
-          <w:highlight w:val="white"/>
-        </w:rPr>
-        <w:t> (TI) como o conjunto de todas as </w:t>
-      </w:r>
-      <w:hyperlink r:id="rId2" w:tgtFrame="Atividade (engenharia de software)">
-        <w:r>
-          <w:rPr>
-            <w:rStyle w:val="LinkdaInternet"/>
-            <w:rFonts w:cs="Times New Roman" w:ascii="Times New Roman" w:hAnsi="Times New Roman"/>
-            <w:color w:val="00000A"/>
-            <w:highlight w:val="white"/>
-            <w:u w:val="none"/>
-          </w:rPr>
-          <w:t>atividades</w:t>
-        </w:r>
-      </w:hyperlink>
-      <w:r>
-        <w:rPr>
-          <w:rFonts w:cs="Times New Roman" w:ascii="Times New Roman" w:hAnsi="Times New Roman"/>
-          <w:highlight w:val="white"/>
-        </w:rPr>
-        <w:t> e soluções providas por recursos de computação que visam a produção, o armazenamento, a transmissão, o acesso, a </w:t>
-      </w:r>
-      <w:hyperlink r:id="rId3" w:tgtFrame="Segurança da informação">
-        <w:r>
-          <w:rPr>
-            <w:rStyle w:val="LinkdaInternet"/>
-            <w:rFonts w:cs="Times New Roman" w:ascii="Times New Roman" w:hAnsi="Times New Roman"/>
-            <w:color w:val="00000A"/>
-            <w:highlight w:val="white"/>
-            <w:u w:val="none"/>
-          </w:rPr>
-          <w:t>segurança</w:t>
-        </w:r>
-      </w:hyperlink>
-      <w:r>
-        <w:rPr>
-          <w:rFonts w:cs="Times New Roman" w:ascii="Times New Roman" w:hAnsi="Times New Roman"/>
-          <w:highlight w:val="white"/>
-        </w:rPr>
-        <w:t> e o uso das </w:t>
-      </w:r>
-      <w:hyperlink r:id="rId4" w:tgtFrame="Escrita">
-        <w:r>
-          <w:rPr>
-            <w:rStyle w:val="LinkdaInternet"/>
-            <w:rFonts w:cs="Times New Roman" w:ascii="Times New Roman" w:hAnsi="Times New Roman"/>
-            <w:color w:val="00000A"/>
-            <w:highlight w:val="white"/>
-            <w:u w:val="none"/>
-          </w:rPr>
-          <w:t>informações</w:t>
-        </w:r>
-      </w:hyperlink>
-      <w:r>
-        <w:rPr>
-          <w:rFonts w:cs="Times New Roman" w:ascii="Times New Roman" w:hAnsi="Times New Roman"/>
-          <w:highlight w:val="white"/>
-        </w:rPr>
-        <w:t>. Na verdade, as aplicações para TI são tantas — e estão ligadas a tantas áreas — que há diversas definições para a expressão e nenhuma delas consegue determiná-la por completo. É a área da </w:t>
-      </w:r>
-      <w:hyperlink r:id="rId5" w:tgtFrame="Informática">
-        <w:r>
-          <w:rPr>
-            <w:rStyle w:val="LinkdaInternet"/>
-            <w:rFonts w:cs="Times New Roman" w:ascii="Times New Roman" w:hAnsi="Times New Roman"/>
-            <w:color w:val="00000A"/>
-            <w:highlight w:val="white"/>
-            <w:u w:val="none"/>
-          </w:rPr>
-          <w:t>informática</w:t>
-        </w:r>
-      </w:hyperlink>
-      <w:r>
-        <w:rPr>
-          <w:rFonts w:cs="Times New Roman" w:ascii="Times New Roman" w:hAnsi="Times New Roman"/>
-        </w:rPr>
-        <w:t xml:space="preserve"> </w:t>
-      </w:r>
-      <w:r>
-        <w:rPr>
-          <w:rFonts w:cs="Times New Roman" w:ascii="Times New Roman" w:hAnsi="Times New Roman"/>
-          <w:highlight w:val="white"/>
-        </w:rPr>
-        <w:t>que trata a informação, a </w:t>
-      </w:r>
-      <w:hyperlink r:id="rId6" w:tgtFrame="Organização">
-        <w:r>
-          <w:rPr>
-            <w:rStyle w:val="LinkdaInternet"/>
-            <w:rFonts w:cs="Times New Roman" w:ascii="Times New Roman" w:hAnsi="Times New Roman"/>
-            <w:color w:val="00000A"/>
-            <w:highlight w:val="white"/>
-            <w:u w:val="none"/>
-          </w:rPr>
-          <w:t>organização</w:t>
-        </w:r>
-      </w:hyperlink>
-      <w:r>
-        <w:rPr>
-          <w:rFonts w:cs="Times New Roman" w:ascii="Times New Roman" w:hAnsi="Times New Roman"/>
-          <w:highlight w:val="white"/>
-        </w:rPr>
-        <w:t> e a classificação de forma a permitir a tomada de decisão em prol de algum objetivo.”</w:t>
-      </w:r>
-    </w:p>
-    <w:p>
-      <w:pPr>
-        <w:pStyle w:val="Normal"/>
-        <w:spacing w:lineRule="auto" w:line="240" w:before="119" w:after="119"/>
-        <w:ind w:left="3969" w:right="0" w:hanging="0"/>
-        <w:jc w:val="both"/>
-        <w:rPr>
-          <w:rFonts w:cs="Times New Roman"/>
-          <w:highlight w:val="white"/>
-        </w:rPr>
-      </w:pPr>
-      <w:r>
-        <w:rPr>
-          <w:rFonts w:cs="Times New Roman"/>
-          <w:highlight w:val="white"/>
-        </w:rPr>
-      </w:r>
-    </w:p>
-    <w:p>
-      <w:pPr>
-        <w:pStyle w:val="Normal"/>
-        <w:spacing w:lineRule="auto" w:line="360" w:before="119" w:after="119"/>
-        <w:jc w:val="both"/>
         <w:rPr/>
       </w:pPr>
       <w:r>
@@ -4552,22 +4356,6 @@
         <w:pStyle w:val="Normal"/>
         <w:spacing w:lineRule="auto" w:line="360" w:before="119" w:after="119"/>
         <w:jc w:val="both"/>
-        <w:rPr/>
-      </w:pPr>
-      <w:r>
-        <w:rPr>
-          <w:rFonts w:ascii="Times New Roman" w:hAnsi="Times New Roman"/>
-          <w:sz w:val="24"/>
-          <w:szCs w:val="24"/>
-        </w:rPr>
-        <w:tab/>
-      </w:r>
-    </w:p>
-    <w:p>
-      <w:pPr>
-        <w:pStyle w:val="Normal"/>
-        <w:spacing w:lineRule="auto" w:line="360" w:before="119" w:after="119"/>
-        <w:jc w:val="both"/>
         <w:rPr>
           <w:rFonts w:ascii="Times New Roman" w:hAnsi="Times New Roman"/>
           <w:sz w:val="24"/>
@@ -4616,7 +4404,7 @@
           <w:sz w:val="24"/>
           <w:szCs w:val="24"/>
         </w:rPr>
-        <w:t>, B2B, ou Negócio para Negócio, que nada mais é do que a venda para outras empresas, ao invés de direto ao cliente final. Alguns exemplos seriam indústrias automobilísticas, que vendem os carros para agências de automóveis (empresa), e essas então vendem ao consumidor final. Ou a empresa de sorvetes Kibon, que não possui lojas físicas, mas vendedores que se responsabilizam em distribuir os produtos para lanchonetes, supermercados, padarias e outros, não tendo contato direto com quem irá consumi-lo de fato.</w:t>
+        <w:t xml:space="preserve">, B2B, ou Negócio para Negócio, que nada mais é do que a venda para outras empresas, ao invés de direto ao cliente final. </w:t>
       </w:r>
     </w:p>
     <w:p>
@@ -4633,34 +4421,6 @@
           <w:szCs w:val="24"/>
         </w:rPr>
         <w:tab/>
-        <w:t xml:space="preserve">E foi pensando nesta dinâmica de negócios que a aplicação foi desenvolvida. Ela toma como exemplo um distribuidor de produtos eletrônicos, que possui equipe de vendedores responsáveis por fechar vendas com lojas especializadas. </w:t>
-      </w:r>
-      <w:r>
-        <w:rPr>
-          <w:rFonts w:cs="Times New Roman" w:ascii="Times New Roman" w:hAnsi="Times New Roman"/>
-          <w:sz w:val="24"/>
-          <w:szCs w:val="24"/>
-          <w:highlight w:val="white"/>
-        </w:rPr>
-        <w:t>A ideia surgiu após a observação de negócios, no estilo descrito, ocorrendo sem a utilização de nenhuma tecnologia.</w:t>
-      </w:r>
-    </w:p>
-    <w:p>
-      <w:pPr>
-        <w:pStyle w:val="Normal"/>
-        <w:spacing w:lineRule="auto" w:line="360" w:before="119" w:after="119"/>
-        <w:jc w:val="both"/>
-        <w:rPr/>
-      </w:pPr>
-      <w:r>
-        <w:rPr>
-          <w:rFonts w:cs="Times New Roman" w:ascii="Times New Roman" w:hAnsi="Times New Roman"/>
-          <w:sz w:val="24"/>
-          <w:szCs w:val="24"/>
-          <w:highlight w:val="white"/>
-        </w:rPr>
-        <w:tab/>
-        <w:t>Após uma pesquisa, encontrou-se dificuldade em identificar softwares que cumprissem tais quesitos. Os sistemas de vendas existentes são muito voltados para o tipo de venda mais comum, vendedor-cliente final, deixando carentes os que negociam com outras empresas. Isso ajudou a corroborar com a ideia de desenvolvimento da solução.</w:t>
       </w:r>
     </w:p>
     <w:p>
@@ -5108,6 +4868,108 @@
           <w:sz w:val="24"/>
           <w:szCs w:val="24"/>
         </w:rPr>
+        <w:t>A observação</w:t>
+      </w:r>
+      <w:r>
+        <w:rPr>
+          <w:rFonts w:cs="Times New Roman" w:ascii="Times New Roman" w:hAnsi="Times New Roman"/>
+          <w:b w:val="false"/>
+          <w:bCs w:val="false"/>
+          <w:sz w:val="24"/>
+          <w:szCs w:val="24"/>
+        </w:rPr>
+        <w:t xml:space="preserve"> </w:t>
+      </w:r>
+      <w:r>
+        <w:rPr>
+          <w:rFonts w:cs="Times New Roman" w:ascii="Times New Roman" w:hAnsi="Times New Roman"/>
+          <w:b w:val="false"/>
+          <w:bCs w:val="false"/>
+          <w:sz w:val="24"/>
+          <w:szCs w:val="24"/>
+        </w:rPr>
+        <w:t xml:space="preserve">de um processo de vendas sem a utilização de recursos tecnológicos deu início à ideia de desenvolvimento do software proposto. Nesta venda, informações e consultas eram feitas usando um bloco de papel. Além da demora na tarefa, a possibilidade de erros por conta de uma anotação indevida, letra mal interpretada ou sumiço de algum registro é grande. A confiabilidade </w:t>
+      </w:r>
+      <w:r>
+        <w:rPr>
+          <w:rFonts w:cs="Times New Roman" w:ascii="Times New Roman" w:hAnsi="Times New Roman"/>
+          <w:b w:val="false"/>
+          <w:bCs w:val="false"/>
+          <w:sz w:val="24"/>
+          <w:szCs w:val="24"/>
+        </w:rPr>
+        <w:t>do negócio em um item tão simples e frágil como o papel pode ser determinante para o sucesso ou não de um empreendimento.</w:t>
+      </w:r>
+    </w:p>
+    <w:p>
+      <w:pPr>
+        <w:pStyle w:val="Normal"/>
+        <w:spacing w:lineRule="auto" w:line="360" w:before="119" w:after="119"/>
+        <w:rPr/>
+      </w:pPr>
+      <w:r>
+        <w:rPr>
+          <w:rFonts w:cs="Times New Roman" w:ascii="Times New Roman" w:hAnsi="Times New Roman"/>
+          <w:b w:val="false"/>
+          <w:bCs w:val="false"/>
+          <w:sz w:val="24"/>
+          <w:szCs w:val="24"/>
+        </w:rPr>
+        <w:tab/>
+        <w:t>Ao conversar rapidamente com um vendedor, que costumava atender às pardarias e pequenos mercados da região, o mesmo confidenciou que acontecia com alguma frequência algum problema por conta das ferramentas usadas para criar os pedidos. Números entendidos equivocadamente ou a indisponibilidade de consulta de estoque dos seus produtos acarretavam em equívocos, atrasos na entrega e às vezes devolução das mercadorias.</w:t>
+      </w:r>
+    </w:p>
+    <w:p>
+      <w:pPr>
+        <w:pStyle w:val="Normal"/>
+        <w:spacing w:lineRule="auto" w:line="360" w:before="119" w:after="119"/>
+        <w:rPr/>
+      </w:pPr>
+      <w:r>
+        <w:rPr>
+          <w:rFonts w:cs="Times New Roman" w:ascii="Times New Roman" w:hAnsi="Times New Roman"/>
+          <w:b w:val="false"/>
+          <w:bCs w:val="false"/>
+          <w:sz w:val="24"/>
+          <w:szCs w:val="24"/>
+        </w:rPr>
+        <w:tab/>
+        <w:t>Foi então que, definitivamente, resolveu-se pelo desenvolvimento de uma solução que buscasse melhorar este processo.</w:t>
+      </w:r>
+      <w:r>
+        <w:rPr>
+          <w:rFonts w:cs="Times New Roman" w:ascii="Times New Roman" w:hAnsi="Times New Roman"/>
+          <w:b w:val="false"/>
+          <w:bCs w:val="false"/>
+          <w:sz w:val="24"/>
+          <w:szCs w:val="24"/>
+        </w:rPr>
+        <w:t xml:space="preserve"> </w:t>
+      </w:r>
+    </w:p>
+    <w:p>
+      <w:pPr>
+        <w:pStyle w:val="Normal"/>
+        <w:spacing w:lineRule="auto" w:line="360" w:before="119" w:after="119"/>
+        <w:rPr/>
+      </w:pPr>
+      <w:r>
+        <w:rPr>
+          <w:rFonts w:cs="Times New Roman" w:ascii="Times New Roman" w:hAnsi="Times New Roman"/>
+          <w:b/>
+          <w:sz w:val="24"/>
+          <w:szCs w:val="24"/>
+        </w:rPr>
+        <w:tab/>
+      </w:r>
+      <w:r>
+        <w:rPr>
+          <w:rFonts w:cs="Times New Roman" w:ascii="Times New Roman" w:hAnsi="Times New Roman"/>
+          <w:b w:val="false"/>
+          <w:bCs w:val="false"/>
+          <w:sz w:val="24"/>
+          <w:szCs w:val="24"/>
+        </w:rPr>
         <w:t>As tecnologias e linguagens escolhidas foram baseadas em profunda análise do cenário de cada uma das opções e suas relativas integrações.</w:t>
       </w:r>
     </w:p>
@@ -5144,7 +5006,27 @@
           <w:szCs w:val="24"/>
         </w:rPr>
         <w:tab/>
-        <w:t>Além disso, foi necessário a observação de alguns requisitos pontuais do sistema, como a necessidade de funcionar bem em dispositivos móveis e de delimitação das permissões de acordo com o tipo de usuário.</w:t>
+        <w:t>Além disso, foi necessári</w:t>
+      </w:r>
+      <w:r>
+        <w:rPr>
+          <w:rFonts w:cs="Times New Roman" w:ascii="Times New Roman" w:hAnsi="Times New Roman"/>
+          <w:b w:val="false"/>
+          <w:bCs w:val="false"/>
+          <w:sz w:val="24"/>
+          <w:szCs w:val="24"/>
+        </w:rPr>
+        <w:t>a</w:t>
+      </w:r>
+      <w:r>
+        <w:rPr>
+          <w:rFonts w:cs="Times New Roman" w:ascii="Times New Roman" w:hAnsi="Times New Roman"/>
+          <w:b w:val="false"/>
+          <w:bCs w:val="false"/>
+          <w:sz w:val="24"/>
+          <w:szCs w:val="24"/>
+        </w:rPr>
+        <w:t xml:space="preserve"> a observação de alguns requisitos pontuais do sistema, como a necessidade de funcionar bem em dispositivos móveis e de delimitação das permissões de acordo com o tipo de usuário.</w:t>
       </w:r>
     </w:p>
     <w:p>
@@ -5176,11 +5058,580 @@
         </w:rPr>
       </w:pPr>
       <w:r>
-        <w:rPr>
-          <w:rFonts w:cs="Times New Roman" w:ascii="Times New Roman" w:hAnsi="Times New Roman"/>
-          <w:sz w:val="24"/>
-          <w:szCs w:val="24"/>
-        </w:rPr>
+        <w:rPr/>
+      </w:r>
+    </w:p>
+    <w:p>
+      <w:pPr>
+        <w:pStyle w:val="Normal"/>
+        <w:spacing w:lineRule="auto" w:line="360" w:before="119" w:after="119"/>
+        <w:jc w:val="both"/>
+        <w:rPr>
+          <w:rFonts w:ascii="Times New Roman" w:hAnsi="Times New Roman" w:cs="Times New Roman"/>
+          <w:sz w:val="24"/>
+          <w:szCs w:val="24"/>
+        </w:rPr>
+      </w:pPr>
+      <w:r>
+        <w:rPr/>
+      </w:r>
+    </w:p>
+    <w:p>
+      <w:pPr>
+        <w:pStyle w:val="Normal"/>
+        <w:spacing w:lineRule="auto" w:line="360" w:before="119" w:after="119"/>
+        <w:jc w:val="both"/>
+        <w:rPr>
+          <w:rFonts w:ascii="Times New Roman" w:hAnsi="Times New Roman" w:cs="Times New Roman"/>
+          <w:sz w:val="24"/>
+          <w:szCs w:val="24"/>
+        </w:rPr>
+      </w:pPr>
+      <w:r>
+        <w:rPr/>
+      </w:r>
+    </w:p>
+    <w:p>
+      <w:pPr>
+        <w:pStyle w:val="Normal"/>
+        <w:spacing w:lineRule="auto" w:line="360" w:before="119" w:after="119"/>
+        <w:jc w:val="both"/>
+        <w:rPr>
+          <w:b/>
+          <w:b/>
+          <w:bCs/>
+        </w:rPr>
+      </w:pPr>
+      <w:r>
+        <w:rPr>
+          <w:rFonts w:cs="Times New Roman" w:ascii="Times New Roman" w:hAnsi="Times New Roman"/>
+          <w:b/>
+          <w:bCs/>
+          <w:sz w:val="24"/>
+          <w:szCs w:val="24"/>
+        </w:rPr>
+        <w:t>3.1 Modelo de Negócios</w:t>
+      </w:r>
+    </w:p>
+    <w:p>
+      <w:pPr>
+        <w:pStyle w:val="Normal"/>
+        <w:spacing w:lineRule="auto" w:line="360" w:before="119" w:after="119"/>
+        <w:jc w:val="both"/>
+        <w:rPr>
+          <w:b/>
+          <w:b/>
+          <w:bCs/>
+        </w:rPr>
+      </w:pPr>
+      <w:r>
+        <w:rPr>
+          <w:rFonts w:cs="Times New Roman" w:ascii="Times New Roman" w:hAnsi="Times New Roman"/>
+          <w:b w:val="false"/>
+          <w:bCs w:val="false"/>
+          <w:sz w:val="24"/>
+          <w:szCs w:val="24"/>
+        </w:rPr>
+        <w:tab/>
+      </w:r>
+      <w:r>
+        <w:rPr>
+          <w:rFonts w:cs="Times New Roman" w:ascii="Times New Roman" w:hAnsi="Times New Roman"/>
+          <w:b w:val="false"/>
+          <w:bCs w:val="false"/>
+          <w:sz w:val="24"/>
+          <w:szCs w:val="24"/>
+        </w:rPr>
+        <w:t xml:space="preserve">Todo sistema é criado visando a resolução de algum problema do mundo real. Seja ele complexo como um gerenciador de recursos de uma espaçonave ou simples como lembrar as pessoas de beber água. Independente do seu nível de complexidade, ambos os exemplos representam problemas reais </w:t>
+      </w:r>
+      <w:r>
+        <w:rPr>
+          <w:rFonts w:cs="Times New Roman" w:ascii="Times New Roman" w:hAnsi="Times New Roman"/>
+          <w:b w:val="false"/>
+          <w:bCs w:val="false"/>
+          <w:sz w:val="24"/>
+          <w:szCs w:val="24"/>
+        </w:rPr>
+        <w:t>que podem ter sua resolução impulsionada pelo advento da tecnologia, de um sistema ou de um aplicativo móvel</w:t>
+      </w:r>
+      <w:r>
+        <w:rPr>
+          <w:rFonts w:cs="Times New Roman" w:ascii="Times New Roman" w:hAnsi="Times New Roman"/>
+          <w:b w:val="false"/>
+          <w:bCs w:val="false"/>
+          <w:sz w:val="24"/>
+          <w:szCs w:val="24"/>
+        </w:rPr>
+        <w:t>.</w:t>
+      </w:r>
+    </w:p>
+    <w:p>
+      <w:pPr>
+        <w:pStyle w:val="Normal"/>
+        <w:spacing w:lineRule="auto" w:line="360" w:before="119" w:after="119"/>
+        <w:jc w:val="both"/>
+        <w:rPr>
+          <w:b/>
+          <w:b/>
+          <w:bCs/>
+        </w:rPr>
+      </w:pPr>
+      <w:r>
+        <w:rPr>
+          <w:rFonts w:cs="Times New Roman" w:ascii="Times New Roman" w:hAnsi="Times New Roman"/>
+          <w:b w:val="false"/>
+          <w:bCs w:val="false"/>
+          <w:sz w:val="24"/>
+          <w:szCs w:val="24"/>
+        </w:rPr>
+        <w:tab/>
+        <w:t xml:space="preserve">O </w:t>
+      </w:r>
+      <w:r>
+        <w:rPr>
+          <w:rFonts w:cs="Times New Roman" w:ascii="Times New Roman" w:hAnsi="Times New Roman"/>
+          <w:b w:val="false"/>
+          <w:bCs w:val="false"/>
+          <w:sz w:val="24"/>
+          <w:szCs w:val="24"/>
+        </w:rPr>
+        <w:t xml:space="preserve">sistema em questão propõe a informatização do processo de vendas no segmento B2B, </w:t>
+      </w:r>
+      <w:r>
+        <w:rPr>
+          <w:rFonts w:cs="Times New Roman" w:ascii="Times New Roman" w:hAnsi="Times New Roman"/>
+          <w:b w:val="false"/>
+          <w:bCs w:val="false"/>
+          <w:sz w:val="24"/>
+          <w:szCs w:val="24"/>
+        </w:rPr>
+        <w:t>com o intuito de ser uma ferramenta que facilite as ações de um vendedor em diversos níveis de interação dentro do ciclo de trabalho.</w:t>
+      </w:r>
+    </w:p>
+    <w:p>
+      <w:pPr>
+        <w:pStyle w:val="Normal"/>
+        <w:spacing w:lineRule="auto" w:line="360" w:before="119" w:after="119"/>
+        <w:jc w:val="both"/>
+        <w:rPr>
+          <w:rFonts w:ascii="Times New Roman" w:hAnsi="Times New Roman" w:cs="Times New Roman"/>
+          <w:b w:val="false"/>
+          <w:b w:val="false"/>
+          <w:bCs w:val="false"/>
+          <w:sz w:val="24"/>
+          <w:szCs w:val="24"/>
+        </w:rPr>
+      </w:pPr>
+      <w:r>
+        <w:rPr>
+          <w:b/>
+          <w:bCs/>
+        </w:rPr>
+      </w:r>
+    </w:p>
+    <w:p>
+      <w:pPr>
+        <w:pStyle w:val="Normal"/>
+        <w:spacing w:lineRule="auto" w:line="360" w:before="119" w:after="119"/>
+        <w:jc w:val="both"/>
+        <w:rPr>
+          <w:b/>
+          <w:b/>
+          <w:bCs/>
+        </w:rPr>
+      </w:pPr>
+      <w:r>
+        <w:rPr>
+          <w:rFonts w:cs="Times New Roman" w:ascii="Times New Roman" w:hAnsi="Times New Roman"/>
+          <w:b/>
+          <w:bCs/>
+          <w:sz w:val="24"/>
+          <w:szCs w:val="24"/>
+        </w:rPr>
+        <w:t>3.1.1 Modelos de vendas</w:t>
+      </w:r>
+    </w:p>
+    <w:p>
+      <w:pPr>
+        <w:pStyle w:val="Normal"/>
+        <w:spacing w:lineRule="auto" w:line="360" w:before="119" w:after="119"/>
+        <w:jc w:val="both"/>
+        <w:rPr>
+          <w:b w:val="false"/>
+          <w:b w:val="false"/>
+          <w:bCs w:val="false"/>
+        </w:rPr>
+      </w:pPr>
+      <w:r>
+        <w:rPr>
+          <w:rFonts w:cs="Times New Roman" w:ascii="Times New Roman" w:hAnsi="Times New Roman"/>
+          <w:b w:val="false"/>
+          <w:bCs w:val="false"/>
+          <w:sz w:val="24"/>
+          <w:szCs w:val="24"/>
+        </w:rPr>
+        <w:tab/>
+      </w:r>
+      <w:r>
+        <w:rPr>
+          <w:rFonts w:cs="Times New Roman" w:ascii="Times New Roman" w:hAnsi="Times New Roman"/>
+          <w:b w:val="false"/>
+          <w:bCs w:val="false"/>
+          <w:sz w:val="24"/>
+          <w:szCs w:val="24"/>
+        </w:rPr>
+        <w:t>A venda é o objetivo final de qualquer empreendimento ou negócio. Independente do ramo, produto ou serviço que é oferecido, vender é o motivo que faz a empresa estar aberta e os funcionários trabalhando.</w:t>
+      </w:r>
+    </w:p>
+    <w:p>
+      <w:pPr>
+        <w:pStyle w:val="Normal"/>
+        <w:spacing w:lineRule="auto" w:line="360" w:before="119" w:after="119"/>
+        <w:jc w:val="both"/>
+        <w:rPr>
+          <w:b w:val="false"/>
+          <w:b w:val="false"/>
+          <w:bCs w:val="false"/>
+        </w:rPr>
+      </w:pPr>
+      <w:r>
+        <w:rPr>
+          <w:rFonts w:cs="Times New Roman" w:ascii="Times New Roman" w:hAnsi="Times New Roman"/>
+          <w:b w:val="false"/>
+          <w:bCs w:val="false"/>
+          <w:sz w:val="24"/>
+          <w:szCs w:val="24"/>
+        </w:rPr>
+        <w:tab/>
+        <w:t>Por isso, este tópico é bastante estudado, gerando teorias e técnicas para melhor entender e dominá-l</w:t>
+      </w:r>
+      <w:r>
+        <w:rPr>
+          <w:rFonts w:cs="Times New Roman" w:ascii="Times New Roman" w:hAnsi="Times New Roman"/>
+          <w:b w:val="false"/>
+          <w:bCs w:val="false"/>
+          <w:sz w:val="24"/>
+          <w:szCs w:val="24"/>
+        </w:rPr>
+        <w:t>o</w:t>
+      </w:r>
+      <w:r>
+        <w:rPr>
+          <w:rFonts w:cs="Times New Roman" w:ascii="Times New Roman" w:hAnsi="Times New Roman"/>
+          <w:b w:val="false"/>
+          <w:bCs w:val="false"/>
+          <w:sz w:val="24"/>
+          <w:szCs w:val="24"/>
+        </w:rPr>
+        <w:t>.</w:t>
+      </w:r>
+    </w:p>
+    <w:p>
+      <w:pPr>
+        <w:pStyle w:val="Normal"/>
+        <w:spacing w:lineRule="auto" w:line="360" w:before="119" w:after="119"/>
+        <w:jc w:val="both"/>
+        <w:rPr>
+          <w:b w:val="false"/>
+          <w:b w:val="false"/>
+          <w:bCs w:val="false"/>
+        </w:rPr>
+      </w:pPr>
+      <w:r>
+        <w:rPr>
+          <w:rFonts w:cs="Times New Roman" w:ascii="Times New Roman" w:hAnsi="Times New Roman"/>
+          <w:b w:val="false"/>
+          <w:bCs w:val="false"/>
+          <w:sz w:val="24"/>
+          <w:szCs w:val="24"/>
+        </w:rPr>
+        <w:tab/>
+        <w:t xml:space="preserve">Estes estudos, que são de toda parte do mundo, dividem a prática em alguns segmentos por conta das suas dinâmicas peculiares e estilos que demandam diferentes ações ou posicionamentos: </w:t>
+      </w:r>
+      <w:r>
+        <w:rPr>
+          <w:rFonts w:cs="Times New Roman" w:ascii="Times New Roman" w:hAnsi="Times New Roman"/>
+          <w:b w:val="false"/>
+          <w:bCs w:val="false"/>
+          <w:sz w:val="24"/>
+          <w:szCs w:val="24"/>
+        </w:rPr>
+        <w:t>venda casada, consultiva, pública ou consignada são algumas delas. Porém, será pouco mais aprofundado os modelos B2C (</w:t>
+      </w:r>
+      <w:r>
+        <w:rPr>
+          <w:rFonts w:cs="Times New Roman" w:ascii="Times New Roman" w:hAnsi="Times New Roman"/>
+          <w:b w:val="false"/>
+          <w:bCs w:val="false"/>
+          <w:i/>
+          <w:iCs/>
+          <w:sz w:val="24"/>
+          <w:szCs w:val="24"/>
+        </w:rPr>
+        <w:t>Business-To-Consumer</w:t>
+      </w:r>
+      <w:r>
+        <w:rPr>
+          <w:rFonts w:cs="Times New Roman" w:ascii="Times New Roman" w:hAnsi="Times New Roman"/>
+          <w:b w:val="false"/>
+          <w:bCs w:val="false"/>
+          <w:sz w:val="24"/>
+          <w:szCs w:val="24"/>
+        </w:rPr>
+        <w:t>)</w:t>
+      </w:r>
+      <w:r>
+        <w:rPr>
+          <w:rFonts w:cs="Times New Roman" w:ascii="Times New Roman" w:hAnsi="Times New Roman"/>
+          <w:b w:val="false"/>
+          <w:bCs w:val="false"/>
+          <w:i/>
+          <w:iCs/>
+          <w:sz w:val="24"/>
+          <w:szCs w:val="24"/>
+        </w:rPr>
+        <w:t xml:space="preserve"> </w:t>
+      </w:r>
+      <w:r>
+        <w:rPr>
+          <w:rFonts w:cs="Times New Roman" w:ascii="Times New Roman" w:hAnsi="Times New Roman"/>
+          <w:b w:val="false"/>
+          <w:bCs w:val="false"/>
+          <w:i w:val="false"/>
+          <w:iCs w:val="false"/>
+          <w:sz w:val="24"/>
+          <w:szCs w:val="24"/>
+        </w:rPr>
+        <w:t>e o B2B (</w:t>
+      </w:r>
+      <w:r>
+        <w:rPr>
+          <w:rFonts w:cs="Times New Roman" w:ascii="Times New Roman" w:hAnsi="Times New Roman"/>
+          <w:b w:val="false"/>
+          <w:bCs w:val="false"/>
+          <w:i/>
+          <w:iCs/>
+          <w:sz w:val="24"/>
+          <w:szCs w:val="24"/>
+        </w:rPr>
+        <w:t>Business-To-Business)</w:t>
+      </w:r>
+      <w:r>
+        <w:rPr>
+          <w:rFonts w:cs="Times New Roman" w:ascii="Times New Roman" w:hAnsi="Times New Roman"/>
+          <w:b w:val="false"/>
+          <w:bCs w:val="false"/>
+          <w:i w:val="false"/>
+          <w:iCs w:val="false"/>
+          <w:sz w:val="24"/>
+          <w:szCs w:val="24"/>
+        </w:rPr>
+        <w:t>.</w:t>
+      </w:r>
+    </w:p>
+    <w:p>
+      <w:pPr>
+        <w:pStyle w:val="Normal"/>
+        <w:spacing w:lineRule="auto" w:line="360" w:before="119" w:after="119"/>
+        <w:jc w:val="both"/>
+        <w:rPr>
+          <w:rFonts w:ascii="Times New Roman" w:hAnsi="Times New Roman" w:cs="Times New Roman"/>
+          <w:i w:val="false"/>
+          <w:i w:val="false"/>
+          <w:iCs w:val="false"/>
+          <w:sz w:val="24"/>
+          <w:szCs w:val="24"/>
+        </w:rPr>
+      </w:pPr>
+      <w:r>
+        <w:rPr>
+          <w:b w:val="false"/>
+          <w:bCs w:val="false"/>
+        </w:rPr>
+      </w:r>
+    </w:p>
+    <w:p>
+      <w:pPr>
+        <w:pStyle w:val="Normal"/>
+        <w:spacing w:lineRule="auto" w:line="360" w:before="119" w:after="119"/>
+        <w:jc w:val="both"/>
+        <w:rPr>
+          <w:b/>
+          <w:b/>
+          <w:bCs/>
+        </w:rPr>
+      </w:pPr>
+      <w:r>
+        <w:rPr>
+          <w:rFonts w:cs="Times New Roman" w:ascii="Times New Roman" w:hAnsi="Times New Roman"/>
+          <w:b/>
+          <w:bCs/>
+          <w:i w:val="false"/>
+          <w:iCs w:val="false"/>
+          <w:sz w:val="24"/>
+          <w:szCs w:val="24"/>
+        </w:rPr>
+        <w:t>3.</w:t>
+      </w:r>
+      <w:r>
+        <w:rPr>
+          <w:rFonts w:cs="Times New Roman" w:ascii="Times New Roman" w:hAnsi="Times New Roman"/>
+          <w:b/>
+          <w:bCs/>
+          <w:i w:val="false"/>
+          <w:iCs w:val="false"/>
+          <w:sz w:val="24"/>
+          <w:szCs w:val="24"/>
+        </w:rPr>
+        <w:t>1.2 Modelo B2B</w:t>
+      </w:r>
+    </w:p>
+    <w:p>
+      <w:pPr>
+        <w:pStyle w:val="Normal"/>
+        <w:spacing w:lineRule="auto" w:line="360" w:before="119" w:after="119"/>
+        <w:jc w:val="both"/>
+        <w:rPr>
+          <w:b w:val="false"/>
+          <w:b w:val="false"/>
+          <w:bCs w:val="false"/>
+        </w:rPr>
+      </w:pPr>
+      <w:r>
+        <w:rPr>
+          <w:rFonts w:cs="Times New Roman" w:ascii="Times New Roman" w:hAnsi="Times New Roman"/>
+          <w:b w:val="false"/>
+          <w:bCs w:val="false"/>
+          <w:i w:val="false"/>
+          <w:iCs w:val="false"/>
+          <w:sz w:val="24"/>
+          <w:szCs w:val="24"/>
+        </w:rPr>
+        <w:tab/>
+        <w:t xml:space="preserve">É possível afirmar que o B2B é um dos modelos de vendas mais praticados no mundo. O mais conhecida sem dúvidas é o modelo B2C. Neste, um lado da transação (empresa) efetua a venda para quem está do outro lado, neste caso, um consumidor final. É a venda onde uma loja, por exemplo, aguarda por clientes comuns </w:t>
+      </w:r>
+      <w:r>
+        <w:rPr>
+          <w:rFonts w:cs="Times New Roman" w:ascii="Times New Roman" w:hAnsi="Times New Roman"/>
+          <w:b w:val="false"/>
+          <w:bCs w:val="false"/>
+          <w:i w:val="false"/>
+          <w:iCs w:val="false"/>
+          <w:sz w:val="24"/>
+          <w:szCs w:val="24"/>
+        </w:rPr>
+        <w:t>(pessoas físicas)</w:t>
+      </w:r>
+      <w:r>
+        <w:rPr>
+          <w:rFonts w:cs="Times New Roman" w:ascii="Times New Roman" w:hAnsi="Times New Roman"/>
+          <w:b w:val="false"/>
+          <w:bCs w:val="false"/>
+          <w:i w:val="false"/>
+          <w:iCs w:val="false"/>
+          <w:sz w:val="24"/>
+          <w:szCs w:val="24"/>
+        </w:rPr>
+        <w:t xml:space="preserve"> para comprar os seus produtos ou serviços.</w:t>
+      </w:r>
+    </w:p>
+    <w:p>
+      <w:pPr>
+        <w:pStyle w:val="Normal"/>
+        <w:spacing w:lineRule="auto" w:line="360" w:before="119" w:after="119"/>
+        <w:jc w:val="both"/>
+        <w:rPr>
+          <w:b w:val="false"/>
+          <w:b w:val="false"/>
+          <w:bCs w:val="false"/>
+        </w:rPr>
+      </w:pPr>
+      <w:r>
+        <w:rPr>
+          <w:rFonts w:cs="Times New Roman" w:ascii="Times New Roman" w:hAnsi="Times New Roman"/>
+          <w:b w:val="false"/>
+          <w:bCs w:val="false"/>
+          <w:i w:val="false"/>
+          <w:iCs w:val="false"/>
+          <w:sz w:val="24"/>
+          <w:szCs w:val="24"/>
+        </w:rPr>
+        <w:tab/>
+        <w:t>Já no Business-To-Business (B2B), a empresa ao invés de vender para o cliente final, vende para uma outra empresa. Esta venda não envolve pessoas físicas, somente pessoas jurídicas. Alguns exemplos seriam indústrias automobilísticas, que vendem os carros para agências de automóveis (empresa), e essas então vendem ao consumidor final. Ou a empresa de sorvetes Kibon, que não possui lojas físicas, mas vendedores que se responsabilizam em distribuir os produtos para lanchonetes, supermercados, padarias e outros, não tendo contato direto com quem irá consumi-lo de fato.</w:t>
+      </w:r>
+    </w:p>
+    <w:p>
+      <w:pPr>
+        <w:pStyle w:val="Normal"/>
+        <w:spacing w:lineRule="auto" w:line="360" w:before="119" w:after="119"/>
+        <w:jc w:val="both"/>
+        <w:rPr/>
+      </w:pPr>
+      <w:r>
+        <w:rPr>
+          <w:rFonts w:cs="Times New Roman" w:ascii="Times New Roman" w:hAnsi="Times New Roman"/>
+          <w:sz w:val="24"/>
+          <w:szCs w:val="24"/>
+        </w:rPr>
+        <w:tab/>
+        <w:t xml:space="preserve">E foi pensando nesta dinâmica de negócios que a aplicação foi desenvolvida. Ela toma como exemplo um distribuidor de produtos eletrônicos, que possui equipe de vendedores responsáveis por fechar vendas com lojas especializadas. </w:t>
+      </w:r>
+      <w:r>
+        <w:rPr>
+          <w:rFonts w:cs="Times New Roman" w:ascii="Times New Roman" w:hAnsi="Times New Roman"/>
+          <w:sz w:val="24"/>
+          <w:szCs w:val="24"/>
+          <w:highlight w:val="white"/>
+        </w:rPr>
+        <w:t>A ideia surgiu após a observação de negócios, no estilo descrito, ocorrendo sem a utilização de nenhuma tecnologia.</w:t>
+      </w:r>
+    </w:p>
+    <w:p>
+      <w:pPr>
+        <w:pStyle w:val="Normal"/>
+        <w:spacing w:lineRule="auto" w:line="360" w:before="119" w:after="119"/>
+        <w:jc w:val="both"/>
+        <w:rPr>
+          <w:b w:val="false"/>
+          <w:b w:val="false"/>
+          <w:bCs w:val="false"/>
+        </w:rPr>
+      </w:pPr>
+      <w:r>
+        <w:rPr>
+          <w:rFonts w:cs="Times New Roman" w:ascii="Times New Roman" w:hAnsi="Times New Roman"/>
+          <w:b w:val="false"/>
+          <w:bCs w:val="false"/>
+          <w:i w:val="false"/>
+          <w:iCs w:val="false"/>
+          <w:sz w:val="24"/>
+          <w:szCs w:val="24"/>
+          <w:highlight w:val="white"/>
+        </w:rPr>
+        <w:tab/>
+        <w:t>Após uma pesquisa, encontrou-se dificuldade em identificar softwares que cumprissem tais quesitos. Os sistemas de vendas existentes são muito voltados para o tipo de venda mais comum, vendedor-cliente final, deixando carentes os que negociam com outras empresas. Isso ajudou a corroborar com a ideia de desenvolvimento da solução.</w:t>
+      </w:r>
+    </w:p>
+    <w:p>
+      <w:pPr>
+        <w:pStyle w:val="Normal"/>
+        <w:spacing w:lineRule="auto" w:line="360" w:before="119" w:after="119"/>
+        <w:jc w:val="both"/>
+        <w:rPr>
+          <w:b/>
+          <w:b/>
+          <w:bCs/>
+        </w:rPr>
+      </w:pPr>
+      <w:r>
+        <w:rPr>
+          <w:rFonts w:cs="Times New Roman" w:ascii="Times New Roman" w:hAnsi="Times New Roman"/>
+          <w:b w:val="false"/>
+          <w:bCs w:val="false"/>
+          <w:sz w:val="24"/>
+          <w:szCs w:val="24"/>
+        </w:rPr>
+        <w:t xml:space="preserve"> </w:t>
       </w:r>
     </w:p>
     <w:p>
@@ -5439,7 +5890,7 @@
                     </pic:cNvPicPr>
                   </pic:nvPicPr>
                   <pic:blipFill>
-                    <a:blip r:embed="rId7"/>
+                    <a:blip r:embed="rId2"/>
                     <a:stretch>
                       <a:fillRect/>
                     </a:stretch>
@@ -5612,22 +6063,30 @@
         </w:rPr>
       </w:pPr>
       <w:r>
-        <w:rPr/>
-      </w:r>
-    </w:p>
-    <w:p>
-      <w:pPr>
-        <w:pStyle w:val="Normal"/>
-        <w:spacing w:lineRule="auto" w:line="360" w:before="119" w:after="119"/>
-        <w:jc w:val="both"/>
-        <w:rPr>
-          <w:rFonts w:ascii="Times New Roman" w:hAnsi="Times New Roman" w:cs="Times New Roman"/>
-          <w:sz w:val="24"/>
-          <w:szCs w:val="24"/>
-        </w:rPr>
-      </w:pPr>
-      <w:r>
-        <w:rPr/>
+        <w:rPr>
+          <w:rFonts w:cs="Times New Roman" w:ascii="Times New Roman" w:hAnsi="Times New Roman"/>
+          <w:sz w:val="24"/>
+          <w:szCs w:val="24"/>
+        </w:rPr>
+      </w:r>
+    </w:p>
+    <w:p>
+      <w:pPr>
+        <w:pStyle w:val="Normal"/>
+        <w:spacing w:lineRule="auto" w:line="360" w:before="119" w:after="119"/>
+        <w:jc w:val="both"/>
+        <w:rPr>
+          <w:rFonts w:ascii="Times New Roman" w:hAnsi="Times New Roman" w:cs="Times New Roman"/>
+          <w:sz w:val="24"/>
+          <w:szCs w:val="24"/>
+        </w:rPr>
+      </w:pPr>
+      <w:r>
+        <w:rPr>
+          <w:rFonts w:cs="Times New Roman" w:ascii="Times New Roman" w:hAnsi="Times New Roman"/>
+          <w:sz w:val="24"/>
+          <w:szCs w:val="24"/>
+        </w:rPr>
       </w:r>
     </w:p>
     <w:p>
@@ -5942,22 +6401,30 @@
         </w:rPr>
       </w:pPr>
       <w:r>
-        <w:rPr/>
-      </w:r>
-    </w:p>
-    <w:p>
-      <w:pPr>
-        <w:pStyle w:val="Normal"/>
-        <w:spacing w:lineRule="auto" w:line="360" w:before="119" w:after="119"/>
-        <w:jc w:val="both"/>
-        <w:rPr>
-          <w:rFonts w:ascii="Times New Roman" w:hAnsi="Times New Roman" w:cs="Times New Roman"/>
-          <w:sz w:val="24"/>
-          <w:szCs w:val="24"/>
-        </w:rPr>
-      </w:pPr>
-      <w:r>
-        <w:rPr/>
+        <w:rPr>
+          <w:rFonts w:cs="Times New Roman" w:ascii="Times New Roman" w:hAnsi="Times New Roman"/>
+          <w:sz w:val="24"/>
+          <w:szCs w:val="24"/>
+        </w:rPr>
+      </w:r>
+    </w:p>
+    <w:p>
+      <w:pPr>
+        <w:pStyle w:val="Normal"/>
+        <w:spacing w:lineRule="auto" w:line="360" w:before="119" w:after="119"/>
+        <w:jc w:val="both"/>
+        <w:rPr>
+          <w:rFonts w:ascii="Times New Roman" w:hAnsi="Times New Roman" w:cs="Times New Roman"/>
+          <w:sz w:val="24"/>
+          <w:szCs w:val="24"/>
+        </w:rPr>
+      </w:pPr>
+      <w:r>
+        <w:rPr>
+          <w:rFonts w:cs="Times New Roman" w:ascii="Times New Roman" w:hAnsi="Times New Roman"/>
+          <w:sz w:val="24"/>
+          <w:szCs w:val="24"/>
+        </w:rPr>
       </w:r>
     </w:p>
     <w:p>
@@ -7323,29 +7790,7 @@
           <w:szCs w:val="22"/>
           <w:highlight w:val="white"/>
         </w:rPr>
-        <w:t xml:space="preserve">Figura </w:t>
-      </w:r>
-      <w:r>
-        <w:rPr>
-          <w:rFonts w:cs="Times New Roman" w:ascii="Times New Roman" w:hAnsi="Times New Roman"/>
-          <w:b w:val="false"/>
-          <w:bCs w:val="false"/>
-          <w:sz w:val="22"/>
-          <w:szCs w:val="22"/>
-          <w:highlight w:val="white"/>
-        </w:rPr>
-        <w:t>2</w:t>
-      </w:r>
-      <w:r>
-        <w:rPr>
-          <w:rFonts w:cs="Times New Roman" w:ascii="Times New Roman" w:hAnsi="Times New Roman"/>
-          <w:b w:val="false"/>
-          <w:bCs w:val="false"/>
-          <w:sz w:val="22"/>
-          <w:szCs w:val="22"/>
-          <w:highlight w:val="white"/>
-        </w:rPr>
-        <w:t xml:space="preserve"> – Diagrama de Caso de Uso</w:t>
+        <w:t>Figura 2 – Diagrama de Caso de Uso</w:t>
       </w:r>
     </w:p>
     <w:p>
@@ -7382,7 +7827,7 @@
                     </pic:cNvPicPr>
                   </pic:nvPicPr>
                   <pic:blipFill>
-                    <a:blip r:embed="rId8"/>
+                    <a:blip r:embed="rId3"/>
                     <a:stretch>
                       <a:fillRect/>
                     </a:stretch>
@@ -7564,29 +8009,7 @@
           <w:szCs w:val="22"/>
           <w:u w:val="none"/>
         </w:rPr>
-        <w:t xml:space="preserve">Figura </w:t>
-      </w:r>
-      <w:r>
-        <w:rPr>
-          <w:rFonts w:cs="Times New Roman" w:ascii="Times New Roman" w:hAnsi="Times New Roman"/>
-          <w:b w:val="false"/>
-          <w:bCs w:val="false"/>
-          <w:sz w:val="22"/>
-          <w:szCs w:val="22"/>
-          <w:u w:val="none"/>
-        </w:rPr>
-        <w:t>3</w:t>
-      </w:r>
-      <w:r>
-        <w:rPr>
-          <w:rFonts w:cs="Times New Roman" w:ascii="Times New Roman" w:hAnsi="Times New Roman"/>
-          <w:b w:val="false"/>
-          <w:bCs w:val="false"/>
-          <w:sz w:val="22"/>
-          <w:szCs w:val="22"/>
-          <w:u w:val="none"/>
-        </w:rPr>
-        <w:t>: Diagrama de Classes</w:t>
+        <w:t>Figura 3: Diagrama de Classes</w:t>
       </w:r>
     </w:p>
     <w:p>
@@ -7631,7 +8054,7 @@
                     </pic:cNvPicPr>
                   </pic:nvPicPr>
                   <pic:blipFill>
-                    <a:blip r:embed="rId9"/>
+                    <a:blip r:embed="rId4"/>
                     <a:stretch>
                       <a:fillRect/>
                     </a:stretch>
@@ -8024,7 +8447,10 @@
         </w:rPr>
       </w:pPr>
       <w:r>
-        <w:rPr/>
+        <w:rPr>
+          <w:rFonts w:cs="Times New Roman"/>
+          <w:b/>
+        </w:rPr>
       </w:r>
     </w:p>
     <w:p>
@@ -8138,13 +8564,7 @@
         </w:rPr>
       </w:pPr>
       <w:r>
-        <w:rPr>
-          <w:rFonts w:cs="Times New Roman" w:ascii="Times New Roman" w:hAnsi="Times New Roman"/>
-          <w:b w:val="false"/>
-          <w:bCs w:val="false"/>
-          <w:sz w:val="24"/>
-          <w:szCs w:val="24"/>
-        </w:rPr>
+        <w:rPr/>
         <w:drawing>
           <wp:inline distT="0" distB="0" distL="0" distR="0">
             <wp:extent cx="5650230" cy="4545330"/>
@@ -8163,7 +8583,7 @@
                     </pic:cNvPicPr>
                   </pic:nvPicPr>
                   <pic:blipFill>
-                    <a:blip r:embed="rId10"/>
+                    <a:blip r:embed="rId5"/>
                     <a:stretch>
                       <a:fillRect/>
                     </a:stretch>
@@ -8470,27 +8890,7 @@
           <w:szCs w:val="22"/>
           <w:highlight w:val="white"/>
         </w:rPr>
-        <w:t xml:space="preserve">Figura </w:t>
-      </w:r>
-      <w:r>
-        <w:rPr>
-          <w:rFonts w:cs="Times New Roman" w:ascii="Times New Roman" w:hAnsi="Times New Roman"/>
-          <w:color w:val="000000"/>
-          <w:sz w:val="22"/>
-          <w:szCs w:val="22"/>
-          <w:highlight w:val="white"/>
-        </w:rPr>
-        <w:t>5</w:t>
-      </w:r>
-      <w:r>
-        <w:rPr>
-          <w:rFonts w:cs="Times New Roman" w:ascii="Times New Roman" w:hAnsi="Times New Roman"/>
-          <w:color w:val="000000"/>
-          <w:sz w:val="22"/>
-          <w:szCs w:val="22"/>
-          <w:highlight w:val="white"/>
-        </w:rPr>
-        <w:t xml:space="preserve"> - Identidade Visual da Empresa Fictícia Mago Digital</w:t>
+        <w:t>Figura 5 - Identidade Visual da Empresa Fictícia Mago Digital</w:t>
       </w:r>
     </w:p>
     <w:p>
@@ -8520,7 +8920,7 @@
                     </pic:cNvPicPr>
                   </pic:nvPicPr>
                   <pic:blipFill>
-                    <a:blip r:embed="rId11"/>
+                    <a:blip r:embed="rId6"/>
                     <a:stretch>
                       <a:fillRect/>
                     </a:stretch>
@@ -8768,25 +9168,7 @@
           <w:sz w:val="22"/>
           <w:szCs w:val="22"/>
         </w:rPr>
-        <w:t xml:space="preserve">Figura </w:t>
-      </w:r>
-      <w:r>
-        <w:rPr>
-          <w:rFonts w:cs="Times New Roman" w:ascii="Times New Roman" w:hAnsi="Times New Roman"/>
-          <w:color w:val="000000"/>
-          <w:sz w:val="22"/>
-          <w:szCs w:val="22"/>
-        </w:rPr>
-        <w:t>6</w:t>
-      </w:r>
-      <w:r>
-        <w:rPr>
-          <w:rFonts w:cs="Times New Roman" w:ascii="Times New Roman" w:hAnsi="Times New Roman"/>
-          <w:color w:val="000000"/>
-          <w:sz w:val="22"/>
-          <w:szCs w:val="22"/>
-        </w:rPr>
-        <w:t xml:space="preserve"> - Parte separada da identidade visual</w:t>
+        <w:t>Figura 6 - Parte separada da identidade visual</w:t>
       </w:r>
     </w:p>
     <w:p>
@@ -8832,7 +9214,7 @@
                     </pic:cNvPicPr>
                   </pic:nvPicPr>
                   <pic:blipFill>
-                    <a:blip r:embed="rId12"/>
+                    <a:blip r:embed="rId7"/>
                     <a:stretch>
                       <a:fillRect/>
                     </a:stretch>
@@ -9058,29 +9440,7 @@
           <w:sz w:val="22"/>
           <w:szCs w:val="22"/>
         </w:rPr>
-        <w:t xml:space="preserve">Figura </w:t>
-      </w:r>
-      <w:r>
-        <w:rPr>
-          <w:rFonts w:cs="Times New Roman" w:ascii="Times New Roman" w:hAnsi="Times New Roman"/>
-          <w:b w:val="false"/>
-          <w:bCs w:val="false"/>
-          <w:color w:val="000000"/>
-          <w:sz w:val="22"/>
-          <w:szCs w:val="22"/>
-        </w:rPr>
-        <w:t>7</w:t>
-      </w:r>
-      <w:r>
-        <w:rPr>
-          <w:rFonts w:cs="Times New Roman" w:ascii="Times New Roman" w:hAnsi="Times New Roman"/>
-          <w:b w:val="false"/>
-          <w:bCs w:val="false"/>
-          <w:color w:val="000000"/>
-          <w:sz w:val="22"/>
-          <w:szCs w:val="22"/>
-        </w:rPr>
-        <w:t xml:space="preserve"> – Parte textual da imagem visual</w:t>
+        <w:t>Figura 7 – Parte textual da imagem visual</w:t>
       </w:r>
     </w:p>
     <w:p>
@@ -9126,7 +9486,7 @@
                     </pic:cNvPicPr>
                   </pic:nvPicPr>
                   <pic:blipFill>
-                    <a:blip r:embed="rId13"/>
+                    <a:blip r:embed="rId8"/>
                     <a:stretch>
                       <a:fillRect/>
                     </a:stretch>
@@ -9410,27 +9770,7 @@
           <w:sz w:val="22"/>
           <w:szCs w:val="22"/>
         </w:rPr>
-        <w:t xml:space="preserve">Figura </w:t>
-      </w:r>
-      <w:r>
-        <w:rPr>
-          <w:rFonts w:cs="Times New Roman" w:ascii="Times New Roman" w:hAnsi="Times New Roman"/>
-          <w:b w:val="false"/>
-          <w:bCs w:val="false"/>
-          <w:sz w:val="22"/>
-          <w:szCs w:val="22"/>
-        </w:rPr>
-        <w:t>8</w:t>
-      </w:r>
-      <w:r>
-        <w:rPr>
-          <w:rFonts w:cs="Times New Roman" w:ascii="Times New Roman" w:hAnsi="Times New Roman"/>
-          <w:b w:val="false"/>
-          <w:bCs w:val="false"/>
-          <w:sz w:val="22"/>
-          <w:szCs w:val="22"/>
-        </w:rPr>
-        <w:t xml:space="preserve"> – Tela de login</w:t>
+        <w:t>Figura 8 – Tela de login</w:t>
       </w:r>
     </w:p>
     <w:p>
@@ -9475,7 +9815,7 @@
                     </pic:cNvPicPr>
                   </pic:nvPicPr>
                   <pic:blipFill>
-                    <a:blip r:embed="rId14"/>
+                    <a:blip r:embed="rId9"/>
                     <a:stretch>
                       <a:fillRect/>
                     </a:stretch>
@@ -9700,7 +10040,13 @@
         </w:rPr>
       </w:pPr>
       <w:r>
-        <w:rPr/>
+        <w:rPr>
+          <w:rFonts w:cs="Times New Roman" w:ascii="Times New Roman" w:hAnsi="Times New Roman"/>
+          <w:b w:val="false"/>
+          <w:bCs w:val="false"/>
+          <w:sz w:val="22"/>
+          <w:szCs w:val="22"/>
+        </w:rPr>
       </w:r>
     </w:p>
     <w:p>
@@ -9911,27 +10257,7 @@
           <w:sz w:val="22"/>
           <w:szCs w:val="22"/>
         </w:rPr>
-        <w:t xml:space="preserve">Figura </w:t>
-      </w:r>
-      <w:r>
-        <w:rPr>
-          <w:rFonts w:cs="Times New Roman" w:ascii="Times New Roman" w:hAnsi="Times New Roman"/>
-          <w:b w:val="false"/>
-          <w:bCs w:val="false"/>
-          <w:sz w:val="22"/>
-          <w:szCs w:val="22"/>
-        </w:rPr>
-        <w:t>9</w:t>
-      </w:r>
-      <w:r>
-        <w:rPr>
-          <w:rFonts w:cs="Times New Roman" w:ascii="Times New Roman" w:hAnsi="Times New Roman"/>
-          <w:b w:val="false"/>
-          <w:bCs w:val="false"/>
-          <w:sz w:val="22"/>
-          <w:szCs w:val="22"/>
-        </w:rPr>
-        <w:t xml:space="preserve"> – Dashboard ou tela inicial</w:t>
+        <w:t>Figura 9 – Dashboard ou tela inicial</w:t>
       </w:r>
     </w:p>
     <w:p>
@@ -9969,7 +10295,7 @@
                     </pic:cNvPicPr>
                   </pic:nvPicPr>
                   <pic:blipFill>
-                    <a:blip r:embed="rId15"/>
+                    <a:blip r:embed="rId10"/>
                     <a:stretch>
                       <a:fillRect/>
                     </a:stretch>
@@ -10201,50 +10527,32 @@
           <w:sz w:val="22"/>
           <w:szCs w:val="22"/>
         </w:rPr>
-        <w:t xml:space="preserve">Figura </w:t>
-      </w:r>
-      <w:r>
-        <w:rPr>
-          <w:rFonts w:cs="Times New Roman" w:ascii="Times New Roman" w:hAnsi="Times New Roman"/>
-          <w:b w:val="false"/>
-          <w:bCs w:val="false"/>
-          <w:i w:val="false"/>
-          <w:iCs w:val="false"/>
+        <w:t>Figura 10 – Cadastro de produto</w:t>
+      </w:r>
+    </w:p>
+    <w:p>
+      <w:pPr>
+        <w:pStyle w:val="Normal"/>
+        <w:spacing w:lineRule="auto" w:line="360"/>
+        <w:ind w:left="0" w:right="0" w:hanging="0"/>
+        <w:jc w:val="center"/>
+        <w:rPr>
+          <w:rFonts w:ascii="Times New Roman" w:hAnsi="Times New Roman" w:cs="Times New Roman"/>
+          <w:b w:val="false"/>
+          <w:b w:val="false"/>
+          <w:bCs w:val="false"/>
           <w:sz w:val="22"/>
           <w:szCs w:val="22"/>
         </w:rPr>
-        <w:t>10</w:t>
-      </w:r>
-      <w:r>
-        <w:rPr>
-          <w:rFonts w:cs="Times New Roman" w:ascii="Times New Roman" w:hAnsi="Times New Roman"/>
-          <w:b w:val="false"/>
-          <w:bCs w:val="false"/>
-          <w:i w:val="false"/>
-          <w:iCs w:val="false"/>
+      </w:pPr>
+      <w:r>
+        <w:rPr>
+          <w:rFonts w:cs="Times New Roman" w:ascii="Times New Roman" w:hAnsi="Times New Roman"/>
+          <w:b w:val="false"/>
+          <w:bCs w:val="false"/>
           <w:sz w:val="22"/>
           <w:szCs w:val="22"/>
         </w:rPr>
-        <w:t xml:space="preserve"> – Cadastro de produto</w:t>
-      </w:r>
-    </w:p>
-    <w:p>
-      <w:pPr>
-        <w:pStyle w:val="Normal"/>
-        <w:spacing w:lineRule="auto" w:line="360"/>
-        <w:ind w:left="0" w:right="0" w:hanging="0"/>
-        <w:jc w:val="center"/>
-        <w:rPr>
-          <w:rFonts w:ascii="Times New Roman" w:hAnsi="Times New Roman" w:cs="Times New Roman"/>
-          <w:b w:val="false"/>
-          <w:b w:val="false"/>
-          <w:bCs w:val="false"/>
-          <w:sz w:val="22"/>
-          <w:szCs w:val="22"/>
-        </w:rPr>
-      </w:pPr>
-      <w:r>
-        <w:rPr/>
         <w:drawing>
           <wp:anchor behindDoc="0" distT="0" distB="0" distL="0" distR="0" simplePos="0" locked="0" layoutInCell="1" allowOverlap="1" relativeHeight="8">
             <wp:simplePos x="0" y="0"/>
@@ -10271,7 +10579,7 @@
                     </pic:cNvPicPr>
                   </pic:nvPicPr>
                   <pic:blipFill>
-                    <a:blip r:embed="rId16"/>
+                    <a:blip r:embed="rId11"/>
                     <a:stretch>
                       <a:fillRect/>
                     </a:stretch>
@@ -10406,18 +10714,24 @@
           <w:sz w:val="22"/>
           <w:szCs w:val="22"/>
         </w:rPr>
-        <w:t>Figura 1</w:t>
-      </w:r>
-      <w:r>
-        <w:rPr>
-          <w:rFonts w:cs="Times New Roman" w:ascii="Times New Roman" w:hAnsi="Times New Roman"/>
+        <w:t>Figura 11 – Cadastro de cliente</w:t>
+      </w:r>
+    </w:p>
+    <w:p>
+      <w:pPr>
+        <w:pStyle w:val="Normal"/>
+        <w:spacing w:lineRule="auto" w:line="360"/>
+        <w:ind w:left="0" w:right="0" w:hanging="0"/>
+        <w:jc w:val="center"/>
+        <w:rPr>
+          <w:rFonts w:ascii="Times New Roman" w:hAnsi="Times New Roman" w:cs="Times New Roman"/>
+          <w:b w:val="false"/>
           <w:b w:val="false"/>
           <w:bCs w:val="false"/>
           <w:sz w:val="22"/>
           <w:szCs w:val="22"/>
         </w:rPr>
-        <w:t>1</w:t>
-      </w:r>
+      </w:pPr>
       <w:r>
         <w:rPr>
           <w:rFonts w:cs="Times New Roman" w:ascii="Times New Roman" w:hAnsi="Times New Roman"/>
@@ -10426,56 +10740,6 @@
           <w:sz w:val="22"/>
           <w:szCs w:val="22"/>
         </w:rPr>
-        <w:t xml:space="preserve"> – Cadastro de c</w:t>
-      </w:r>
-      <w:r>
-        <w:rPr>
-          <w:rFonts w:cs="Times New Roman" w:ascii="Times New Roman" w:hAnsi="Times New Roman"/>
-          <w:b w:val="false"/>
-          <w:bCs w:val="false"/>
-          <w:sz w:val="22"/>
-          <w:szCs w:val="22"/>
-        </w:rPr>
-        <w:t>l</w:t>
-      </w:r>
-      <w:r>
-        <w:rPr>
-          <w:rFonts w:cs="Times New Roman" w:ascii="Times New Roman" w:hAnsi="Times New Roman"/>
-          <w:b w:val="false"/>
-          <w:bCs w:val="false"/>
-          <w:sz w:val="22"/>
-          <w:szCs w:val="22"/>
-        </w:rPr>
-        <w:t>i</w:t>
-      </w:r>
-      <w:r>
-        <w:rPr>
-          <w:rFonts w:cs="Times New Roman" w:ascii="Times New Roman" w:hAnsi="Times New Roman"/>
-          <w:b w:val="false"/>
-          <w:bCs w:val="false"/>
-          <w:sz w:val="22"/>
-          <w:szCs w:val="22"/>
-        </w:rPr>
-        <w:t>ente</w:t>
-      </w:r>
-    </w:p>
-    <w:p>
-      <w:pPr>
-        <w:pStyle w:val="Normal"/>
-        <w:spacing w:lineRule="auto" w:line="360"/>
-        <w:ind w:left="0" w:right="0" w:hanging="0"/>
-        <w:jc w:val="center"/>
-        <w:rPr>
-          <w:rFonts w:ascii="Times New Roman" w:hAnsi="Times New Roman" w:cs="Times New Roman"/>
-          <w:b w:val="false"/>
-          <w:b w:val="false"/>
-          <w:bCs w:val="false"/>
-          <w:sz w:val="22"/>
-          <w:szCs w:val="22"/>
-        </w:rPr>
-      </w:pPr>
-      <w:r>
-        <w:rPr/>
         <w:drawing>
           <wp:anchor behindDoc="0" distT="0" distB="0" distL="0" distR="0" simplePos="0" locked="0" layoutInCell="1" allowOverlap="1" relativeHeight="9">
             <wp:simplePos x="0" y="0"/>
@@ -10502,7 +10766,7 @@
                     </pic:cNvPicPr>
                   </pic:nvPicPr>
                   <pic:blipFill>
-                    <a:blip r:embed="rId17"/>
+                    <a:blip r:embed="rId12"/>
                     <a:stretch>
                       <a:fillRect/>
                     </a:stretch>
@@ -10629,36 +10893,9 @@
           <w:sz w:val="22"/>
           <w:szCs w:val="22"/>
         </w:rPr>
-        <w:t>Figura 1</w:t>
-      </w:r>
-      <w:r>
-        <w:rPr>
-          <w:rFonts w:cs="Times New Roman" w:ascii="Times New Roman" w:hAnsi="Times New Roman"/>
-          <w:b w:val="false"/>
-          <w:bCs w:val="false"/>
-          <w:sz w:val="22"/>
-          <w:szCs w:val="22"/>
-        </w:rPr>
-        <w:t>2</w:t>
-      </w:r>
-      <w:r>
-        <w:rPr>
-          <w:rFonts w:cs="Times New Roman" w:ascii="Times New Roman" w:hAnsi="Times New Roman"/>
-          <w:b w:val="false"/>
-          <w:bCs w:val="false"/>
-          <w:sz w:val="22"/>
-          <w:szCs w:val="22"/>
-        </w:rPr>
-        <w:t xml:space="preserve"> – Cadastro de </w:t>
-      </w:r>
-      <w:r>
-        <w:rPr>
-          <w:rFonts w:cs="Times New Roman" w:ascii="Times New Roman" w:hAnsi="Times New Roman"/>
-          <w:b w:val="false"/>
-          <w:bCs w:val="false"/>
-          <w:sz w:val="22"/>
-          <w:szCs w:val="22"/>
-        </w:rPr>
+        <w:t xml:space="preserve">Figura 12 – Cadastro de </w:t>
+      </w:r>
+      <w:r>
         <w:drawing>
           <wp:anchor behindDoc="0" distT="0" distB="0" distL="0" distR="0" simplePos="0" locked="0" layoutInCell="1" allowOverlap="1" relativeHeight="10">
             <wp:simplePos x="0" y="0"/>
@@ -10685,7 +10922,7 @@
                     </pic:cNvPicPr>
                   </pic:nvPicPr>
                   <pic:blipFill>
-                    <a:blip r:embed="rId18"/>
+                    <a:blip r:embed="rId13"/>
                     <a:stretch>
                       <a:fillRect/>
                     </a:stretch>
@@ -10713,7 +10950,17 @@
           <w:sz w:val="22"/>
           <w:szCs w:val="22"/>
         </w:rPr>
-        <w:t>subcategoria</w:t>
+        <w:t>s</w:t>
+      </w:r>
+      <w:r>
+        <w:rPr>
+          <w:rFonts w:cs="Times New Roman" w:ascii="Times New Roman" w:hAnsi="Times New Roman"/>
+          <w:b w:val="false"/>
+          <w:bCs w:val="false"/>
+          <w:sz w:val="22"/>
+          <w:szCs w:val="22"/>
+        </w:rPr>
+        <w:t>ubcategoria</w:t>
       </w:r>
     </w:p>
     <w:p>
@@ -10787,27 +11034,7 @@
           <w:sz w:val="22"/>
           <w:szCs w:val="22"/>
         </w:rPr>
-        <w:t>Figura 1</w:t>
-      </w:r>
-      <w:r>
-        <w:rPr>
-          <w:rFonts w:cs="Times New Roman" w:ascii="Times New Roman" w:hAnsi="Times New Roman"/>
-          <w:b w:val="false"/>
-          <w:bCs w:val="false"/>
-          <w:sz w:val="22"/>
-          <w:szCs w:val="22"/>
-        </w:rPr>
-        <w:t>3</w:t>
-      </w:r>
-      <w:r>
-        <w:rPr>
-          <w:rFonts w:cs="Times New Roman" w:ascii="Times New Roman" w:hAnsi="Times New Roman"/>
-          <w:b w:val="false"/>
-          <w:bCs w:val="false"/>
-          <w:sz w:val="22"/>
-          <w:szCs w:val="22"/>
-        </w:rPr>
-        <w:t xml:space="preserve"> – Cadastro de marca</w:t>
+        <w:t>Figura 13 – Cadastro de marca</w:t>
       </w:r>
     </w:p>
     <w:p>
@@ -10859,7 +11086,7 @@
                     </pic:cNvPicPr>
                   </pic:nvPicPr>
                   <pic:blipFill>
-                    <a:blip r:embed="rId19"/>
+                    <a:blip r:embed="rId14"/>
                     <a:stretch>
                       <a:fillRect/>
                     </a:stretch>
@@ -10996,7 +11223,13 @@
         </w:rPr>
       </w:pPr>
       <w:r>
-        <w:rPr/>
+        <w:rPr>
+          <w:rFonts w:cs="Times New Roman" w:ascii="Times New Roman" w:hAnsi="Times New Roman"/>
+          <w:b w:val="false"/>
+          <w:bCs w:val="false"/>
+          <w:sz w:val="22"/>
+          <w:szCs w:val="22"/>
+        </w:rPr>
       </w:r>
     </w:p>
     <w:p>
@@ -11070,18 +11303,24 @@
           <w:sz w:val="22"/>
           <w:szCs w:val="22"/>
         </w:rPr>
-        <w:t>Figura 1</w:t>
-      </w:r>
-      <w:r>
-        <w:rPr>
-          <w:rFonts w:cs="Times New Roman" w:ascii="Times New Roman" w:hAnsi="Times New Roman"/>
+        <w:t>Figura 14 – Cadastro de cidade</w:t>
+      </w:r>
+    </w:p>
+    <w:p>
+      <w:pPr>
+        <w:pStyle w:val="Normal"/>
+        <w:spacing w:lineRule="auto" w:line="360"/>
+        <w:ind w:left="0" w:right="0" w:hanging="0"/>
+        <w:jc w:val="center"/>
+        <w:rPr>
+          <w:rFonts w:ascii="Times New Roman" w:hAnsi="Times New Roman" w:cs="Times New Roman"/>
+          <w:b w:val="false"/>
           <w:b w:val="false"/>
           <w:bCs w:val="false"/>
           <w:sz w:val="22"/>
           <w:szCs w:val="22"/>
         </w:rPr>
-        <w:t>4</w:t>
-      </w:r>
+      </w:pPr>
       <w:r>
         <w:rPr>
           <w:rFonts w:cs="Times New Roman" w:ascii="Times New Roman" w:hAnsi="Times New Roman"/>
@@ -11090,26 +11329,6 @@
           <w:sz w:val="22"/>
           <w:szCs w:val="22"/>
         </w:rPr>
-        <w:t xml:space="preserve"> – Cadastro de cidade</w:t>
-      </w:r>
-    </w:p>
-    <w:p>
-      <w:pPr>
-        <w:pStyle w:val="Normal"/>
-        <w:spacing w:lineRule="auto" w:line="360"/>
-        <w:ind w:left="0" w:right="0" w:hanging="0"/>
-        <w:jc w:val="center"/>
-        <w:rPr>
-          <w:rFonts w:ascii="Times New Roman" w:hAnsi="Times New Roman" w:cs="Times New Roman"/>
-          <w:b w:val="false"/>
-          <w:b w:val="false"/>
-          <w:bCs w:val="false"/>
-          <w:sz w:val="22"/>
-          <w:szCs w:val="22"/>
-        </w:rPr>
-      </w:pPr>
-      <w:r>
-        <w:rPr/>
         <w:drawing>
           <wp:anchor behindDoc="0" distT="0" distB="0" distL="0" distR="0" simplePos="0" locked="0" layoutInCell="1" allowOverlap="1" relativeHeight="12">
             <wp:simplePos x="0" y="0"/>
@@ -11136,7 +11355,7 @@
                     </pic:cNvPicPr>
                   </pic:nvPicPr>
                   <pic:blipFill>
-                    <a:blip r:embed="rId20"/>
+                    <a:blip r:embed="rId15"/>
                     <a:stretch>
                       <a:fillRect/>
                     </a:stretch>
@@ -11280,27 +11499,7 @@
           <w:sz w:val="22"/>
           <w:szCs w:val="22"/>
         </w:rPr>
-        <w:t>Figura 1</w:t>
-      </w:r>
-      <w:r>
-        <w:rPr>
-          <w:rFonts w:cs="Times New Roman" w:ascii="Times New Roman" w:hAnsi="Times New Roman"/>
-          <w:b w:val="false"/>
-          <w:bCs w:val="false"/>
-          <w:sz w:val="22"/>
-          <w:szCs w:val="22"/>
-        </w:rPr>
-        <w:t>5</w:t>
-      </w:r>
-      <w:r>
-        <w:rPr>
-          <w:rFonts w:cs="Times New Roman" w:ascii="Times New Roman" w:hAnsi="Times New Roman"/>
-          <w:b w:val="false"/>
-          <w:bCs w:val="false"/>
-          <w:sz w:val="22"/>
-          <w:szCs w:val="22"/>
-        </w:rPr>
-        <w:t xml:space="preserve"> – Cadastro de usuário</w:t>
+        <w:t>Figura 15 – Cadastro de usuário</w:t>
       </w:r>
     </w:p>
     <w:p>
@@ -11352,7 +11551,7 @@
                     </pic:cNvPicPr>
                   </pic:nvPicPr>
                   <pic:blipFill>
-                    <a:blip r:embed="rId21"/>
+                    <a:blip r:embed="rId16"/>
                     <a:stretch>
                       <a:fillRect/>
                     </a:stretch>
@@ -11506,18 +11705,24 @@
           <w:sz w:val="22"/>
           <w:szCs w:val="22"/>
         </w:rPr>
-        <w:t>Figura 1</w:t>
-      </w:r>
-      <w:r>
-        <w:rPr>
-          <w:rFonts w:cs="Times New Roman" w:ascii="Times New Roman" w:hAnsi="Times New Roman"/>
+        <w:t>Figura 16 – Consulta de produtos</w:t>
+      </w:r>
+    </w:p>
+    <w:p>
+      <w:pPr>
+        <w:pStyle w:val="Normal"/>
+        <w:spacing w:lineRule="auto" w:line="360"/>
+        <w:ind w:left="0" w:right="0" w:hanging="0"/>
+        <w:jc w:val="center"/>
+        <w:rPr>
+          <w:rFonts w:ascii="Times New Roman" w:hAnsi="Times New Roman" w:cs="Times New Roman"/>
+          <w:b w:val="false"/>
           <w:b w:val="false"/>
           <w:bCs w:val="false"/>
           <w:sz w:val="22"/>
           <w:szCs w:val="22"/>
         </w:rPr>
-        <w:t>6</w:t>
-      </w:r>
+      </w:pPr>
       <w:r>
         <w:rPr>
           <w:rFonts w:cs="Times New Roman" w:ascii="Times New Roman" w:hAnsi="Times New Roman"/>
@@ -11526,26 +11731,6 @@
           <w:sz w:val="22"/>
           <w:szCs w:val="22"/>
         </w:rPr>
-        <w:t xml:space="preserve"> – Consulta de produtos</w:t>
-      </w:r>
-    </w:p>
-    <w:p>
-      <w:pPr>
-        <w:pStyle w:val="Normal"/>
-        <w:spacing w:lineRule="auto" w:line="360"/>
-        <w:ind w:left="0" w:right="0" w:hanging="0"/>
-        <w:jc w:val="center"/>
-        <w:rPr>
-          <w:rFonts w:ascii="Times New Roman" w:hAnsi="Times New Roman" w:cs="Times New Roman"/>
-          <w:b w:val="false"/>
-          <w:b w:val="false"/>
-          <w:bCs w:val="false"/>
-          <w:sz w:val="22"/>
-          <w:szCs w:val="22"/>
-        </w:rPr>
-      </w:pPr>
-      <w:r>
-        <w:rPr/>
         <w:drawing>
           <wp:anchor behindDoc="0" distT="0" distB="0" distL="0" distR="0" simplePos="0" locked="0" layoutInCell="1" allowOverlap="1" relativeHeight="14">
             <wp:simplePos x="0" y="0"/>
@@ -11572,7 +11757,7 @@
                     </pic:cNvPicPr>
                   </pic:nvPicPr>
                   <pic:blipFill>
-                    <a:blip r:embed="rId22"/>
+                    <a:blip r:embed="rId17"/>
                     <a:stretch>
                       <a:fillRect/>
                     </a:stretch>
@@ -11664,27 +11849,7 @@
           <w:sz w:val="22"/>
           <w:szCs w:val="22"/>
         </w:rPr>
-        <w:t>Figura 1</w:t>
-      </w:r>
-      <w:r>
-        <w:rPr>
-          <w:rFonts w:cs="Times New Roman" w:ascii="Times New Roman" w:hAnsi="Times New Roman"/>
-          <w:b w:val="false"/>
-          <w:bCs w:val="false"/>
-          <w:sz w:val="22"/>
-          <w:szCs w:val="22"/>
-        </w:rPr>
-        <w:t>7</w:t>
-      </w:r>
-      <w:r>
-        <w:rPr>
-          <w:rFonts w:cs="Times New Roman" w:ascii="Times New Roman" w:hAnsi="Times New Roman"/>
-          <w:b w:val="false"/>
-          <w:bCs w:val="false"/>
-          <w:sz w:val="22"/>
-          <w:szCs w:val="22"/>
-        </w:rPr>
-        <w:t xml:space="preserve"> – Consulta de clientes</w:t>
+        <w:t>Figura 17 – Consulta de clientes</w:t>
       </w:r>
     </w:p>
     <w:p>
@@ -11722,7 +11887,7 @@
                     </pic:cNvPicPr>
                   </pic:nvPicPr>
                   <pic:blipFill>
-                    <a:blip r:embed="rId23"/>
+                    <a:blip r:embed="rId18"/>
                     <a:stretch>
                       <a:fillRect/>
                     </a:stretch>
@@ -11826,18 +11991,24 @@
           <w:sz w:val="22"/>
           <w:szCs w:val="22"/>
         </w:rPr>
-        <w:t>Figura 1</w:t>
-      </w:r>
-      <w:r>
-        <w:rPr>
-          <w:rFonts w:cs="Times New Roman" w:ascii="Times New Roman" w:hAnsi="Times New Roman"/>
+        <w:t>Figura 18 – Consulta de marcas</w:t>
+      </w:r>
+    </w:p>
+    <w:p>
+      <w:pPr>
+        <w:pStyle w:val="Normal"/>
+        <w:spacing w:lineRule="auto" w:line="360"/>
+        <w:ind w:left="0" w:right="0" w:hanging="0"/>
+        <w:jc w:val="center"/>
+        <w:rPr>
+          <w:rFonts w:ascii="Times New Roman" w:hAnsi="Times New Roman" w:cs="Times New Roman"/>
+          <w:b w:val="false"/>
           <w:b w:val="false"/>
           <w:bCs w:val="false"/>
           <w:sz w:val="22"/>
           <w:szCs w:val="22"/>
         </w:rPr>
-        <w:t xml:space="preserve">8 </w:t>
-      </w:r>
+      </w:pPr>
       <w:r>
         <w:rPr>
           <w:rFonts w:cs="Times New Roman" w:ascii="Times New Roman" w:hAnsi="Times New Roman"/>
@@ -11846,26 +12017,6 @@
           <w:sz w:val="22"/>
           <w:szCs w:val="22"/>
         </w:rPr>
-        <w:t>– Consulta de marcas</w:t>
-      </w:r>
-    </w:p>
-    <w:p>
-      <w:pPr>
-        <w:pStyle w:val="Normal"/>
-        <w:spacing w:lineRule="auto" w:line="360"/>
-        <w:ind w:left="0" w:right="0" w:hanging="0"/>
-        <w:jc w:val="center"/>
-        <w:rPr>
-          <w:rFonts w:ascii="Times New Roman" w:hAnsi="Times New Roman" w:cs="Times New Roman"/>
-          <w:b w:val="false"/>
-          <w:b w:val="false"/>
-          <w:bCs w:val="false"/>
-          <w:sz w:val="22"/>
-          <w:szCs w:val="22"/>
-        </w:rPr>
-      </w:pPr>
-      <w:r>
-        <w:rPr/>
         <w:drawing>
           <wp:anchor behindDoc="0" distT="0" distB="0" distL="0" distR="0" simplePos="0" locked="0" layoutInCell="1" allowOverlap="1" relativeHeight="16">
             <wp:simplePos x="0" y="0"/>
@@ -11892,7 +12043,7 @@
                     </pic:cNvPicPr>
                   </pic:nvPicPr>
                   <pic:blipFill>
-                    <a:blip r:embed="rId24"/>
+                    <a:blip r:embed="rId19"/>
                     <a:stretch>
                       <a:fillRect/>
                     </a:stretch>
@@ -11975,27 +12126,7 @@
           <w:sz w:val="22"/>
           <w:szCs w:val="22"/>
         </w:rPr>
-        <w:t>Figura 1</w:t>
-      </w:r>
-      <w:r>
-        <w:rPr>
-          <w:rFonts w:cs="Times New Roman" w:ascii="Times New Roman" w:hAnsi="Times New Roman"/>
-          <w:b w:val="false"/>
-          <w:bCs w:val="false"/>
-          <w:sz w:val="22"/>
-          <w:szCs w:val="22"/>
-        </w:rPr>
-        <w:t>9</w:t>
-      </w:r>
-      <w:r>
-        <w:rPr>
-          <w:rFonts w:cs="Times New Roman" w:ascii="Times New Roman" w:hAnsi="Times New Roman"/>
-          <w:b w:val="false"/>
-          <w:bCs w:val="false"/>
-          <w:sz w:val="22"/>
-          <w:szCs w:val="22"/>
-        </w:rPr>
-        <w:t xml:space="preserve"> – Consulta de subcategorias</w:t>
+        <w:t>Figura 19 – Consulta de subcategorias</w:t>
       </w:r>
     </w:p>
     <w:p>
@@ -12034,7 +12165,7 @@
                     </pic:cNvPicPr>
                   </pic:nvPicPr>
                   <pic:blipFill>
-                    <a:blip r:embed="rId25"/>
+                    <a:blip r:embed="rId20"/>
                     <a:stretch>
                       <a:fillRect/>
                     </a:stretch>
@@ -12119,18 +12250,24 @@
           <w:sz w:val="22"/>
           <w:szCs w:val="22"/>
         </w:rPr>
-        <w:t xml:space="preserve">Figura </w:t>
-      </w:r>
-      <w:r>
-        <w:rPr>
-          <w:rFonts w:cs="Times New Roman" w:ascii="Times New Roman" w:hAnsi="Times New Roman"/>
+        <w:t>Figura 20 – Consulta de cidades</w:t>
+      </w:r>
+    </w:p>
+    <w:p>
+      <w:pPr>
+        <w:pStyle w:val="Normal"/>
+        <w:spacing w:lineRule="auto" w:line="360"/>
+        <w:ind w:left="0" w:right="0" w:hanging="0"/>
+        <w:jc w:val="center"/>
+        <w:rPr>
+          <w:rFonts w:ascii="Times New Roman" w:hAnsi="Times New Roman" w:cs="Times New Roman"/>
+          <w:b w:val="false"/>
           <w:b w:val="false"/>
           <w:bCs w:val="false"/>
           <w:sz w:val="22"/>
           <w:szCs w:val="22"/>
         </w:rPr>
-        <w:t>20</w:t>
-      </w:r>
+      </w:pPr>
       <w:r>
         <w:rPr>
           <w:rFonts w:cs="Times New Roman" w:ascii="Times New Roman" w:hAnsi="Times New Roman"/>
@@ -12139,26 +12276,6 @@
           <w:sz w:val="22"/>
           <w:szCs w:val="22"/>
         </w:rPr>
-        <w:t xml:space="preserve"> – Consulta de cidades</w:t>
-      </w:r>
-    </w:p>
-    <w:p>
-      <w:pPr>
-        <w:pStyle w:val="Normal"/>
-        <w:spacing w:lineRule="auto" w:line="360"/>
-        <w:ind w:left="0" w:right="0" w:hanging="0"/>
-        <w:jc w:val="center"/>
-        <w:rPr>
-          <w:rFonts w:ascii="Times New Roman" w:hAnsi="Times New Roman" w:cs="Times New Roman"/>
-          <w:b w:val="false"/>
-          <w:b w:val="false"/>
-          <w:bCs w:val="false"/>
-          <w:sz w:val="22"/>
-          <w:szCs w:val="22"/>
-        </w:rPr>
-      </w:pPr>
-      <w:r>
-        <w:rPr/>
         <w:drawing>
           <wp:anchor behindDoc="0" distT="0" distB="0" distL="0" distR="0" simplePos="0" locked="0" layoutInCell="1" allowOverlap="1" relativeHeight="18">
             <wp:simplePos x="0" y="0"/>
@@ -12185,7 +12302,7 @@
                     </pic:cNvPicPr>
                   </pic:nvPicPr>
                   <pic:blipFill>
-                    <a:blip r:embed="rId26"/>
+                    <a:blip r:embed="rId21"/>
                     <a:stretch>
                       <a:fillRect/>
                     </a:stretch>
@@ -12303,18 +12420,24 @@
           <w:sz w:val="22"/>
           <w:szCs w:val="22"/>
         </w:rPr>
-        <w:t>Figura 2</w:t>
-      </w:r>
-      <w:r>
-        <w:rPr>
-          <w:rFonts w:cs="Times New Roman" w:ascii="Times New Roman" w:hAnsi="Times New Roman"/>
+        <w:t>Figura 21 – Consulta de usuários</w:t>
+      </w:r>
+    </w:p>
+    <w:p>
+      <w:pPr>
+        <w:pStyle w:val="Normal"/>
+        <w:spacing w:lineRule="auto" w:line="360"/>
+        <w:ind w:left="0" w:right="0" w:hanging="0"/>
+        <w:jc w:val="center"/>
+        <w:rPr>
+          <w:rFonts w:ascii="Times New Roman" w:hAnsi="Times New Roman" w:cs="Times New Roman"/>
+          <w:b w:val="false"/>
           <w:b w:val="false"/>
           <w:bCs w:val="false"/>
           <w:sz w:val="22"/>
           <w:szCs w:val="22"/>
         </w:rPr>
-        <w:t>1</w:t>
-      </w:r>
+      </w:pPr>
       <w:r>
         <w:rPr>
           <w:rFonts w:cs="Times New Roman" w:ascii="Times New Roman" w:hAnsi="Times New Roman"/>
@@ -12323,26 +12446,6 @@
           <w:sz w:val="22"/>
           <w:szCs w:val="22"/>
         </w:rPr>
-        <w:t xml:space="preserve"> – Consulta de usuários</w:t>
-      </w:r>
-    </w:p>
-    <w:p>
-      <w:pPr>
-        <w:pStyle w:val="Normal"/>
-        <w:spacing w:lineRule="auto" w:line="360"/>
-        <w:ind w:left="0" w:right="0" w:hanging="0"/>
-        <w:jc w:val="center"/>
-        <w:rPr>
-          <w:rFonts w:ascii="Times New Roman" w:hAnsi="Times New Roman" w:cs="Times New Roman"/>
-          <w:b w:val="false"/>
-          <w:b w:val="false"/>
-          <w:bCs w:val="false"/>
-          <w:sz w:val="22"/>
-          <w:szCs w:val="22"/>
-        </w:rPr>
-      </w:pPr>
-      <w:r>
-        <w:rPr/>
         <w:drawing>
           <wp:anchor behindDoc="0" distT="0" distB="0" distL="0" distR="0" simplePos="0" locked="0" layoutInCell="1" allowOverlap="1" relativeHeight="19">
             <wp:simplePos x="0" y="0"/>
@@ -12369,7 +12472,7 @@
                     </pic:cNvPicPr>
                   </pic:nvPicPr>
                   <pic:blipFill>
-                    <a:blip r:embed="rId27"/>
+                    <a:blip r:embed="rId22"/>
                     <a:stretch>
                       <a:fillRect/>
                     </a:stretch>
@@ -12480,26 +12583,9 @@
           <w:sz w:val="22"/>
           <w:szCs w:val="22"/>
         </w:rPr>
-        <w:t>Figura 2</w:t>
-      </w:r>
-      <w:r>
-        <w:rPr>
-          <w:rFonts w:cs="Times New Roman" w:ascii="Times New Roman" w:hAnsi="Times New Roman"/>
-          <w:b w:val="false"/>
-          <w:bCs w:val="false"/>
-          <w:sz w:val="22"/>
-          <w:szCs w:val="22"/>
-        </w:rPr>
-        <w:t>2</w:t>
-      </w:r>
-      <w:r>
-        <w:rPr>
-          <w:rFonts w:cs="Times New Roman" w:ascii="Times New Roman" w:hAnsi="Times New Roman"/>
-          <w:b w:val="false"/>
-          <w:bCs w:val="false"/>
-          <w:sz w:val="22"/>
-          <w:szCs w:val="22"/>
-        </w:rPr>
+        <w:t>Figura 22</w:t>
+      </w:r>
+      <w:r>
         <w:drawing>
           <wp:anchor behindDoc="0" distT="0" distB="0" distL="0" distR="0" simplePos="0" locked="0" layoutInCell="1" allowOverlap="1" relativeHeight="20">
             <wp:simplePos x="0" y="0"/>
@@ -12526,7 +12612,7 @@
                     </pic:cNvPicPr>
                   </pic:nvPicPr>
                   <pic:blipFill>
-                    <a:blip r:embed="rId28"/>
+                    <a:blip r:embed="rId23"/>
                     <a:stretch>
                       <a:fillRect/>
                     </a:stretch>
@@ -12554,7 +12640,17 @@
           <w:sz w:val="22"/>
           <w:szCs w:val="22"/>
         </w:rPr>
-        <w:t xml:space="preserve"> – Nova venda (carrinho vazio)</w:t>
+        <w:t xml:space="preserve"> </w:t>
+      </w:r>
+      <w:r>
+        <w:rPr>
+          <w:rFonts w:cs="Times New Roman" w:ascii="Times New Roman" w:hAnsi="Times New Roman"/>
+          <w:b w:val="false"/>
+          <w:bCs w:val="false"/>
+          <w:sz w:val="22"/>
+          <w:szCs w:val="22"/>
+        </w:rPr>
+        <w:t>– Nova venda (carrinho vazio)</w:t>
       </w:r>
     </w:p>
     <w:p>
@@ -12628,18 +12724,24 @@
           <w:sz w:val="22"/>
           <w:szCs w:val="22"/>
         </w:rPr>
-        <w:t>Figura 2</w:t>
-      </w:r>
-      <w:r>
-        <w:rPr>
-          <w:rFonts w:cs="Times New Roman" w:ascii="Times New Roman" w:hAnsi="Times New Roman"/>
+        <w:t>Figura 23 – Nova venda (itens adicionados)</w:t>
+      </w:r>
+    </w:p>
+    <w:p>
+      <w:pPr>
+        <w:pStyle w:val="Normal"/>
+        <w:spacing w:lineRule="auto" w:line="360"/>
+        <w:ind w:left="0" w:right="0" w:hanging="0"/>
+        <w:jc w:val="center"/>
+        <w:rPr>
+          <w:rFonts w:ascii="Times New Roman" w:hAnsi="Times New Roman" w:cs="Times New Roman"/>
+          <w:b w:val="false"/>
           <w:b w:val="false"/>
           <w:bCs w:val="false"/>
           <w:sz w:val="22"/>
           <w:szCs w:val="22"/>
         </w:rPr>
-        <w:t>3</w:t>
-      </w:r>
+      </w:pPr>
       <w:r>
         <w:rPr>
           <w:rFonts w:cs="Times New Roman" w:ascii="Times New Roman" w:hAnsi="Times New Roman"/>
@@ -12648,26 +12750,6 @@
           <w:sz w:val="22"/>
           <w:szCs w:val="22"/>
         </w:rPr>
-        <w:t xml:space="preserve"> – Nova venda (itens adicionados)</w:t>
-      </w:r>
-    </w:p>
-    <w:p>
-      <w:pPr>
-        <w:pStyle w:val="Normal"/>
-        <w:spacing w:lineRule="auto" w:line="360"/>
-        <w:ind w:left="0" w:right="0" w:hanging="0"/>
-        <w:jc w:val="center"/>
-        <w:rPr>
-          <w:rFonts w:ascii="Times New Roman" w:hAnsi="Times New Roman" w:cs="Times New Roman"/>
-          <w:b w:val="false"/>
-          <w:b w:val="false"/>
-          <w:bCs w:val="false"/>
-          <w:sz w:val="22"/>
-          <w:szCs w:val="22"/>
-        </w:rPr>
-      </w:pPr>
-      <w:r>
-        <w:rPr/>
         <w:drawing>
           <wp:anchor behindDoc="0" distT="0" distB="0" distL="0" distR="0" simplePos="0" locked="0" layoutInCell="1" allowOverlap="1" relativeHeight="21">
             <wp:simplePos x="0" y="0"/>
@@ -12694,7 +12776,7 @@
                     </pic:cNvPicPr>
                   </pic:nvPicPr>
                   <pic:blipFill>
-                    <a:blip r:embed="rId29"/>
+                    <a:blip r:embed="rId24"/>
                     <a:stretch>
                       <a:fillRect/>
                     </a:stretch>
@@ -12828,26 +12910,9 @@
           <w:sz w:val="22"/>
           <w:szCs w:val="22"/>
         </w:rPr>
-        <w:t>Figura 2</w:t>
-      </w:r>
-      <w:r>
-        <w:rPr>
-          <w:rFonts w:cs="Times New Roman" w:ascii="Times New Roman" w:hAnsi="Times New Roman"/>
-          <w:b w:val="false"/>
-          <w:bCs w:val="false"/>
-          <w:sz w:val="22"/>
-          <w:szCs w:val="22"/>
-        </w:rPr>
-        <w:t>4</w:t>
-      </w:r>
-      <w:r>
-        <w:rPr>
-          <w:rFonts w:cs="Times New Roman" w:ascii="Times New Roman" w:hAnsi="Times New Roman"/>
-          <w:b w:val="false"/>
-          <w:bCs w:val="false"/>
-          <w:sz w:val="22"/>
-          <w:szCs w:val="22"/>
-        </w:rPr>
+        <w:t>Figura 24</w:t>
+      </w:r>
+      <w:r>
         <w:drawing>
           <wp:anchor behindDoc="0" distT="0" distB="0" distL="0" distR="0" simplePos="0" locked="0" layoutInCell="1" allowOverlap="1" relativeHeight="22">
             <wp:simplePos x="0" y="0"/>
@@ -12874,7 +12939,7 @@
                     </pic:cNvPicPr>
                   </pic:nvPicPr>
                   <pic:blipFill>
-                    <a:blip r:embed="rId30"/>
+                    <a:blip r:embed="rId25"/>
                     <a:stretch>
                       <a:fillRect/>
                     </a:stretch>
@@ -12902,7 +12967,17 @@
           <w:sz w:val="22"/>
           <w:szCs w:val="22"/>
         </w:rPr>
-        <w:t xml:space="preserve"> – Consulta de vendas</w:t>
+        <w:t xml:space="preserve"> </w:t>
+      </w:r>
+      <w:r>
+        <w:rPr>
+          <w:rFonts w:cs="Times New Roman" w:ascii="Times New Roman" w:hAnsi="Times New Roman"/>
+          <w:b w:val="false"/>
+          <w:bCs w:val="false"/>
+          <w:sz w:val="22"/>
+          <w:szCs w:val="22"/>
+        </w:rPr>
+        <w:t>– Consulta de vendas</w:t>
       </w:r>
     </w:p>
     <w:p>
@@ -12976,27 +13051,7 @@
           <w:sz w:val="22"/>
           <w:szCs w:val="22"/>
         </w:rPr>
-        <w:t>Figura 2</w:t>
-      </w:r>
-      <w:r>
-        <w:rPr>
-          <w:rFonts w:cs="Times New Roman" w:ascii="Times New Roman" w:hAnsi="Times New Roman"/>
-          <w:b w:val="false"/>
-          <w:bCs w:val="false"/>
-          <w:sz w:val="22"/>
-          <w:szCs w:val="22"/>
-        </w:rPr>
-        <w:t>5</w:t>
-      </w:r>
-      <w:r>
-        <w:rPr>
-          <w:rFonts w:cs="Times New Roman" w:ascii="Times New Roman" w:hAnsi="Times New Roman"/>
-          <w:b w:val="false"/>
-          <w:bCs w:val="false"/>
-          <w:sz w:val="22"/>
-          <w:szCs w:val="22"/>
-        </w:rPr>
-        <w:t xml:space="preserve"> – Página de erro 404</w:t>
+        <w:t>Figura 25 – Página de erro 404</w:t>
       </w:r>
     </w:p>
     <w:p>
@@ -13048,7 +13103,7 @@
                     </pic:cNvPicPr>
                   </pic:nvPicPr>
                   <pic:blipFill>
-                    <a:blip r:embed="rId31"/>
+                    <a:blip r:embed="rId26"/>
                     <a:stretch>
                       <a:fillRect/>
                     </a:stretch>
@@ -13283,27 +13338,7 @@
           <w:sz w:val="22"/>
           <w:szCs w:val="22"/>
         </w:rPr>
-        <w:t>Figura 2</w:t>
-      </w:r>
-      <w:r>
-        <w:rPr>
-          <w:rFonts w:cs="Times New Roman" w:ascii="Times New Roman" w:hAnsi="Times New Roman"/>
-          <w:b w:val="false"/>
-          <w:bCs w:val="false"/>
-          <w:sz w:val="22"/>
-          <w:szCs w:val="22"/>
-        </w:rPr>
-        <w:t>6</w:t>
-      </w:r>
-      <w:r>
-        <w:rPr>
-          <w:rFonts w:cs="Times New Roman" w:ascii="Times New Roman" w:hAnsi="Times New Roman"/>
-          <w:b w:val="false"/>
-          <w:bCs w:val="false"/>
-          <w:sz w:val="22"/>
-          <w:szCs w:val="22"/>
-        </w:rPr>
-        <w:t xml:space="preserve"> – Página de erro acesso negado</w:t>
+        <w:t>Figura 26 – Página de erro acesso negado</w:t>
       </w:r>
     </w:p>
     <w:p>
@@ -13355,7 +13390,7 @@
                     </pic:cNvPicPr>
                   </pic:nvPicPr>
                   <pic:blipFill>
-                    <a:blip r:embed="rId32"/>
+                    <a:blip r:embed="rId27"/>
                     <a:stretch>
                       <a:fillRect/>
                     </a:stretch>
@@ -13567,7 +13602,13 @@
         </w:rPr>
       </w:pPr>
       <w:r>
-        <w:rPr/>
+        <w:rPr>
+          <w:rFonts w:cs="Times New Roman" w:ascii="Times New Roman" w:hAnsi="Times New Roman"/>
+          <w:b w:val="false"/>
+          <w:bCs w:val="false"/>
+          <w:sz w:val="22"/>
+          <w:szCs w:val="22"/>
+        </w:rPr>
       </w:r>
     </w:p>
     <w:p>
@@ -13641,18 +13682,24 @@
           <w:sz w:val="22"/>
           <w:szCs w:val="22"/>
         </w:rPr>
-        <w:t>Figura 2</w:t>
-      </w:r>
-      <w:r>
-        <w:rPr>
-          <w:rFonts w:cs="Times New Roman" w:ascii="Times New Roman" w:hAnsi="Times New Roman"/>
+        <w:t>Figura 27 – E-mail com resumo de vendas</w:t>
+      </w:r>
+    </w:p>
+    <w:p>
+      <w:pPr>
+        <w:pStyle w:val="Normal"/>
+        <w:spacing w:lineRule="auto" w:line="360"/>
+        <w:ind w:left="0" w:right="0" w:hanging="0"/>
+        <w:jc w:val="center"/>
+        <w:rPr>
+          <w:rFonts w:ascii="Times New Roman" w:hAnsi="Times New Roman" w:cs="Times New Roman"/>
+          <w:b w:val="false"/>
           <w:b w:val="false"/>
           <w:bCs w:val="false"/>
           <w:sz w:val="22"/>
           <w:szCs w:val="22"/>
         </w:rPr>
-        <w:t>7</w:t>
-      </w:r>
+      </w:pPr>
       <w:r>
         <w:rPr>
           <w:rFonts w:cs="Times New Roman" w:ascii="Times New Roman" w:hAnsi="Times New Roman"/>
@@ -13661,26 +13708,6 @@
           <w:sz w:val="22"/>
           <w:szCs w:val="22"/>
         </w:rPr>
-        <w:t xml:space="preserve"> – E-mail com resumo de vendas</w:t>
-      </w:r>
-    </w:p>
-    <w:p>
-      <w:pPr>
-        <w:pStyle w:val="Normal"/>
-        <w:spacing w:lineRule="auto" w:line="360"/>
-        <w:ind w:left="0" w:right="0" w:hanging="0"/>
-        <w:jc w:val="center"/>
-        <w:rPr>
-          <w:rFonts w:ascii="Times New Roman" w:hAnsi="Times New Roman" w:cs="Times New Roman"/>
-          <w:b w:val="false"/>
-          <w:b w:val="false"/>
-          <w:bCs w:val="false"/>
-          <w:sz w:val="22"/>
-          <w:szCs w:val="22"/>
-        </w:rPr>
-      </w:pPr>
-      <w:r>
-        <w:rPr/>
         <w:drawing>
           <wp:anchor behindDoc="0" distT="0" distB="0" distL="0" distR="0" simplePos="0" locked="0" layoutInCell="1" allowOverlap="1" relativeHeight="25">
             <wp:simplePos x="0" y="0"/>
@@ -13707,7 +13734,7 @@
                     </pic:cNvPicPr>
                   </pic:nvPicPr>
                   <pic:blipFill>
-                    <a:blip r:embed="rId33"/>
+                    <a:blip r:embed="rId28"/>
                     <a:stretch>
                       <a:fillRect/>
                     </a:stretch>
@@ -14193,7 +14220,7 @@
         </w:rPr>
         <w:t xml:space="preserve">: Definição, Tipos e Exemplos de Modelos de Negócios. 2018. Disponível em </w:t>
       </w:r>
-      <w:hyperlink r:id="rId34">
+      <w:hyperlink r:id="rId29">
         <w:r>
           <w:rPr>
             <w:rStyle w:val="LinkdaInternet"/>
@@ -14652,7 +14679,7 @@
       </w:r>
     </w:p>
     <w:sectPr>
-      <w:headerReference w:type="default" r:id="rId35"/>
+      <w:headerReference w:type="default" r:id="rId30"/>
       <w:type w:val="nextPage"/>
       <w:pgSz w:w="11906" w:h="16838"/>
       <w:pgMar w:left="1701" w:right="1696" w:header="0" w:top="1417" w:footer="0" w:bottom="1417" w:gutter="0"/>
@@ -14707,7 +14734,7 @@
     </w:r>
     <w:r>
       <w:rPr/>
-      <w:t>36</w:t>
+      <w:t>37</w:t>
     </w:r>
     <w:r>
       <w:rPr/>
@@ -15289,7 +15316,7 @@
     <w:qFormat/>
     <w:pPr>
       <w:widowControl/>
-      <w:overflowPunct w:val="false"/>
+      <w:overflowPunct w:val="true"/>
       <w:bidi w:val="0"/>
       <w:spacing w:lineRule="auto" w:line="259" w:before="0" w:after="160"/>
       <w:jc w:val="left"/>
@@ -17944,6 +17971,222 @@
       <w:lang w:eastAsia="pt-BR"/>
     </w:rPr>
   </w:style>
+  <w:style w:type="character" w:styleId="ListLabel336">
+    <w:name w:val="ListLabel 336"/>
+    <w:qFormat/>
+    <w:rPr>
+      <w:rFonts w:cs="OpenSymbol"/>
+      <w:sz w:val="24"/>
+    </w:rPr>
+  </w:style>
+  <w:style w:type="character" w:styleId="ListLabel337">
+    <w:name w:val="ListLabel 337"/>
+    <w:qFormat/>
+    <w:rPr>
+      <w:rFonts w:cs="OpenSymbol"/>
+    </w:rPr>
+  </w:style>
+  <w:style w:type="character" w:styleId="ListLabel338">
+    <w:name w:val="ListLabel 338"/>
+    <w:qFormat/>
+    <w:rPr>
+      <w:rFonts w:cs="OpenSymbol"/>
+    </w:rPr>
+  </w:style>
+  <w:style w:type="character" w:styleId="ListLabel339">
+    <w:name w:val="ListLabel 339"/>
+    <w:qFormat/>
+    <w:rPr>
+      <w:rFonts w:cs="OpenSymbol"/>
+    </w:rPr>
+  </w:style>
+  <w:style w:type="character" w:styleId="ListLabel340">
+    <w:name w:val="ListLabel 340"/>
+    <w:qFormat/>
+    <w:rPr>
+      <w:rFonts w:cs="OpenSymbol"/>
+    </w:rPr>
+  </w:style>
+  <w:style w:type="character" w:styleId="ListLabel341">
+    <w:name w:val="ListLabel 341"/>
+    <w:qFormat/>
+    <w:rPr>
+      <w:rFonts w:cs="OpenSymbol"/>
+    </w:rPr>
+  </w:style>
+  <w:style w:type="character" w:styleId="ListLabel342">
+    <w:name w:val="ListLabel 342"/>
+    <w:qFormat/>
+    <w:rPr>
+      <w:rFonts w:cs="OpenSymbol"/>
+    </w:rPr>
+  </w:style>
+  <w:style w:type="character" w:styleId="ListLabel343">
+    <w:name w:val="ListLabel 343"/>
+    <w:qFormat/>
+    <w:rPr>
+      <w:rFonts w:cs="OpenSymbol"/>
+    </w:rPr>
+  </w:style>
+  <w:style w:type="character" w:styleId="ListLabel344">
+    <w:name w:val="ListLabel 344"/>
+    <w:qFormat/>
+    <w:rPr>
+      <w:rFonts w:cs="OpenSymbol"/>
+    </w:rPr>
+  </w:style>
+  <w:style w:type="character" w:styleId="ListLabel345">
+    <w:name w:val="ListLabel 345"/>
+    <w:qFormat/>
+    <w:rPr>
+      <w:rFonts w:ascii="Times New Roman" w:hAnsi="Times New Roman" w:cs="OpenSymbol"/>
+      <w:b w:val="false"/>
+      <w:sz w:val="24"/>
+    </w:rPr>
+  </w:style>
+  <w:style w:type="character" w:styleId="ListLabel346">
+    <w:name w:val="ListLabel 346"/>
+    <w:qFormat/>
+    <w:rPr>
+      <w:rFonts w:cs="OpenSymbol"/>
+    </w:rPr>
+  </w:style>
+  <w:style w:type="character" w:styleId="ListLabel347">
+    <w:name w:val="ListLabel 347"/>
+    <w:qFormat/>
+    <w:rPr>
+      <w:rFonts w:cs="OpenSymbol"/>
+    </w:rPr>
+  </w:style>
+  <w:style w:type="character" w:styleId="ListLabel348">
+    <w:name w:val="ListLabel 348"/>
+    <w:qFormat/>
+    <w:rPr>
+      <w:rFonts w:cs="OpenSymbol"/>
+    </w:rPr>
+  </w:style>
+  <w:style w:type="character" w:styleId="ListLabel349">
+    <w:name w:val="ListLabel 349"/>
+    <w:qFormat/>
+    <w:rPr>
+      <w:rFonts w:cs="OpenSymbol"/>
+    </w:rPr>
+  </w:style>
+  <w:style w:type="character" w:styleId="ListLabel350">
+    <w:name w:val="ListLabel 350"/>
+    <w:qFormat/>
+    <w:rPr>
+      <w:rFonts w:cs="OpenSymbol"/>
+    </w:rPr>
+  </w:style>
+  <w:style w:type="character" w:styleId="ListLabel351">
+    <w:name w:val="ListLabel 351"/>
+    <w:qFormat/>
+    <w:rPr>
+      <w:rFonts w:cs="OpenSymbol"/>
+    </w:rPr>
+  </w:style>
+  <w:style w:type="character" w:styleId="ListLabel352">
+    <w:name w:val="ListLabel 352"/>
+    <w:qFormat/>
+    <w:rPr>
+      <w:rFonts w:cs="OpenSymbol"/>
+    </w:rPr>
+  </w:style>
+  <w:style w:type="character" w:styleId="ListLabel353">
+    <w:name w:val="ListLabel 353"/>
+    <w:qFormat/>
+    <w:rPr>
+      <w:rFonts w:cs="OpenSymbol"/>
+    </w:rPr>
+  </w:style>
+  <w:style w:type="character" w:styleId="ListLabel354">
+    <w:name w:val="ListLabel 354"/>
+    <w:qFormat/>
+    <w:rPr>
+      <w:rFonts w:ascii="Times New Roman" w:hAnsi="Times New Roman" w:cs="OpenSymbol"/>
+      <w:b w:val="false"/>
+      <w:sz w:val="24"/>
+    </w:rPr>
+  </w:style>
+  <w:style w:type="character" w:styleId="ListLabel355">
+    <w:name w:val="ListLabel 355"/>
+    <w:qFormat/>
+    <w:rPr>
+      <w:rFonts w:cs="OpenSymbol"/>
+    </w:rPr>
+  </w:style>
+  <w:style w:type="character" w:styleId="ListLabel356">
+    <w:name w:val="ListLabel 356"/>
+    <w:qFormat/>
+    <w:rPr>
+      <w:rFonts w:cs="OpenSymbol"/>
+    </w:rPr>
+  </w:style>
+  <w:style w:type="character" w:styleId="ListLabel357">
+    <w:name w:val="ListLabel 357"/>
+    <w:qFormat/>
+    <w:rPr>
+      <w:rFonts w:cs="OpenSymbol"/>
+    </w:rPr>
+  </w:style>
+  <w:style w:type="character" w:styleId="ListLabel358">
+    <w:name w:val="ListLabel 358"/>
+    <w:qFormat/>
+    <w:rPr>
+      <w:rFonts w:cs="OpenSymbol"/>
+    </w:rPr>
+  </w:style>
+  <w:style w:type="character" w:styleId="ListLabel359">
+    <w:name w:val="ListLabel 359"/>
+    <w:qFormat/>
+    <w:rPr>
+      <w:rFonts w:cs="OpenSymbol"/>
+    </w:rPr>
+  </w:style>
+  <w:style w:type="character" w:styleId="ListLabel360">
+    <w:name w:val="ListLabel 360"/>
+    <w:qFormat/>
+    <w:rPr>
+      <w:rFonts w:cs="OpenSymbol"/>
+    </w:rPr>
+  </w:style>
+  <w:style w:type="character" w:styleId="ListLabel361">
+    <w:name w:val="ListLabel 361"/>
+    <w:qFormat/>
+    <w:rPr>
+      <w:rFonts w:cs="OpenSymbol"/>
+    </w:rPr>
+  </w:style>
+  <w:style w:type="character" w:styleId="ListLabel362">
+    <w:name w:val="ListLabel 362"/>
+    <w:qFormat/>
+    <w:rPr>
+      <w:rFonts w:cs="OpenSymbol"/>
+    </w:rPr>
+  </w:style>
+  <w:style w:type="character" w:styleId="ListLabel363">
+    <w:name w:val="ListLabel 363"/>
+    <w:qFormat/>
+    <w:rPr>
+      <w:rFonts w:ascii="Times New Roman" w:hAnsi="Times New Roman" w:cs="Times New Roman"/>
+      <w:color w:val="00000A"/>
+      <w:highlight w:val="white"/>
+      <w:u w:val="none"/>
+    </w:rPr>
+  </w:style>
+  <w:style w:type="character" w:styleId="ListLabel364">
+    <w:name w:val="ListLabel 364"/>
+    <w:qFormat/>
+    <w:rPr>
+      <w:rFonts w:ascii="Times New Roman" w:hAnsi="Times New Roman" w:cs="Times New Roman"/>
+      <w:color w:val="auto"/>
+      <w:sz w:val="24"/>
+      <w:szCs w:val="24"/>
+      <w:u w:val="none"/>
+      <w:lang w:eastAsia="pt-BR"/>
+    </w:rPr>
+  </w:style>
   <w:style w:type="paragraph" w:styleId="Ttulo">
     <w:name w:val="Título"/>
     <w:basedOn w:val="Normal"/>

</xml_diff>